<commit_message>
Additional (ImportantDocs) : added 2/3 parts to imvprovements header about torque in CustomPhysicsDoc.
</commit_message>
<xml_diff>
--- a/Important Docs - DELETE/CustomPhysicsDoc_JustinGreen.docx
+++ b/Important Docs - DELETE/CustomPhysicsDoc_JustinGreen.docx
@@ -2,6 +2,21 @@
 <file path=word/document.xml><?xml version="1.0" encoding="utf-8"?>
 <w:document xmlns:wpc="http://schemas.microsoft.com/office/word/2010/wordprocessingCanvas" xmlns:cx="http://schemas.microsoft.com/office/drawing/2014/chartex" xmlns:cx1="http://schemas.microsoft.com/office/drawing/2015/9/8/chartex" xmlns:cx2="http://schemas.microsoft.com/office/drawing/2015/10/21/chartex" xmlns:cx3="http://schemas.microsoft.com/office/drawing/2016/5/9/chartex" xmlns:cx4="http://schemas.microsoft.com/office/drawing/2016/5/10/chartex" xmlns:cx5="http://schemas.microsoft.com/office/drawing/2016/5/11/chartex" xmlns:cx6="http://schemas.microsoft.com/office/drawing/2016/5/12/chartex" xmlns:cx7="http://schemas.microsoft.com/office/drawing/2016/5/13/chartex" xmlns:cx8="http://schemas.microsoft.com/office/drawing/2016/5/14/chartex" xmlns:mc="http://schemas.openxmlformats.org/markup-compatibility/2006" xmlns:aink="http://schemas.microsoft.com/office/drawing/2016/ink" xmlns:am3d="http://schemas.microsoft.com/office/drawing/2017/model3d" xmlns:o="urn:schemas-microsoft-com:office:office" xmlns:oel="http://schemas.microsoft.com/office/2019/extlst" xmlns:r="http://schemas.openxmlformats.org/officeDocument/2006/relationships" xmlns:m="http://schemas.openxmlformats.org/officeDocument/2006/math" xmlns:v="urn:schemas-microsoft-com:vml" xmlns:wp14="http://schemas.microsoft.com/office/word/2010/wordprocessingDrawing" xmlns:wp="http://schemas.openxmlformats.org/drawingml/2006/wordprocessingDrawing" xmlns:w10="urn:schemas-microsoft-com:office:word" xmlns:w="http://schemas.openxmlformats.org/wordprocessingml/2006/main" xmlns:w14="http://schemas.microsoft.com/office/word/2010/wordml" xmlns:w15="http://schemas.microsoft.com/office/word/2012/wordml" xmlns:w16cex="http://schemas.microsoft.com/office/word/2018/wordml/cex" xmlns:w16cid="http://schemas.microsoft.com/office/word/2016/wordml/cid" xmlns:w16="http://schemas.microsoft.com/office/word/2018/wordml" xmlns:w16sdtdh="http://schemas.microsoft.com/office/word/2020/wordml/sdtdatahash" xmlns:w16se="http://schemas.microsoft.com/office/word/2015/wordml/symex" xmlns:wpg="http://schemas.microsoft.com/office/word/2010/wordprocessingGroup" xmlns:wpi="http://schemas.microsoft.com/office/word/2010/wordprocessingInk" xmlns:wne="http://schemas.microsoft.com/office/word/2006/wordml" xmlns:wps="http://schemas.microsoft.com/office/word/2010/wordprocessingShape" mc:Ignorable="w14 w15 w16se w16cid w16 w16cex w16sdtdh wp14">
   <w:body>
+    <w:p>
+      <w:pPr>
+        <w:rPr>
+          <w:rFonts w:ascii="Nunito" w:hAnsi="Nunito"/>
+          <w:color w:val="2D3B45"/>
+        </w:rPr>
+      </w:pPr>
+      <w:r>
+        <w:rPr>
+          <w:rFonts w:ascii="Nunito" w:hAnsi="Nunito"/>
+          <w:color w:val="2D3B45"/>
+        </w:rPr>
+        <w:t>Make a statement as to the meaning or interpretation of something, giving sufficient detail as to allow it to be distinguished from similar things.</w:t>
+      </w:r>
+    </w:p>
     <w:sdt>
       <w:sdtPr>
         <w:id w:val="312378390"/>
@@ -313,7 +328,16 @@
                                         <w:sz w:val="28"/>
                                         <w:szCs w:val="28"/>
                                       </w:rPr>
-                                      <w:t>nEtix engine</w:t>
+                                      <w:t xml:space="preserve">nEtix </w:t>
+                                    </w:r>
+                                    <w:r>
+                                      <w:rPr>
+                                        <w:caps/>
+                                        <w:color w:val="1F4E79" w:themeColor="accent5" w:themeShade="80"/>
+                                        <w:sz w:val="28"/>
+                                        <w:szCs w:val="28"/>
+                                      </w:rPr>
+                                      <w:t>library</w:t>
                                     </w:r>
                                   </w:p>
                                 </w:sdtContent>
@@ -351,7 +375,7 @@
                                         <w:sz w:val="24"/>
                                         <w:szCs w:val="24"/>
                                       </w:rPr>
-                                      <w:t>Justin green</w:t>
+                                      <w:t>Justin Green</w:t>
                                     </w:r>
                                   </w:p>
                                 </w:sdtContent>
@@ -453,7 +477,16 @@
                                   <w:sz w:val="28"/>
                                   <w:szCs w:val="28"/>
                                 </w:rPr>
-                                <w:t>nEtix engine</w:t>
+                                <w:t xml:space="preserve">nEtix </w:t>
+                              </w:r>
+                              <w:r>
+                                <w:rPr>
+                                  <w:caps/>
+                                  <w:color w:val="1F4E79" w:themeColor="accent5" w:themeShade="80"/>
+                                  <w:sz w:val="28"/>
+                                  <w:szCs w:val="28"/>
+                                </w:rPr>
+                                <w:t>library</w:t>
                               </w:r>
                             </w:p>
                           </w:sdtContent>
@@ -491,7 +524,7 @@
                                   <w:sz w:val="24"/>
                                   <w:szCs w:val="24"/>
                                 </w:rPr>
-                                <w:t>Justin green</w:t>
+                                <w:t>Justin Green</w:t>
                               </w:r>
                             </w:p>
                           </w:sdtContent>
@@ -1311,8 +1344,22 @@
     <w:p>
       <w:pPr>
         <w:pStyle w:val="Heading1"/>
-      </w:pPr>
-      <w:bookmarkStart w:id="0" w:name="_Toc125539830"/>
+        <w:sectPr>
+          <w:footerReference w:type="default" r:id="rId12"/>
+          <w:pgSz w:w="11906" w:h="16838"/>
+          <w:pgMar w:top="1440" w:right="1440" w:bottom="1440" w:left="1440" w:header="708" w:footer="708" w:gutter="0"/>
+          <w:pgNumType w:start="0"/>
+          <w:cols w:space="708"/>
+          <w:titlePg/>
+          <w:docGrid w:linePitch="360"/>
+        </w:sectPr>
+      </w:pPr>
+      <w:bookmarkStart w:id="5" w:name="_Toc125539830"/>
+    </w:p>
+    <w:p>
+      <w:pPr>
+        <w:pStyle w:val="Heading1"/>
+      </w:pPr>
       <w:r>
         <w:lastRenderedPageBreak/>
         <w:t xml:space="preserve">1.0 - </w:t>
@@ -1320,26 +1367,59 @@
       <w:r>
         <w:t>Custom Physics Simulation Class Diagram</w:t>
       </w:r>
-      <w:bookmarkEnd w:id="0"/>
-    </w:p>
-    <w:p>
+      <w:bookmarkEnd w:id="5"/>
+    </w:p>
+    <w:p>
+      <w:pPr>
+        <w:rPr>
+          <w:sz w:val="16"/>
+          <w:szCs w:val="16"/>
+        </w:rPr>
+      </w:pPr>
+      <w:r>
+        <w:rPr>
+          <w:sz w:val="16"/>
+          <w:szCs w:val="16"/>
+        </w:rPr>
+        <w:t>This class diagram shows the relationship between all</w:t>
+      </w:r>
+    </w:p>
+    <w:p>
+      <w:pPr>
+        <w:rPr>
+          <w:sz w:val="16"/>
+          <w:szCs w:val="16"/>
+        </w:rPr>
+      </w:pPr>
+    </w:p>
+    <w:p>
+      <w:pPr>
+        <w:sectPr>
+          <w:pgSz w:w="16838" w:h="11906" w:orient="landscape"/>
+          <w:pgMar w:top="1440" w:right="1440" w:bottom="1440" w:left="1440" w:header="709" w:footer="709" w:gutter="0"/>
+          <w:pgNumType w:start="0"/>
+          <w:cols w:space="708"/>
+          <w:titlePg/>
+          <w:docGrid w:linePitch="360"/>
+        </w:sectPr>
+      </w:pPr>
       <w:r>
         <w:rPr>
           <w:noProof/>
         </w:rPr>
         <w:drawing>
-          <wp:anchor distT="0" distB="0" distL="114300" distR="114300" simplePos="0" relativeHeight="251663360" behindDoc="0" locked="0" layoutInCell="1" allowOverlap="1" wp14:anchorId="1E62996A" wp14:editId="38E9AD79">
+          <wp:anchor distT="0" distB="0" distL="114300" distR="114300" simplePos="0" relativeHeight="251663360" behindDoc="0" locked="0" layoutInCell="1" allowOverlap="1" wp14:anchorId="784345B9" wp14:editId="25316812">
             <wp:simplePos x="0" y="0"/>
             <wp:positionH relativeFrom="margin">
               <wp:align>center</wp:align>
             </wp:positionH>
             <wp:positionV relativeFrom="paragraph">
-              <wp:posOffset>235585</wp:posOffset>
+              <wp:posOffset>4445</wp:posOffset>
             </wp:positionV>
-            <wp:extent cx="6546797" cy="3242535"/>
-            <wp:effectExtent l="0" t="0" r="6985" b="0"/>
+            <wp:extent cx="10298163" cy="4448175"/>
+            <wp:effectExtent l="0" t="0" r="8255" b="0"/>
             <wp:wrapTopAndBottom/>
-            <wp:docPr id="2" name="Picture 2" descr="Graphical user interface, application&#10;&#10;Description automatically generated"/>
+            <wp:docPr id="5" name="Picture 5" descr="Graphical user interface&#10;&#10;Description automatically generated with medium confidence"/>
             <wp:cNvGraphicFramePr>
               <a:graphicFrameLocks xmlns:a="http://schemas.openxmlformats.org/drawingml/2006/main" noChangeAspect="1"/>
             </wp:cNvGraphicFramePr>
@@ -1347,13 +1427,13 @@
               <a:graphicData uri="http://schemas.openxmlformats.org/drawingml/2006/picture">
                 <pic:pic xmlns:pic="http://schemas.openxmlformats.org/drawingml/2006/picture">
                   <pic:nvPicPr>
-                    <pic:cNvPr id="2" name="Picture 2" descr="Graphical user interface, application&#10;&#10;Description automatically generated"/>
+                    <pic:cNvPr id="5" name="Picture 5" descr="Graphical user interface&#10;&#10;Description automatically generated with medium confidence"/>
                     <pic:cNvPicPr>
                       <a:picLocks noChangeAspect="1" noChangeArrowheads="1"/>
                     </pic:cNvPicPr>
                   </pic:nvPicPr>
                   <pic:blipFill>
-                    <a:blip r:embed="rId12">
+                    <a:blip r:embed="rId13">
                       <a:extLst>
                         <a:ext uri="{28A0092B-C50C-407E-A947-70E740481C1C}">
                           <a14:useLocalDpi xmlns:a14="http://schemas.microsoft.com/office/drawing/2010/main" val="0"/>
@@ -1368,7 +1448,7 @@
                   <pic:spPr bwMode="auto">
                     <a:xfrm>
                       <a:off x="0" y="0"/>
-                      <a:ext cx="6546797" cy="3242535"/>
+                      <a:ext cx="10298163" cy="4448175"/>
                     </a:xfrm>
                     <a:prstGeom prst="rect">
                       <a:avLst/>
@@ -1384,13 +1464,6 @@
           </wp:anchor>
         </w:drawing>
       </w:r>
-      <w:r>
-        <w:rPr>
-          <w:sz w:val="16"/>
-          <w:szCs w:val="16"/>
-        </w:rPr>
-        <w:t xml:space="preserve">This class diagram shows the relationship between all </w:t>
-      </w:r>
     </w:p>
     <w:p>
       <w:pPr>
@@ -1401,96 +1474,143 @@
           <w:szCs w:val="32"/>
         </w:rPr>
       </w:pPr>
-      <w:r>
-        <w:br w:type="page"/>
-      </w:r>
     </w:p>
     <w:p>
       <w:pPr>
         <w:pStyle w:val="Heading1"/>
       </w:pPr>
-      <w:bookmarkStart w:id="1" w:name="_Toc125539831"/>
-      <w:r>
-        <w:lastRenderedPageBreak/>
+      <w:bookmarkStart w:id="6" w:name="_Toc125539831"/>
+      <w:r>
         <w:t xml:space="preserve">2.0 - </w:t>
       </w:r>
       <w:r>
         <w:t>Custom Physics Simulation Interactions</w:t>
       </w:r>
-      <w:bookmarkEnd w:id="1"/>
-    </w:p>
-    <w:p>
-      <w:pPr>
-        <w:rPr>
-          <w:ins w:id="2" w:author="Justin Green" w:date="2023-02-05T11:53:00Z"/>
+      <w:bookmarkEnd w:id="6"/>
+    </w:p>
+    <w:p>
+      <w:pPr>
+        <w:rPr>
+          <w:color w:val="FF0000"/>
           <w:sz w:val="16"/>
           <w:szCs w:val="16"/>
         </w:rPr>
       </w:pPr>
       <w:r>
         <w:rPr>
+          <w:color w:val="FF0000"/>
           <w:sz w:val="16"/>
           <w:szCs w:val="16"/>
         </w:rPr>
-        <w:t>[Delete This]</w:t>
-      </w:r>
-      <w:r>
-        <w:rPr>
-          <w:sz w:val="16"/>
-          <w:szCs w:val="16"/>
-        </w:rPr>
-        <w:t xml:space="preserve"> </w:t>
-      </w:r>
+        <w:t xml:space="preserve">[Delete This] </w:t>
+      </w:r>
+      <w:commentRangeStart w:id="7"/>
       <w:r>
         <w:rPr>
           <w:b/>
           <w:bCs/>
           <w:i/>
           <w:iCs/>
+          <w:color w:val="FF0000"/>
         </w:rPr>
         <w:t>Define</w:t>
       </w:r>
       <w:r>
-        <w:t xml:space="preserve"> in your own words</w:t>
-      </w:r>
-      <w:r>
+        <w:rPr>
+          <w:color w:val="FF0000"/>
+        </w:rPr>
         <w:t xml:space="preserve"> </w:t>
       </w:r>
-      <w:r>
-        <w:t xml:space="preserve">what </w:t>
-      </w:r>
-      <w:r>
+      <w:commentRangeEnd w:id="7"/>
+      <w:r>
+        <w:rPr>
+          <w:rStyle w:val="CommentReference"/>
+          <w:color w:val="FF0000"/>
+        </w:rPr>
+        <w:commentReference w:id="7"/>
+      </w:r>
+      <w:r>
+        <w:rPr>
+          <w:color w:val="FF0000"/>
+        </w:rPr>
+        <w:t>in your own words</w:t>
+      </w:r>
+      <w:r>
+        <w:rPr>
+          <w:color w:val="FF0000"/>
+        </w:rPr>
+        <w:t xml:space="preserve"> what </w:t>
+      </w:r>
+      <w:r>
+        <w:rPr>
+          <w:color w:val="FF0000"/>
+        </w:rPr>
         <w:t>your</w:t>
       </w:r>
       <w:r>
+        <w:rPr>
+          <w:color w:val="FF0000"/>
+        </w:rPr>
         <w:t xml:space="preserve"> Custom Physics Simulation is demonstrating and </w:t>
       </w:r>
+      <w:commentRangeStart w:id="8"/>
       <w:r>
         <w:rPr>
           <w:b/>
           <w:bCs/>
           <w:i/>
           <w:iCs/>
+          <w:color w:val="FF0000"/>
         </w:rPr>
         <w:t>outline</w:t>
       </w:r>
       <w:r>
-        <w:t xml:space="preserve"> how the physical bodies </w:t>
-      </w:r>
-      <w:r>
+        <w:rPr>
+          <w:color w:val="FF0000"/>
+        </w:rPr>
+        <w:t xml:space="preserve"> </w:t>
+      </w:r>
+      <w:commentRangeEnd w:id="8"/>
+      <w:r>
+        <w:rPr>
+          <w:rStyle w:val="CommentReference"/>
+          <w:color w:val="FF0000"/>
+        </w:rPr>
+        <w:commentReference w:id="8"/>
+      </w:r>
+      <w:r>
+        <w:rPr>
+          <w:color w:val="FF0000"/>
+        </w:rPr>
+        <w:t xml:space="preserve">how the physical bodies </w:t>
+      </w:r>
+      <w:r>
+        <w:rPr>
+          <w:color w:val="FF0000"/>
+        </w:rPr>
         <w:t>can</w:t>
       </w:r>
       <w:r>
+        <w:rPr>
+          <w:color w:val="FF0000"/>
+        </w:rPr>
         <w:t xml:space="preserve"> interact together</w:t>
       </w:r>
       <w:r>
+        <w:rPr>
+          <w:color w:val="FF0000"/>
+        </w:rPr>
         <w:t xml:space="preserve"> as dynamic and static objects</w:t>
       </w:r>
       <w:r>
+        <w:rPr>
+          <w:color w:val="FF0000"/>
+        </w:rPr>
         <w:t xml:space="preserve">. </w:t>
       </w:r>
       <w:r>
         <w:rPr>
+          <w:color w:val="FF0000"/>
           <w:sz w:val="16"/>
           <w:szCs w:val="16"/>
         </w:rPr>
@@ -1498,13 +1618,183 @@
       </w:r>
     </w:p>
     <w:p>
-      <w:pPr>
-        <w:rPr>
-          <w:ins w:id="3" w:author="Justin Green" w:date="2023-02-05T11:53:00Z"/>
-          <w:sz w:val="16"/>
-          <w:szCs w:val="16"/>
-        </w:rPr>
-      </w:pPr>
+      <w:r>
+        <w:t>M</w:t>
+      </w:r>
+      <w:r>
+        <w:t xml:space="preserve">y </w:t>
+      </w:r>
+      <w:r>
+        <w:t xml:space="preserve">custom physics simulation demonstrates most aspects of real-world physics that can be applied to a 2d environment. What this means is that real world interaction </w:t>
+      </w:r>
+      <w:r>
+        <w:t>of physics bodies can be simulated together within a real-time application and interact both as dynamic and static objects.</w:t>
+      </w:r>
+    </w:p>
+    <w:p>
+      <w:r>
+        <w:t xml:space="preserve">The Netix library uses no third party physics library and allows for simulations of static and dynamic rigid bodies, applied </w:t>
+      </w:r>
+      <w:r>
+        <w:t xml:space="preserve">forces </w:t>
+      </w:r>
+      <w:r>
+        <w:t>to dynamic rigid bodies and the expected interaction of static and dynamic rigid bodies.</w:t>
+      </w:r>
+    </w:p>
+    <w:p>
+      <w:r>
+        <w:t xml:space="preserve">This library implements rigid bodies to simulate common objects. These objects have basic attributes such as position, mass and velocity to more advance attributes like orientation, moment, and drag both linear and angular.  Static objects can also be simulated as kinematic bodies </w:t>
+      </w:r>
+      <w:r>
+        <w:t>and are treated with infinite mass.</w:t>
+      </w:r>
+    </w:p>
+    <w:p>
+      <w:r>
+        <w:t xml:space="preserve">There are only 3 primitive types within this library, </w:t>
+      </w:r>
+      <w:r>
+        <w:t xml:space="preserve">dynamic </w:t>
+      </w:r>
+      <w:r>
+        <w:t xml:space="preserve">circles, </w:t>
+      </w:r>
+      <w:r>
+        <w:t>dynamic</w:t>
+      </w:r>
+      <w:r>
+        <w:t xml:space="preserve"> </w:t>
+      </w:r>
+      <w:r>
+        <w:t xml:space="preserve">boxes and </w:t>
+      </w:r>
+      <w:r>
+        <w:t xml:space="preserve">static </w:t>
+      </w:r>
+      <w:r>
+        <w:t>planes</w:t>
+      </w:r>
+      <w:r>
+        <w:t xml:space="preserve"> each with their own collision detectio</w:t>
+      </w:r>
+      <w:r>
+        <w:t>n</w:t>
+      </w:r>
+      <w:r>
+        <w:t xml:space="preserve">. All objects </w:t>
+      </w:r>
+      <w:r>
+        <w:t>detect</w:t>
+      </w:r>
+      <w:r>
+        <w:t xml:space="preserve"> collision with planes by using </w:t>
+      </w:r>
+      <w:r>
+        <w:t>velocities and the plane’s normal.</w:t>
+      </w:r>
+      <w:r>
+        <w:t xml:space="preserve"> Sphere collision</w:t>
+      </w:r>
+      <w:r>
+        <w:t>s use simple radius and distance detection. The boxes are oriented bounding boxes</w:t>
+      </w:r>
+      <w:r>
+        <w:t xml:space="preserve"> which use </w:t>
+      </w:r>
+      <w:r>
+        <w:t>extents and contact points to detect collision.</w:t>
+      </w:r>
+    </w:p>
+    <w:p>
+      <w:r>
+        <w:t>Netix uses the concepts of Newton’s three laws of motion</w:t>
+      </w:r>
+      <w:r>
+        <w:t xml:space="preserve"> </w:t>
+      </w:r>
+      <w:r>
+        <w:t xml:space="preserve">to provide a realistic model of physics implementation. These laws are applied by treating rigid bodies as a </w:t>
+      </w:r>
+      <w:r>
+        <w:t xml:space="preserve">single point mass and </w:t>
+      </w:r>
+      <w:r>
+        <w:t xml:space="preserve">finding the acceleration of the point </w:t>
+      </w:r>
+      <w:r>
+        <w:t xml:space="preserve">for given forces </w:t>
+      </w:r>
+      <w:r>
+        <w:t xml:space="preserve">by dividing the force by the mass </w:t>
+      </w:r>
+      <w:r>
+        <w:t xml:space="preserve">which </w:t>
+      </w:r>
+      <w:r>
+        <w:t xml:space="preserve">provides acceleration </w:t>
+      </w:r>
+      <w:r>
+        <w:t xml:space="preserve">that can be used to calculate the objects movement. </w:t>
+      </w:r>
+    </w:p>
+    <w:p>
+      <w:r>
+        <w:t>Newton’s</w:t>
+      </w:r>
+      <w:r>
+        <w:t xml:space="preserve"> laws are also applied to the collision resolution between two physics bodies. W</w:t>
+      </w:r>
+      <w:r>
+        <w:t xml:space="preserve">hen it comes to collision </w:t>
+      </w:r>
+      <w:r>
+        <w:t xml:space="preserve">resolution the conservation of momentum is used as a core concept and a key indicator for the accuracy of applied </w:t>
+      </w:r>
+      <w:r>
+        <w:t>i</w:t>
+      </w:r>
+      <w:r>
+        <w:t>mpulsive</w:t>
+      </w:r>
+      <w:r>
+        <w:t xml:space="preserve"> </w:t>
+      </w:r>
+      <w:r>
+        <w:t>forces</w:t>
+      </w:r>
+      <w:r>
+        <w:t xml:space="preserve"> and the collision normal for objects</w:t>
+      </w:r>
+      <w:r>
+        <w:t>.</w:t>
+      </w:r>
+      <w:r>
+        <w:t xml:space="preserve"> This ensures expected interaction between both rigid and static bodies.</w:t>
+      </w:r>
+    </w:p>
+    <w:p>
+      <w:r>
+        <w:t>The Netix library demonstrates a</w:t>
+      </w:r>
+      <w:r>
+        <w:t xml:space="preserve"> </w:t>
+      </w:r>
+      <w:r>
+        <w:t xml:space="preserve">physics simulation </w:t>
+      </w:r>
+      <w:r>
+        <w:t xml:space="preserve">for a 2d environment </w:t>
+      </w:r>
+      <w:r>
+        <w:t xml:space="preserve">through the implementation of dynamic and static </w:t>
+      </w:r>
+      <w:r>
+        <w:t xml:space="preserve">rigid </w:t>
+      </w:r>
+      <w:r>
+        <w:t>bodies, accurate application of force and by displaying the expected interaction of two physics objects.</w:t>
+      </w:r>
     </w:p>
     <w:p/>
     <w:p>
@@ -1524,7 +1814,7 @@
       <w:pPr>
         <w:pStyle w:val="Heading1"/>
       </w:pPr>
-      <w:bookmarkStart w:id="4" w:name="_Toc125539832"/>
+      <w:bookmarkStart w:id="9" w:name="_Toc125539832"/>
       <w:r>
         <w:lastRenderedPageBreak/>
         <w:t xml:space="preserve">3.0 - </w:t>
@@ -1532,7 +1822,7 @@
       <w:r>
         <w:t>Custom Physics Simulation Potential Improvements</w:t>
       </w:r>
-      <w:bookmarkEnd w:id="4"/>
+      <w:bookmarkEnd w:id="9"/>
     </w:p>
     <w:p>
       <w:r>
@@ -1548,6 +1838,7 @@
       <w:r>
         <w:t xml:space="preserve">The objective of this simulation is to demonstrate static and dynamic objects interaction in 2D space. </w:t>
       </w:r>
+      <w:commentRangeStart w:id="10"/>
       <w:r>
         <w:rPr>
           <w:b/>
@@ -1558,7 +1849,17 @@
         <w:t>Examine</w:t>
       </w:r>
       <w:r>
-        <w:t xml:space="preserve"> what improvements </w:t>
+        <w:t xml:space="preserve"> </w:t>
+      </w:r>
+      <w:commentRangeEnd w:id="10"/>
+      <w:r>
+        <w:rPr>
+          <w:rStyle w:val="CommentReference"/>
+        </w:rPr>
+        <w:commentReference w:id="10"/>
+      </w:r>
+      <w:r>
+        <w:t xml:space="preserve">what improvements </w:t>
       </w:r>
       <w:r>
         <w:t xml:space="preserve">you </w:t>
@@ -1661,60 +1962,218 @@
       </w:r>
     </w:p>
     <w:p>
-      <w:r>
-        <w:t xml:space="preserve">(This refers to </w:t>
-      </w:r>
-      <w:r>
-        <w:t>custom physics simulation</w:t>
-      </w:r>
-      <w:r>
-        <w:t xml:space="preserve"> library you are creating, not directly the game you have created. These are not </w:t>
-      </w:r>
-      <w:r>
-        <w:t xml:space="preserve">always </w:t>
-      </w:r>
-      <w:r>
-        <w:t>mutually exclusive however.)</w:t>
-      </w:r>
-      <w:r>
-        <w:t xml:space="preserve"> </w:t>
-      </w:r>
-      <w:r>
+      <w:pPr>
         <w:rPr>
           <w:sz w:val="16"/>
           <w:szCs w:val="16"/>
         </w:rPr>
+      </w:pPr>
+      <w:r>
+        <w:t xml:space="preserve">(This refers to </w:t>
+      </w:r>
+      <w:r>
+        <w:t>custom physics simulation</w:t>
+      </w:r>
+      <w:r>
+        <w:t xml:space="preserve"> library you are creating, not directly the game you have created. These are not </w:t>
+      </w:r>
+      <w:r>
+        <w:t xml:space="preserve">always </w:t>
+      </w:r>
+      <w:r>
+        <w:t>mutually exclusive however.)</w:t>
+      </w:r>
+      <w:r>
+        <w:t xml:space="preserve"> </w:t>
+      </w:r>
+      <w:r>
+        <w:rPr>
+          <w:sz w:val="16"/>
+          <w:szCs w:val="16"/>
+        </w:rPr>
         <w:t>[/Delete This]</w:t>
       </w:r>
     </w:p>
     <w:p>
+      <w:r>
+        <w:t xml:space="preserve">Although </w:t>
+      </w:r>
+      <w:r>
+        <w:t>the Netix library can provide for accurate enough physics simulations, there are a couple of improvements that can be made to improve accuracy speed of the simulations being made, such as the implementation or toque and quadtrees.</w:t>
+      </w:r>
+    </w:p>
+    <w:p>
       <w:pPr>
         <w:pStyle w:val="Heading2"/>
       </w:pPr>
-      <w:bookmarkStart w:id="5" w:name="_Toc125539833"/>
+      <w:bookmarkStart w:id="11" w:name="_Toc125539833"/>
       <w:r>
         <w:t xml:space="preserve">3.1 - </w:t>
       </w:r>
       <w:r>
         <w:t>Improvement #1</w:t>
       </w:r>
-      <w:bookmarkEnd w:id="5"/>
+      <w:bookmarkEnd w:id="11"/>
+      <w:r>
+        <w:t xml:space="preserve">: </w:t>
+      </w:r>
+      <w:commentRangeStart w:id="12"/>
+      <w:r>
+        <w:t>Torque</w:t>
+      </w:r>
+      <w:commentRangeEnd w:id="12"/>
+      <w:r>
+        <w:rPr>
+          <w:rStyle w:val="CommentReference"/>
+          <w:rFonts w:asciiTheme="minorHAnsi" w:eastAsiaTheme="minorHAnsi" w:hAnsiTheme="minorHAnsi" w:cstheme="minorBidi"/>
+          <w:color w:val="auto"/>
+        </w:rPr>
+        <w:commentReference w:id="12"/>
+      </w:r>
+    </w:p>
+    <w:p>
+      <w:r>
+        <w:t xml:space="preserve">In Netix there are many rotational equivalents to translational physics equations, this can also occur in force. Force alters translational motion of objects, there is a rotational counterpart to this called torque which alters the rotational motion of an object around an axis. </w:t>
+      </w:r>
+    </w:p>
+    <w:p>
+      <w:r>
+        <w:t xml:space="preserve">Implementing force means </w:t>
+      </w:r>
+      <w:r>
+        <w:t>the implementation of three main concepts;</w:t>
+      </w:r>
+      <w:r>
+        <w:t xml:space="preserve"> the further force is applied from an objects axis of rotation</w:t>
+      </w:r>
+      <w:r>
+        <w:t xml:space="preserve"> </w:t>
+      </w:r>
+      <w:r>
+        <w:t>the more angular acceleration there is</w:t>
+      </w:r>
+      <w:r>
+        <w:t xml:space="preserve">, </w:t>
+      </w:r>
+      <w:r>
+        <w:t>effectiveness of force</w:t>
+      </w:r>
+      <w:r>
+        <w:t xml:space="preserve"> depends on the angle of which the force is applied and force magnitude must be involve. Another thing to note is that torque is either clockwise or counterclockwise relative of the object’s pivot point.</w:t>
+      </w:r>
+    </w:p>
+    <w:p>
+      <w:r>
+        <w:t xml:space="preserve">// ToDo </w:t>
+      </w:r>
+      <w:r>
+        <w:t>:</w:t>
+      </w:r>
+      <w:r>
+        <w:t xml:space="preserve"> </w:t>
+      </w:r>
+    </w:p>
+    <w:p>
+      <w:pPr>
+        <w:pStyle w:val="ListParagraph"/>
+        <w:numPr>
+          <w:ilvl w:val="0"/>
+          <w:numId w:val="3"/>
+        </w:numPr>
+      </w:pPr>
+      <w:r>
+        <w:t>Talk about how to implement torqu</w:t>
+      </w:r>
+      <w:r>
+        <w:t>e</w:t>
+      </w:r>
+    </w:p>
+    <w:p>
+      <w:pPr>
+        <w:pStyle w:val="ListParagraph"/>
+        <w:numPr>
+          <w:ilvl w:val="0"/>
+          <w:numId w:val="3"/>
+        </w:numPr>
+      </w:pPr>
+      <w:r>
+        <w:t xml:space="preserve"> conclude</w:t>
+      </w:r>
     </w:p>
     <w:p/>
     <w:p>
       <w:pPr>
         <w:pStyle w:val="Heading2"/>
       </w:pPr>
-      <w:bookmarkStart w:id="6" w:name="_Toc125539834"/>
+      <w:bookmarkStart w:id="13" w:name="_Toc125539834"/>
       <w:r>
         <w:t xml:space="preserve">3.2 - </w:t>
       </w:r>
       <w:r>
         <w:t>Improvement #2</w:t>
       </w:r>
-      <w:bookmarkEnd w:id="6"/>
-    </w:p>
-    <w:p/>
+      <w:bookmarkEnd w:id="13"/>
+      <w:r>
+        <w:t xml:space="preserve">: </w:t>
+      </w:r>
+      <w:commentRangeStart w:id="14"/>
+      <w:r>
+        <w:t>Quadtree</w:t>
+      </w:r>
+      <w:commentRangeEnd w:id="14"/>
+      <w:r>
+        <w:rPr>
+          <w:rStyle w:val="CommentReference"/>
+          <w:rFonts w:asciiTheme="minorHAnsi" w:eastAsiaTheme="minorHAnsi" w:hAnsiTheme="minorHAnsi" w:cstheme="minorBidi"/>
+          <w:color w:val="auto"/>
+        </w:rPr>
+        <w:commentReference w:id="14"/>
+      </w:r>
+      <w:r>
+        <w:t>s</w:t>
+      </w:r>
+    </w:p>
+    <w:p>
+      <w:r>
+        <w:t xml:space="preserve">// ToDo: </w:t>
+      </w:r>
+    </w:p>
+    <w:p>
+      <w:pPr>
+        <w:pStyle w:val="ListParagraph"/>
+        <w:numPr>
+          <w:ilvl w:val="0"/>
+          <w:numId w:val="4"/>
+        </w:numPr>
+      </w:pPr>
+      <w:r>
+        <w:t>What are quadtrees</w:t>
+      </w:r>
+    </w:p>
+    <w:p>
+      <w:pPr>
+        <w:pStyle w:val="ListParagraph"/>
+        <w:numPr>
+          <w:ilvl w:val="0"/>
+          <w:numId w:val="4"/>
+        </w:numPr>
+      </w:pPr>
+      <w:r>
+        <w:t>How would you implement them</w:t>
+      </w:r>
+    </w:p>
+    <w:p>
+      <w:pPr>
+        <w:pStyle w:val="ListParagraph"/>
+        <w:numPr>
+          <w:ilvl w:val="0"/>
+          <w:numId w:val="4"/>
+        </w:numPr>
+      </w:pPr>
+      <w:r>
+        <w:t>conclude</w:t>
+      </w:r>
+    </w:p>
     <w:p>
       <w:pPr>
         <w:pStyle w:val="Heading2"/>
@@ -1738,7 +2197,7 @@
       <w:pPr>
         <w:pStyle w:val="Heading1"/>
       </w:pPr>
-      <w:bookmarkStart w:id="7" w:name="_Toc125539835"/>
+      <w:bookmarkStart w:id="15" w:name="_Toc125539835"/>
       <w:r>
         <w:lastRenderedPageBreak/>
         <w:t xml:space="preserve">4.0 - </w:t>
@@ -1746,26 +2205,33 @@
       <w:r>
         <w:t>Visualised Game Using Your Custom Physics Simulation</w:t>
       </w:r>
-      <w:bookmarkEnd w:id="7"/>
+      <w:bookmarkEnd w:id="15"/>
       <w:r>
         <w:t xml:space="preserve"> </w:t>
       </w:r>
     </w:p>
     <w:p>
-      <w:r>
+      <w:pPr>
         <w:rPr>
           <w:sz w:val="16"/>
           <w:szCs w:val="16"/>
         </w:rPr>
-        <w:t>[Delete This]</w:t>
-      </w:r>
+      </w:pPr>
       <w:r>
         <w:rPr>
           <w:sz w:val="16"/>
           <w:szCs w:val="16"/>
         </w:rPr>
+        <w:t>[Delete This]</w:t>
+      </w:r>
+      <w:r>
+        <w:rPr>
+          <w:sz w:val="16"/>
+          <w:szCs w:val="16"/>
+        </w:rPr>
         <w:t xml:space="preserve"> </w:t>
       </w:r>
+      <w:commentRangeStart w:id="16"/>
       <w:r>
         <w:rPr>
           <w:b/>
@@ -1776,8 +2242,19 @@
         <w:t>Define</w:t>
       </w:r>
       <w:r>
-        <w:t xml:space="preserve"> what your visualisation (chosen game) is and then </w:t>
-      </w:r>
+        <w:t xml:space="preserve"> </w:t>
+      </w:r>
+      <w:commentRangeEnd w:id="16"/>
+      <w:r>
+        <w:rPr>
+          <w:rStyle w:val="CommentReference"/>
+        </w:rPr>
+        <w:commentReference w:id="16"/>
+      </w:r>
+      <w:r>
+        <w:t xml:space="preserve">what your visualisation (chosen game) is and then </w:t>
+      </w:r>
+      <w:commentRangeStart w:id="17"/>
       <w:r>
         <w:rPr>
           <w:b/>
@@ -1787,6 +2264,13 @@
         </w:rPr>
         <w:t>explain</w:t>
       </w:r>
+      <w:commentRangeEnd w:id="17"/>
+      <w:r>
+        <w:rPr>
+          <w:rStyle w:val="CommentReference"/>
+        </w:rPr>
+        <w:commentReference w:id="17"/>
+      </w:r>
       <w:r>
         <w:t xml:space="preserve"> how you created it and how it works. (Include Image/s). </w:t>
       </w:r>
@@ -1796,6 +2280,11 @@
           <w:szCs w:val="16"/>
         </w:rPr>
         <w:t>[/Delete This]</w:t>
+      </w:r>
+    </w:p>
+    <w:p>
+      <w:r>
+        <w:t>Make a statement as to the meaning or interpretation of something, giving sufficient detail as to allow it to be distinguished from similar things.</w:t>
       </w:r>
     </w:p>
     <w:p>
@@ -1815,7 +2304,7 @@
       <w:pPr>
         <w:pStyle w:val="Heading1"/>
       </w:pPr>
-      <w:bookmarkStart w:id="8" w:name="_Toc125539836"/>
+      <w:bookmarkStart w:id="18" w:name="_Toc125539836"/>
       <w:r>
         <w:lastRenderedPageBreak/>
         <w:t xml:space="preserve">5.0 - </w:t>
@@ -1823,9 +2312,15 @@
       <w:r>
         <w:t>Third Party Libraries</w:t>
       </w:r>
-      <w:bookmarkEnd w:id="8"/>
-    </w:p>
-    <w:p>
+      <w:bookmarkEnd w:id="18"/>
+    </w:p>
+    <w:p>
+      <w:pPr>
+        <w:rPr>
+          <w:sz w:val="16"/>
+          <w:szCs w:val="16"/>
+        </w:rPr>
+      </w:pPr>
       <w:r>
         <w:rPr>
           <w:sz w:val="16"/>
@@ -1898,16 +2393,28 @@
     </w:p>
     <w:p>
       <w:pPr>
+        <w:pStyle w:val="ListParagraph"/>
+        <w:numPr>
+          <w:ilvl w:val="0"/>
+          <w:numId w:val="6"/>
+        </w:numPr>
+      </w:pPr>
+      <w:r>
+        <w:t>AIE bootstrapper</w:t>
+      </w:r>
+    </w:p>
+    <w:p>
+      <w:pPr>
         <w:pStyle w:val="Heading1"/>
       </w:pPr>
-      <w:bookmarkStart w:id="9" w:name="_Toc125539837"/>
+      <w:bookmarkStart w:id="19" w:name="_Toc125539837"/>
       <w:r>
         <w:t xml:space="preserve">6.0 - </w:t>
       </w:r>
       <w:r>
         <w:t>References</w:t>
       </w:r>
-      <w:bookmarkEnd w:id="9"/>
+      <w:bookmarkEnd w:id="19"/>
     </w:p>
     <w:p>
       <w:pPr>
@@ -1952,7 +2459,7 @@
       <w:r>
         <w:t xml:space="preserve">Citation Method to cite books and websites used. Here is a link to a good citing website if you are unsure how to do so </w:t>
       </w:r>
-      <w:hyperlink r:id="rId13" w:history="1">
+      <w:hyperlink r:id="rId18" w:history="1">
         <w:r>
           <w:rPr>
             <w:rStyle w:val="Hyperlink"/>
@@ -1976,7 +2483,6 @@
     </w:p>
     <w:p/>
     <w:sectPr>
-      <w:footerReference w:type="default" r:id="rId14"/>
       <w:pgSz w:w="11906" w:h="16838"/>
       <w:pgMar w:top="1440" w:right="1440" w:bottom="1440" w:left="1440" w:header="708" w:footer="708" w:gutter="0"/>
       <w:pgNumType w:start="0"/>
@@ -1988,6 +2494,314 @@
 </w:document>
 </file>
 
+<file path=word/comments.xml><?xml version="1.0" encoding="utf-8"?>
+<w:comments xmlns:wpc="http://schemas.microsoft.com/office/word/2010/wordprocessingCanvas" xmlns:cx="http://schemas.microsoft.com/office/drawing/2014/chartex" xmlns:cx1="http://schemas.microsoft.com/office/drawing/2015/9/8/chartex" xmlns:cx2="http://schemas.microsoft.com/office/drawing/2015/10/21/chartex" xmlns:cx3="http://schemas.microsoft.com/office/drawing/2016/5/9/chartex" xmlns:cx4="http://schemas.microsoft.com/office/drawing/2016/5/10/chartex" xmlns:cx5="http://schemas.microsoft.com/office/drawing/2016/5/11/chartex" xmlns:cx6="http://schemas.microsoft.com/office/drawing/2016/5/12/chartex" xmlns:cx7="http://schemas.microsoft.com/office/drawing/2016/5/13/chartex" xmlns:cx8="http://schemas.microsoft.com/office/drawing/2016/5/14/chartex" xmlns:mc="http://schemas.openxmlformats.org/markup-compatibility/2006" xmlns:aink="http://schemas.microsoft.com/office/drawing/2016/ink" xmlns:am3d="http://schemas.microsoft.com/office/drawing/2017/model3d" xmlns:o="urn:schemas-microsoft-com:office:office" xmlns:oel="http://schemas.microsoft.com/office/2019/extlst" xmlns:r="http://schemas.openxmlformats.org/officeDocument/2006/relationships" xmlns:m="http://schemas.openxmlformats.org/officeDocument/2006/math" xmlns:v="urn:schemas-microsoft-com:vml" xmlns:wp14="http://schemas.microsoft.com/office/word/2010/wordprocessingDrawing" xmlns:wp="http://schemas.openxmlformats.org/drawingml/2006/wordprocessingDrawing" xmlns:w10="urn:schemas-microsoft-com:office:word" xmlns:w="http://schemas.openxmlformats.org/wordprocessingml/2006/main" xmlns:w14="http://schemas.microsoft.com/office/word/2010/wordml" xmlns:w15="http://schemas.microsoft.com/office/word/2012/wordml" xmlns:w16cex="http://schemas.microsoft.com/office/word/2018/wordml/cex" xmlns:w16cid="http://schemas.microsoft.com/office/word/2016/wordml/cid" xmlns:w16="http://schemas.microsoft.com/office/word/2018/wordml" xmlns:w16sdtdh="http://schemas.microsoft.com/office/word/2020/wordml/sdtdatahash" xmlns:w16se="http://schemas.microsoft.com/office/word/2015/wordml/symex" xmlns:wpg="http://schemas.microsoft.com/office/word/2010/wordprocessingGroup" xmlns:wpi="http://schemas.microsoft.com/office/word/2010/wordprocessingInk" xmlns:wne="http://schemas.microsoft.com/office/word/2006/wordml" xmlns:wps="http://schemas.microsoft.com/office/word/2010/wordprocessingShape" mc:Ignorable="w14 w15 w16se w16cid w16 w16cex w16sdtdh wp14">
+  <w:comment w:id="7" w:author="Justin Green" w:date="2023-02-20T09:06:00Z" w:initials="JG">
+    <w:p>
+      <w:pPr>
+        <w:pStyle w:val="CommentText"/>
+        <w:rPr>
+          <w:rFonts w:ascii="Nunito" w:hAnsi="Nunito"/>
+          <w:noProof/>
+          <w:color w:val="2D3B45"/>
+        </w:rPr>
+      </w:pPr>
+      <w:r>
+        <w:rPr>
+          <w:rStyle w:val="CommentReference"/>
+          <w:i/>
+          <w:iCs/>
+        </w:rPr>
+        <w:annotationRef/>
+      </w:r>
+      <w:r>
+        <w:rPr>
+          <w:rFonts w:ascii="Nunito" w:hAnsi="Nunito"/>
+          <w:color w:val="2D3B45"/>
+        </w:rPr>
+        <w:t>“</w:t>
+      </w:r>
+      <w:r>
+        <w:rPr>
+          <w:rFonts w:ascii="Nunito" w:hAnsi="Nunito"/>
+          <w:i/>
+          <w:iCs/>
+          <w:color w:val="2D3B45"/>
+        </w:rPr>
+        <w:t>Define</w:t>
+      </w:r>
+      <w:r>
+        <w:rPr>
+          <w:rFonts w:ascii="Nunito" w:hAnsi="Nunito"/>
+          <w:color w:val="2D3B45"/>
+        </w:rPr>
+        <w:t xml:space="preserve">” = </w:t>
+      </w:r>
+      <w:r>
+        <w:rPr>
+          <w:rFonts w:ascii="Nunito" w:hAnsi="Nunito"/>
+          <w:color w:val="2D3B45"/>
+        </w:rPr>
+        <w:t>Make a statement as to the meaning or interpretation of something, giving sufficient detail as to allow it to be distinguished from similar things.</w:t>
+      </w:r>
+    </w:p>
+    <w:p>
+      <w:pPr>
+        <w:pStyle w:val="CommentText"/>
+      </w:pPr>
+    </w:p>
+  </w:comment>
+  <w:comment w:id="8" w:author="Justin Green" w:date="2023-02-20T09:08:00Z" w:initials="JG">
+    <w:p>
+      <w:pPr>
+        <w:pStyle w:val="CommentText"/>
+      </w:pPr>
+      <w:r>
+        <w:rPr>
+          <w:rStyle w:val="CommentReference"/>
+        </w:rPr>
+        <w:annotationRef/>
+      </w:r>
+      <w:r>
+        <w:rPr>
+          <w:rFonts w:ascii="Nunito" w:hAnsi="Nunito"/>
+          <w:color w:val="2D3B45"/>
+        </w:rPr>
+        <w:t>“</w:t>
+      </w:r>
+      <w:r>
+        <w:rPr>
+          <w:rFonts w:ascii="Nunito" w:hAnsi="Nunito"/>
+          <w:i/>
+          <w:iCs/>
+          <w:color w:val="2D3B45"/>
+        </w:rPr>
+        <w:t>Outline</w:t>
+      </w:r>
+      <w:r>
+        <w:rPr>
+          <w:rFonts w:ascii="Nunito" w:hAnsi="Nunito"/>
+          <w:color w:val="2D3B45"/>
+        </w:rPr>
+        <w:t xml:space="preserve">” = </w:t>
+      </w:r>
+      <w:r>
+        <w:rPr>
+          <w:rFonts w:ascii="Nunito" w:hAnsi="Nunito"/>
+          <w:color w:val="2D3B45"/>
+        </w:rPr>
+        <w:t>Indicate the main features of a topic or sequence of events, possibly setting them within a clear structure or framework to show how they interrelate.</w:t>
+      </w:r>
+    </w:p>
+  </w:comment>
+  <w:comment w:id="10" w:author="Justin Green" w:date="2023-02-20T14:05:00Z" w:initials="JG">
+    <w:p>
+      <w:pPr>
+        <w:pStyle w:val="CommentText"/>
+      </w:pPr>
+      <w:r>
+        <w:rPr>
+          <w:rStyle w:val="CommentReference"/>
+        </w:rPr>
+        <w:annotationRef/>
+      </w:r>
+      <w:r>
+        <w:rPr>
+          <w:rFonts w:ascii="Nunito" w:hAnsi="Nunito"/>
+          <w:color w:val="2D3B45"/>
+        </w:rPr>
+        <w:t>Explain</w:t>
+      </w:r>
+      <w:r>
+        <w:rPr>
+          <w:rFonts w:ascii="Nunito" w:hAnsi="Nunito"/>
+          <w:color w:val="2D3B45"/>
+        </w:rPr>
+        <w:t>:</w:t>
+      </w:r>
+      <w:r>
+        <w:rPr>
+          <w:rFonts w:ascii="Nunito" w:hAnsi="Nunito"/>
+          <w:color w:val="2D3B45"/>
+        </w:rPr>
+        <w:t xml:space="preserve"> clarify, give reasons for. (Quite different from "Give an account of which is more like 'describe in detail').</w:t>
+      </w:r>
+    </w:p>
+  </w:comment>
+  <w:comment w:id="12" w:author="Justin Green" w:date="2023-02-20T15:01:00Z" w:initials="JG">
+    <w:p>
+      <w:pPr>
+        <w:pStyle w:val="CommentText"/>
+      </w:pPr>
+      <w:r>
+        <w:rPr>
+          <w:rStyle w:val="CommentReference"/>
+        </w:rPr>
+        <w:annotationRef/>
+      </w:r>
+      <w:hyperlink r:id="rId1" w:history="1">
+        <w:r>
+          <w:rPr>
+            <w:rStyle w:val="Hyperlink"/>
+          </w:rPr>
+          <w:t>10.6 Torque - University Physics Volume 1 | OpenStax</w:t>
+        </w:r>
+      </w:hyperlink>
+    </w:p>
+  </w:comment>
+  <w:comment w:id="14" w:author="Justin Green" w:date="2023-02-20T15:09:00Z" w:initials="JG">
+    <w:p>
+      <w:pPr>
+        <w:pStyle w:val="CommentText"/>
+      </w:pPr>
+      <w:r>
+        <w:rPr>
+          <w:rStyle w:val="CommentReference"/>
+        </w:rPr>
+        <w:annotationRef/>
+      </w:r>
+      <w:hyperlink r:id="rId2" w:history="1">
+        <w:r>
+          <w:rPr>
+            <w:rStyle w:val="Hyperlink"/>
+          </w:rPr>
+          <w:t>https://pvigier.github.io/2019/08/04/quadtree-collision-detection.html</w:t>
+        </w:r>
+      </w:hyperlink>
+    </w:p>
+    <w:p>
+      <w:pPr>
+        <w:pStyle w:val="CommentText"/>
+      </w:pPr>
+    </w:p>
+  </w:comment>
+  <w:comment w:id="16" w:author="Justin Green" w:date="2023-02-20T15:43:00Z" w:initials="JG">
+    <w:p>
+      <w:pPr>
+        <w:rPr>
+          <w:rFonts w:ascii="Nunito" w:eastAsia="Times New Roman" w:hAnsi="Nunito" w:cs="Times New Roman"/>
+          <w:color w:val="2D3B45"/>
+          <w:sz w:val="24"/>
+          <w:szCs w:val="24"/>
+          <w:lang w:eastAsia="en-AU"/>
+        </w:rPr>
+      </w:pPr>
+      <w:r>
+        <w:rPr>
+          <w:rStyle w:val="CommentReference"/>
+        </w:rPr>
+        <w:annotationRef/>
+      </w:r>
+      <w:r>
+        <w:rPr>
+          <w:rFonts w:ascii="Nunito" w:eastAsia="Times New Roman" w:hAnsi="Nunito" w:cs="Times New Roman"/>
+          <w:color w:val="2D3B45"/>
+          <w:sz w:val="24"/>
+          <w:szCs w:val="24"/>
+          <w:lang w:eastAsia="en-AU"/>
+        </w:rPr>
+        <w:t xml:space="preserve">Define: </w:t>
+      </w:r>
+      <w:r>
+        <w:rPr>
+          <w:rFonts w:ascii="Nunito" w:eastAsia="Times New Roman" w:hAnsi="Nunito" w:cs="Times New Roman"/>
+          <w:color w:val="2D3B45"/>
+          <w:sz w:val="24"/>
+          <w:szCs w:val="24"/>
+          <w:lang w:eastAsia="en-AU"/>
+        </w:rPr>
+        <w:t>Make a statement as to the meaning or interpretation of something, giving sufficient detail as to allow it to be distinguished from similar things.</w:t>
+      </w:r>
+    </w:p>
+    <w:p>
+      <w:pPr>
+        <w:pStyle w:val="CommentText"/>
+      </w:pPr>
+    </w:p>
+  </w:comment>
+  <w:comment w:id="17" w:author="Justin Green" w:date="2023-02-20T15:44:00Z" w:initials="JG">
+    <w:p>
+      <w:pPr>
+        <w:rPr>
+          <w:rFonts w:ascii="Nunito" w:eastAsia="Times New Roman" w:hAnsi="Nunito" w:cs="Times New Roman"/>
+          <w:color w:val="2D3B45"/>
+          <w:sz w:val="24"/>
+          <w:szCs w:val="24"/>
+          <w:lang w:eastAsia="en-AU"/>
+        </w:rPr>
+      </w:pPr>
+      <w:r>
+        <w:rPr>
+          <w:rStyle w:val="CommentReference"/>
+        </w:rPr>
+        <w:annotationRef/>
+      </w:r>
+      <w:r>
+        <w:rPr>
+          <w:rFonts w:ascii="Nunito" w:eastAsia="Times New Roman" w:hAnsi="Nunito" w:cs="Times New Roman"/>
+          <w:color w:val="2D3B45"/>
+          <w:sz w:val="24"/>
+          <w:szCs w:val="24"/>
+          <w:lang w:eastAsia="en-AU"/>
+        </w:rPr>
+        <w:t xml:space="preserve">Explain: </w:t>
+      </w:r>
+      <w:r>
+        <w:rPr>
+          <w:rFonts w:ascii="Nunito" w:eastAsia="Times New Roman" w:hAnsi="Nunito" w:cs="Times New Roman"/>
+          <w:color w:val="2D3B45"/>
+          <w:sz w:val="24"/>
+          <w:szCs w:val="24"/>
+          <w:lang w:eastAsia="en-AU"/>
+        </w:rPr>
+        <w:t>Tell how things work or how they came to be the way they are, including perhaps some need to 'describe' and to 'analyse' (see above). </w:t>
+      </w:r>
+    </w:p>
+    <w:p>
+      <w:pPr>
+        <w:pStyle w:val="CommentText"/>
+      </w:pPr>
+    </w:p>
+  </w:comment>
+</w:comments>
+</file>
+
+<file path=word/commentsExtended.xml><?xml version="1.0" encoding="utf-8"?>
+<w15:commentsEx xmlns:wpc="http://schemas.microsoft.com/office/word/2010/wordprocessingCanvas" xmlns:cx="http://schemas.microsoft.com/office/drawing/2014/chartex" xmlns:cx1="http://schemas.microsoft.com/office/drawing/2015/9/8/chartex" xmlns:cx2="http://schemas.microsoft.com/office/drawing/2015/10/21/chartex" xmlns:cx3="http://schemas.microsoft.com/office/drawing/2016/5/9/chartex" xmlns:cx4="http://schemas.microsoft.com/office/drawing/2016/5/10/chartex" xmlns:cx5="http://schemas.microsoft.com/office/drawing/2016/5/11/chartex" xmlns:cx6="http://schemas.microsoft.com/office/drawing/2016/5/12/chartex" xmlns:cx7="http://schemas.microsoft.com/office/drawing/2016/5/13/chartex" xmlns:cx8="http://schemas.microsoft.com/office/drawing/2016/5/14/chartex" xmlns:mc="http://schemas.openxmlformats.org/markup-compatibility/2006" xmlns:aink="http://schemas.microsoft.com/office/drawing/2016/ink" xmlns:am3d="http://schemas.microsoft.com/office/drawing/2017/model3d" xmlns:o="urn:schemas-microsoft-com:office:office" xmlns:oel="http://schemas.microsoft.com/office/2019/extlst" xmlns:r="http://schemas.openxmlformats.org/officeDocument/2006/relationships" xmlns:m="http://schemas.openxmlformats.org/officeDocument/2006/math" xmlns:v="urn:schemas-microsoft-com:vml" xmlns:wp14="http://schemas.microsoft.com/office/word/2010/wordprocessingDrawing" xmlns:wp="http://schemas.openxmlformats.org/drawingml/2006/wordprocessingDrawing" xmlns:w10="urn:schemas-microsoft-com:office:word" xmlns:w="http://schemas.openxmlformats.org/wordprocessingml/2006/main" xmlns:w14="http://schemas.microsoft.com/office/word/2010/wordml" xmlns:w15="http://schemas.microsoft.com/office/word/2012/wordml" xmlns:w16cex="http://schemas.microsoft.com/office/word/2018/wordml/cex" xmlns:w16cid="http://schemas.microsoft.com/office/word/2016/wordml/cid" xmlns:w16="http://schemas.microsoft.com/office/word/2018/wordml" xmlns:w16sdtdh="http://schemas.microsoft.com/office/word/2020/wordml/sdtdatahash" xmlns:w16se="http://schemas.microsoft.com/office/word/2015/wordml/symex" xmlns:wpg="http://schemas.microsoft.com/office/word/2010/wordprocessingGroup" xmlns:wpi="http://schemas.microsoft.com/office/word/2010/wordprocessingInk" xmlns:wne="http://schemas.microsoft.com/office/word/2006/wordml" xmlns:wps="http://schemas.microsoft.com/office/word/2010/wordprocessingShape" mc:Ignorable="w14 w15 w16se w16cid w16 w16cex w16sdtdh wp14">
+  <w15:commentEx w15:paraId="767816C4" w15:done="0"/>
+  <w15:commentEx w15:paraId="4E872238" w15:done="0"/>
+  <w15:commentEx w15:paraId="6F90154A" w15:done="0"/>
+  <w15:commentEx w15:paraId="1F4D31FD" w15:done="0"/>
+  <w15:commentEx w15:paraId="6F9559F4" w15:done="0"/>
+  <w15:commentEx w15:paraId="10B8CAB0" w15:done="0"/>
+  <w15:commentEx w15:paraId="2A65A368" w15:done="0"/>
+</w15:commentsEx>
+</file>
+
+<file path=word/commentsExtensible.xml><?xml version="1.0" encoding="utf-8"?>
+<w16cex:commentsExtensible xmlns:wpc="http://schemas.microsoft.com/office/word/2010/wordprocessingCanvas" xmlns:cx="http://schemas.microsoft.com/office/drawing/2014/chartex" xmlns:cx1="http://schemas.microsoft.com/office/drawing/2015/9/8/chartex" xmlns:cx2="http://schemas.microsoft.com/office/drawing/2015/10/21/chartex" xmlns:cx3="http://schemas.microsoft.com/office/drawing/2016/5/9/chartex" xmlns:cx4="http://schemas.microsoft.com/office/drawing/2016/5/10/chartex" xmlns:cx5="http://schemas.microsoft.com/office/drawing/2016/5/11/chartex" xmlns:cx6="http://schemas.microsoft.com/office/drawing/2016/5/12/chartex" xmlns:cx7="http://schemas.microsoft.com/office/drawing/2016/5/13/chartex" xmlns:cx8="http://schemas.microsoft.com/office/drawing/2016/5/14/chartex" xmlns:mc="http://schemas.openxmlformats.org/markup-compatibility/2006" xmlns:aink="http://schemas.microsoft.com/office/drawing/2016/ink" xmlns:am3d="http://schemas.microsoft.com/office/drawing/2017/model3d" xmlns:o="urn:schemas-microsoft-com:office:office" xmlns:oel="http://schemas.microsoft.com/office/2019/extlst" xmlns:r="http://schemas.openxmlformats.org/officeDocument/2006/relationships" xmlns:m="http://schemas.openxmlformats.org/officeDocument/2006/math" xmlns:v="urn:schemas-microsoft-com:vml" xmlns:wp14="http://schemas.microsoft.com/office/word/2010/wordprocessingDrawing" xmlns:wp="http://schemas.openxmlformats.org/drawingml/2006/wordprocessingDrawing" xmlns:w10="urn:schemas-microsoft-com:office:word" xmlns:w="http://schemas.openxmlformats.org/wordprocessingml/2006/main" xmlns:w14="http://schemas.microsoft.com/office/word/2010/wordml" xmlns:w15="http://schemas.microsoft.com/office/word/2012/wordml" xmlns:w16cex="http://schemas.microsoft.com/office/word/2018/wordml/cex" xmlns:w16cid="http://schemas.microsoft.com/office/word/2016/wordml/cid" xmlns:w16="http://schemas.microsoft.com/office/word/2018/wordml" xmlns:w16sdtdh="http://schemas.microsoft.com/office/word/2020/wordml/sdtdatahash" xmlns:w16se="http://schemas.microsoft.com/office/word/2015/wordml/symex" xmlns:wpg="http://schemas.microsoft.com/office/word/2010/wordprocessingGroup" xmlns:wpi="http://schemas.microsoft.com/office/word/2010/wordprocessingInk" xmlns:wne="http://schemas.microsoft.com/office/word/2006/wordml" xmlns:wps="http://schemas.microsoft.com/office/word/2010/wordprocessingShape" mc:Ignorable="w14 w15 w16se w16cid w16 w16cex w16sdtdh wp14">
+  <w16cex:commentExtensible w16cex:durableId="279DB6A3" w16cex:dateUtc="2023-02-19T22:06:00Z"/>
+  <w16cex:commentExtensible w16cex:durableId="279DB711" w16cex:dateUtc="2023-02-19T22:08:00Z"/>
+  <w16cex:commentExtensible w16cex:durableId="279DFCAB" w16cex:dateUtc="2023-02-20T03:05:00Z"/>
+  <w16cex:commentExtensible w16cex:durableId="279E09B2" w16cex:dateUtc="2023-02-20T04:01:00Z"/>
+  <w16cex:commentExtensible w16cex:durableId="279E0BB1" w16cex:dateUtc="2023-02-20T04:09:00Z"/>
+  <w16cex:commentExtensible w16cex:durableId="279E13AA" w16cex:dateUtc="2023-02-20T04:43:00Z"/>
+  <w16cex:commentExtensible w16cex:durableId="279E13CC" w16cex:dateUtc="2023-02-20T04:44:00Z"/>
+</w16cex:commentsExtensible>
+</file>
+
+<file path=word/commentsIds.xml><?xml version="1.0" encoding="utf-8"?>
+<w16cid:commentsIds xmlns:wpc="http://schemas.microsoft.com/office/word/2010/wordprocessingCanvas" xmlns:cx="http://schemas.microsoft.com/office/drawing/2014/chartex" xmlns:cx1="http://schemas.microsoft.com/office/drawing/2015/9/8/chartex" xmlns:cx2="http://schemas.microsoft.com/office/drawing/2015/10/21/chartex" xmlns:cx3="http://schemas.microsoft.com/office/drawing/2016/5/9/chartex" xmlns:cx4="http://schemas.microsoft.com/office/drawing/2016/5/10/chartex" xmlns:cx5="http://schemas.microsoft.com/office/drawing/2016/5/11/chartex" xmlns:cx6="http://schemas.microsoft.com/office/drawing/2016/5/12/chartex" xmlns:cx7="http://schemas.microsoft.com/office/drawing/2016/5/13/chartex" xmlns:cx8="http://schemas.microsoft.com/office/drawing/2016/5/14/chartex" xmlns:mc="http://schemas.openxmlformats.org/markup-compatibility/2006" xmlns:aink="http://schemas.microsoft.com/office/drawing/2016/ink" xmlns:am3d="http://schemas.microsoft.com/office/drawing/2017/model3d" xmlns:o="urn:schemas-microsoft-com:office:office" xmlns:oel="http://schemas.microsoft.com/office/2019/extlst" xmlns:r="http://schemas.openxmlformats.org/officeDocument/2006/relationships" xmlns:m="http://schemas.openxmlformats.org/officeDocument/2006/math" xmlns:v="urn:schemas-microsoft-com:vml" xmlns:wp14="http://schemas.microsoft.com/office/word/2010/wordprocessingDrawing" xmlns:wp="http://schemas.openxmlformats.org/drawingml/2006/wordprocessingDrawing" xmlns:w10="urn:schemas-microsoft-com:office:word" xmlns:w="http://schemas.openxmlformats.org/wordprocessingml/2006/main" xmlns:w14="http://schemas.microsoft.com/office/word/2010/wordml" xmlns:w15="http://schemas.microsoft.com/office/word/2012/wordml" xmlns:w16cex="http://schemas.microsoft.com/office/word/2018/wordml/cex" xmlns:w16cid="http://schemas.microsoft.com/office/word/2016/wordml/cid" xmlns:w16="http://schemas.microsoft.com/office/word/2018/wordml" xmlns:w16sdtdh="http://schemas.microsoft.com/office/word/2020/wordml/sdtdatahash" xmlns:w16se="http://schemas.microsoft.com/office/word/2015/wordml/symex" xmlns:wpg="http://schemas.microsoft.com/office/word/2010/wordprocessingGroup" xmlns:wpi="http://schemas.microsoft.com/office/word/2010/wordprocessingInk" xmlns:wne="http://schemas.microsoft.com/office/word/2006/wordml" xmlns:wps="http://schemas.microsoft.com/office/word/2010/wordprocessingShape" mc:Ignorable="w14 w15 w16se w16cid w16 w16cex w16sdtdh wp14">
+  <w16cid:commentId w16cid:paraId="767816C4" w16cid:durableId="279DB6A3"/>
+  <w16cid:commentId w16cid:paraId="4E872238" w16cid:durableId="279DB711"/>
+  <w16cid:commentId w16cid:paraId="6F90154A" w16cid:durableId="279DFCAB"/>
+  <w16cid:commentId w16cid:paraId="1F4D31FD" w16cid:durableId="279E09B2"/>
+  <w16cid:commentId w16cid:paraId="6F9559F4" w16cid:durableId="279E0BB1"/>
+  <w16cid:commentId w16cid:paraId="10B8CAB0" w16cid:durableId="279E13AA"/>
+  <w16cid:commentId w16cid:paraId="2A65A368" w16cid:durableId="279E13CC"/>
+</w16cid:commentsIds>
+</file>
+
 <file path=word/endnotes.xml><?xml version="1.0" encoding="utf-8"?>
 <w:endnotes xmlns:wpc="http://schemas.microsoft.com/office/word/2010/wordprocessingCanvas" xmlns:cx="http://schemas.microsoft.com/office/drawing/2014/chartex" xmlns:cx1="http://schemas.microsoft.com/office/drawing/2015/9/8/chartex" xmlns:cx2="http://schemas.microsoft.com/office/drawing/2015/10/21/chartex" xmlns:cx3="http://schemas.microsoft.com/office/drawing/2016/5/9/chartex" xmlns:cx4="http://schemas.microsoft.com/office/drawing/2016/5/10/chartex" xmlns:cx5="http://schemas.microsoft.com/office/drawing/2016/5/11/chartex" xmlns:cx6="http://schemas.microsoft.com/office/drawing/2016/5/12/chartex" xmlns:cx7="http://schemas.microsoft.com/office/drawing/2016/5/13/chartex" xmlns:cx8="http://schemas.microsoft.com/office/drawing/2016/5/14/chartex" xmlns:mc="http://schemas.openxmlformats.org/markup-compatibility/2006" xmlns:aink="http://schemas.microsoft.com/office/drawing/2016/ink" xmlns:am3d="http://schemas.microsoft.com/office/drawing/2017/model3d" xmlns:o="urn:schemas-microsoft-com:office:office" xmlns:oel="http://schemas.microsoft.com/office/2019/extlst" xmlns:r="http://schemas.openxmlformats.org/officeDocument/2006/relationships" xmlns:m="http://schemas.openxmlformats.org/officeDocument/2006/math" xmlns:v="urn:schemas-microsoft-com:vml" xmlns:wp14="http://schemas.microsoft.com/office/word/2010/wordprocessingDrawing" xmlns:wp="http://schemas.openxmlformats.org/drawingml/2006/wordprocessingDrawing" xmlns:w10="urn:schemas-microsoft-com:office:word" xmlns:w="http://schemas.openxmlformats.org/wordprocessingml/2006/main" xmlns:w14="http://schemas.microsoft.com/office/word/2010/wordml" xmlns:w15="http://schemas.microsoft.com/office/word/2012/wordml" xmlns:w16cex="http://schemas.microsoft.com/office/word/2018/wordml/cex" xmlns:w16cid="http://schemas.microsoft.com/office/word/2016/wordml/cid" xmlns:w16="http://schemas.microsoft.com/office/word/2018/wordml" xmlns:w16sdtdh="http://schemas.microsoft.com/office/word/2020/wordml/sdtdatahash" xmlns:w16se="http://schemas.microsoft.com/office/word/2015/wordml/symex" xmlns:wpg="http://schemas.microsoft.com/office/word/2010/wordprocessingGroup" xmlns:wpi="http://schemas.microsoft.com/office/word/2010/wordprocessingInk" xmlns:wne="http://schemas.microsoft.com/office/word/2006/wordml" xmlns:wps="http://schemas.microsoft.com/office/word/2010/wordprocessingShape" mc:Ignorable="w14 w15 w16se w16cid w16 w16cex w16sdtdh wp14">
   <w:endnote w:type="separator" w:id="-1">
@@ -2019,7 +2833,7 @@
     <w:pPr>
       <w:pStyle w:val="Footer"/>
     </w:pPr>
-    <w:del w:id="10" w:author="Justin Green" w:date="2023-02-05T11:53:00Z">
+    <w:del w:id="0" w:author="Justin Green" w:date="2023-02-05T11:53:00Z">
       <w:r>
         <w:delText>&lt;</w:delText>
       </w:r>
@@ -2030,7 +2844,7 @@
         <w:delText>&gt;</w:delText>
       </w:r>
     </w:del>
-    <w:ins w:id="11" w:author="Justin Green" w:date="2023-02-05T11:53:00Z">
+    <w:ins w:id="1" w:author="Justin Green" w:date="2023-02-05T11:53:00Z">
       <w:r>
         <w:t>Justin Green</w:t>
       </w:r>
@@ -2041,7 +2855,7 @@
     <w:r>
       <w:tab/>
     </w:r>
-    <w:ins w:id="12" w:author="Justin Green" w:date="2023-02-05T11:54:00Z">
+    <w:ins w:id="2" w:author="Justin Green" w:date="2023-02-05T11:54:00Z">
       <w:r>
         <w:fldChar w:fldCharType="begin"/>
       </w:r>
@@ -2056,14 +2870,14 @@
       <w:rPr>
         <w:noProof/>
       </w:rPr>
-      <w:t>11 February 2023</w:t>
+      <w:t>20 February 2023</w:t>
     </w:r>
-    <w:ins w:id="13" w:author="Justin Green" w:date="2023-02-05T11:54:00Z">
+    <w:ins w:id="3" w:author="Justin Green" w:date="2023-02-05T11:54:00Z">
       <w:r>
         <w:fldChar w:fldCharType="end"/>
       </w:r>
     </w:ins>
-    <w:del w:id="14" w:author="Justin Green" w:date="2023-02-05T11:53:00Z">
+    <w:del w:id="4" w:author="Justin Green" w:date="2023-02-05T11:53:00Z">
       <w:r>
         <w:delText>&lt;</w:delText>
       </w:r>
@@ -2106,6 +2920,178 @@
 <file path=word/numbering.xml><?xml version="1.0" encoding="utf-8"?>
 <w:numbering xmlns:wpc="http://schemas.microsoft.com/office/word/2010/wordprocessingCanvas" xmlns:cx="http://schemas.microsoft.com/office/drawing/2014/chartex" xmlns:cx1="http://schemas.microsoft.com/office/drawing/2015/9/8/chartex" xmlns:cx2="http://schemas.microsoft.com/office/drawing/2015/10/21/chartex" xmlns:cx3="http://schemas.microsoft.com/office/drawing/2016/5/9/chartex" xmlns:cx4="http://schemas.microsoft.com/office/drawing/2016/5/10/chartex" xmlns:cx5="http://schemas.microsoft.com/office/drawing/2016/5/11/chartex" xmlns:cx6="http://schemas.microsoft.com/office/drawing/2016/5/12/chartex" xmlns:cx7="http://schemas.microsoft.com/office/drawing/2016/5/13/chartex" xmlns:cx8="http://schemas.microsoft.com/office/drawing/2016/5/14/chartex" xmlns:mc="http://schemas.openxmlformats.org/markup-compatibility/2006" xmlns:aink="http://schemas.microsoft.com/office/drawing/2016/ink" xmlns:am3d="http://schemas.microsoft.com/office/drawing/2017/model3d" xmlns:o="urn:schemas-microsoft-com:office:office" xmlns:oel="http://schemas.microsoft.com/office/2019/extlst" xmlns:r="http://schemas.openxmlformats.org/officeDocument/2006/relationships" xmlns:m="http://schemas.openxmlformats.org/officeDocument/2006/math" xmlns:v="urn:schemas-microsoft-com:vml" xmlns:wp14="http://schemas.microsoft.com/office/word/2010/wordprocessingDrawing" xmlns:wp="http://schemas.openxmlformats.org/drawingml/2006/wordprocessingDrawing" xmlns:w10="urn:schemas-microsoft-com:office:word" xmlns:w="http://schemas.openxmlformats.org/wordprocessingml/2006/main" xmlns:w14="http://schemas.microsoft.com/office/word/2010/wordml" xmlns:w15="http://schemas.microsoft.com/office/word/2012/wordml" xmlns:w16cex="http://schemas.microsoft.com/office/word/2018/wordml/cex" xmlns:w16cid="http://schemas.microsoft.com/office/word/2016/wordml/cid" xmlns:w16="http://schemas.microsoft.com/office/word/2018/wordml" xmlns:w16sdtdh="http://schemas.microsoft.com/office/word/2020/wordml/sdtdatahash" xmlns:w16se="http://schemas.microsoft.com/office/word/2015/wordml/symex" xmlns:wpg="http://schemas.microsoft.com/office/word/2010/wordprocessingGroup" xmlns:wpi="http://schemas.microsoft.com/office/word/2010/wordprocessingInk" xmlns:wne="http://schemas.microsoft.com/office/word/2006/wordml" xmlns:wps="http://schemas.microsoft.com/office/word/2010/wordprocessingShape" mc:Ignorable="w14 w15 w16se w16cid w16 w16cex w16sdtdh wp14">
   <w:abstractNum w:abstractNumId="0" w15:restartNumberingAfterBreak="0">
+    <w:nsid w:val="053F0435"/>
+    <w:multiLevelType w:val="hybridMultilevel"/>
+    <w:tmpl w:val="1E9EE6CA"/>
+    <w:lvl w:ilvl="0" w:tplc="0C09000F">
+      <w:start w:val="1"/>
+      <w:numFmt w:val="decimal"/>
+      <w:lvlText w:val="%1."/>
+      <w:lvlJc w:val="left"/>
+      <w:pPr>
+        <w:ind w:left="720" w:hanging="360"/>
+      </w:pPr>
+    </w:lvl>
+    <w:lvl w:ilvl="1" w:tplc="0C090019" w:tentative="1">
+      <w:start w:val="1"/>
+      <w:numFmt w:val="lowerLetter"/>
+      <w:lvlText w:val="%2."/>
+      <w:lvlJc w:val="left"/>
+      <w:pPr>
+        <w:ind w:left="1440" w:hanging="360"/>
+      </w:pPr>
+    </w:lvl>
+    <w:lvl w:ilvl="2" w:tplc="0C09001B" w:tentative="1">
+      <w:start w:val="1"/>
+      <w:numFmt w:val="lowerRoman"/>
+      <w:lvlText w:val="%3."/>
+      <w:lvlJc w:val="right"/>
+      <w:pPr>
+        <w:ind w:left="2160" w:hanging="180"/>
+      </w:pPr>
+    </w:lvl>
+    <w:lvl w:ilvl="3" w:tplc="0C09000F" w:tentative="1">
+      <w:start w:val="1"/>
+      <w:numFmt w:val="decimal"/>
+      <w:lvlText w:val="%4."/>
+      <w:lvlJc w:val="left"/>
+      <w:pPr>
+        <w:ind w:left="2880" w:hanging="360"/>
+      </w:pPr>
+    </w:lvl>
+    <w:lvl w:ilvl="4" w:tplc="0C090019" w:tentative="1">
+      <w:start w:val="1"/>
+      <w:numFmt w:val="lowerLetter"/>
+      <w:lvlText w:val="%5."/>
+      <w:lvlJc w:val="left"/>
+      <w:pPr>
+        <w:ind w:left="3600" w:hanging="360"/>
+      </w:pPr>
+    </w:lvl>
+    <w:lvl w:ilvl="5" w:tplc="0C09001B" w:tentative="1">
+      <w:start w:val="1"/>
+      <w:numFmt w:val="lowerRoman"/>
+      <w:lvlText w:val="%6."/>
+      <w:lvlJc w:val="right"/>
+      <w:pPr>
+        <w:ind w:left="4320" w:hanging="180"/>
+      </w:pPr>
+    </w:lvl>
+    <w:lvl w:ilvl="6" w:tplc="0C09000F" w:tentative="1">
+      <w:start w:val="1"/>
+      <w:numFmt w:val="decimal"/>
+      <w:lvlText w:val="%7."/>
+      <w:lvlJc w:val="left"/>
+      <w:pPr>
+        <w:ind w:left="5040" w:hanging="360"/>
+      </w:pPr>
+    </w:lvl>
+    <w:lvl w:ilvl="7" w:tplc="0C090019" w:tentative="1">
+      <w:start w:val="1"/>
+      <w:numFmt w:val="lowerLetter"/>
+      <w:lvlText w:val="%8."/>
+      <w:lvlJc w:val="left"/>
+      <w:pPr>
+        <w:ind w:left="5760" w:hanging="360"/>
+      </w:pPr>
+    </w:lvl>
+    <w:lvl w:ilvl="8" w:tplc="0C09001B" w:tentative="1">
+      <w:start w:val="1"/>
+      <w:numFmt w:val="lowerRoman"/>
+      <w:lvlText w:val="%9."/>
+      <w:lvlJc w:val="right"/>
+      <w:pPr>
+        <w:ind w:left="6480" w:hanging="180"/>
+      </w:pPr>
+    </w:lvl>
+  </w:abstractNum>
+  <w:abstractNum w:abstractNumId="1" w15:restartNumberingAfterBreak="0">
+    <w:nsid w:val="382D5C95"/>
+    <w:multiLevelType w:val="hybridMultilevel"/>
+    <w:tmpl w:val="369A1FA6"/>
+    <w:lvl w:ilvl="0" w:tplc="0C09000F">
+      <w:start w:val="1"/>
+      <w:numFmt w:val="decimal"/>
+      <w:lvlText w:val="%1."/>
+      <w:lvlJc w:val="left"/>
+      <w:pPr>
+        <w:ind w:left="720" w:hanging="360"/>
+      </w:pPr>
+    </w:lvl>
+    <w:lvl w:ilvl="1" w:tplc="0C090019" w:tentative="1">
+      <w:start w:val="1"/>
+      <w:numFmt w:val="lowerLetter"/>
+      <w:lvlText w:val="%2."/>
+      <w:lvlJc w:val="left"/>
+      <w:pPr>
+        <w:ind w:left="1440" w:hanging="360"/>
+      </w:pPr>
+    </w:lvl>
+    <w:lvl w:ilvl="2" w:tplc="0C09001B" w:tentative="1">
+      <w:start w:val="1"/>
+      <w:numFmt w:val="lowerRoman"/>
+      <w:lvlText w:val="%3."/>
+      <w:lvlJc w:val="right"/>
+      <w:pPr>
+        <w:ind w:left="2160" w:hanging="180"/>
+      </w:pPr>
+    </w:lvl>
+    <w:lvl w:ilvl="3" w:tplc="0C09000F" w:tentative="1">
+      <w:start w:val="1"/>
+      <w:numFmt w:val="decimal"/>
+      <w:lvlText w:val="%4."/>
+      <w:lvlJc w:val="left"/>
+      <w:pPr>
+        <w:ind w:left="2880" w:hanging="360"/>
+      </w:pPr>
+    </w:lvl>
+    <w:lvl w:ilvl="4" w:tplc="0C090019" w:tentative="1">
+      <w:start w:val="1"/>
+      <w:numFmt w:val="lowerLetter"/>
+      <w:lvlText w:val="%5."/>
+      <w:lvlJc w:val="left"/>
+      <w:pPr>
+        <w:ind w:left="3600" w:hanging="360"/>
+      </w:pPr>
+    </w:lvl>
+    <w:lvl w:ilvl="5" w:tplc="0C09001B" w:tentative="1">
+      <w:start w:val="1"/>
+      <w:numFmt w:val="lowerRoman"/>
+      <w:lvlText w:val="%6."/>
+      <w:lvlJc w:val="right"/>
+      <w:pPr>
+        <w:ind w:left="4320" w:hanging="180"/>
+      </w:pPr>
+    </w:lvl>
+    <w:lvl w:ilvl="6" w:tplc="0C09000F" w:tentative="1">
+      <w:start w:val="1"/>
+      <w:numFmt w:val="decimal"/>
+      <w:lvlText w:val="%7."/>
+      <w:lvlJc w:val="left"/>
+      <w:pPr>
+        <w:ind w:left="5040" w:hanging="360"/>
+      </w:pPr>
+    </w:lvl>
+    <w:lvl w:ilvl="7" w:tplc="0C090019" w:tentative="1">
+      <w:start w:val="1"/>
+      <w:numFmt w:val="lowerLetter"/>
+      <w:lvlText w:val="%8."/>
+      <w:lvlJc w:val="left"/>
+      <w:pPr>
+        <w:ind w:left="5760" w:hanging="360"/>
+      </w:pPr>
+    </w:lvl>
+    <w:lvl w:ilvl="8" w:tplc="0C09001B" w:tentative="1">
+      <w:start w:val="1"/>
+      <w:numFmt w:val="lowerRoman"/>
+      <w:lvlText w:val="%9."/>
+      <w:lvlJc w:val="right"/>
+      <w:pPr>
+        <w:ind w:left="6480" w:hanging="180"/>
+      </w:pPr>
+    </w:lvl>
+  </w:abstractNum>
+  <w:abstractNum w:abstractNumId="2" w15:restartNumberingAfterBreak="0">
     <w:nsid w:val="44A11134"/>
     <w:multiLevelType w:val="hybridMultilevel"/>
     <w:tmpl w:val="3AC64450"/>
@@ -2218,7 +3204,120 @@
       </w:rPr>
     </w:lvl>
   </w:abstractNum>
-  <w:abstractNum w:abstractNumId="1" w15:restartNumberingAfterBreak="0">
+  <w:abstractNum w:abstractNumId="3" w15:restartNumberingAfterBreak="0">
+    <w:nsid w:val="64D62DA6"/>
+    <w:multiLevelType w:val="hybridMultilevel"/>
+    <w:tmpl w:val="CEA661CA"/>
+    <w:lvl w:ilvl="0" w:tplc="0C090001">
+      <w:start w:val="1"/>
+      <w:numFmt w:val="bullet"/>
+      <w:lvlText w:val=""/>
+      <w:lvlJc w:val="left"/>
+      <w:pPr>
+        <w:ind w:left="720" w:hanging="360"/>
+      </w:pPr>
+      <w:rPr>
+        <w:rFonts w:ascii="Symbol" w:hAnsi="Symbol" w:hint="default"/>
+      </w:rPr>
+    </w:lvl>
+    <w:lvl w:ilvl="1" w:tplc="0C090003" w:tentative="1">
+      <w:start w:val="1"/>
+      <w:numFmt w:val="bullet"/>
+      <w:lvlText w:val="o"/>
+      <w:lvlJc w:val="left"/>
+      <w:pPr>
+        <w:ind w:left="1440" w:hanging="360"/>
+      </w:pPr>
+      <w:rPr>
+        <w:rFonts w:ascii="Courier New" w:hAnsi="Courier New" w:cs="Courier New" w:hint="default"/>
+      </w:rPr>
+    </w:lvl>
+    <w:lvl w:ilvl="2" w:tplc="0C090005" w:tentative="1">
+      <w:start w:val="1"/>
+      <w:numFmt w:val="bullet"/>
+      <w:lvlText w:val=""/>
+      <w:lvlJc w:val="left"/>
+      <w:pPr>
+        <w:ind w:left="2160" w:hanging="360"/>
+      </w:pPr>
+      <w:rPr>
+        <w:rFonts w:ascii="Wingdings" w:hAnsi="Wingdings" w:hint="default"/>
+      </w:rPr>
+    </w:lvl>
+    <w:lvl w:ilvl="3" w:tplc="0C090001" w:tentative="1">
+      <w:start w:val="1"/>
+      <w:numFmt w:val="bullet"/>
+      <w:lvlText w:val=""/>
+      <w:lvlJc w:val="left"/>
+      <w:pPr>
+        <w:ind w:left="2880" w:hanging="360"/>
+      </w:pPr>
+      <w:rPr>
+        <w:rFonts w:ascii="Symbol" w:hAnsi="Symbol" w:hint="default"/>
+      </w:rPr>
+    </w:lvl>
+    <w:lvl w:ilvl="4" w:tplc="0C090003" w:tentative="1">
+      <w:start w:val="1"/>
+      <w:numFmt w:val="bullet"/>
+      <w:lvlText w:val="o"/>
+      <w:lvlJc w:val="left"/>
+      <w:pPr>
+        <w:ind w:left="3600" w:hanging="360"/>
+      </w:pPr>
+      <w:rPr>
+        <w:rFonts w:ascii="Courier New" w:hAnsi="Courier New" w:cs="Courier New" w:hint="default"/>
+      </w:rPr>
+    </w:lvl>
+    <w:lvl w:ilvl="5" w:tplc="0C090005" w:tentative="1">
+      <w:start w:val="1"/>
+      <w:numFmt w:val="bullet"/>
+      <w:lvlText w:val=""/>
+      <w:lvlJc w:val="left"/>
+      <w:pPr>
+        <w:ind w:left="4320" w:hanging="360"/>
+      </w:pPr>
+      <w:rPr>
+        <w:rFonts w:ascii="Wingdings" w:hAnsi="Wingdings" w:hint="default"/>
+      </w:rPr>
+    </w:lvl>
+    <w:lvl w:ilvl="6" w:tplc="0C090001" w:tentative="1">
+      <w:start w:val="1"/>
+      <w:numFmt w:val="bullet"/>
+      <w:lvlText w:val=""/>
+      <w:lvlJc w:val="left"/>
+      <w:pPr>
+        <w:ind w:left="5040" w:hanging="360"/>
+      </w:pPr>
+      <w:rPr>
+        <w:rFonts w:ascii="Symbol" w:hAnsi="Symbol" w:hint="default"/>
+      </w:rPr>
+    </w:lvl>
+    <w:lvl w:ilvl="7" w:tplc="0C090003" w:tentative="1">
+      <w:start w:val="1"/>
+      <w:numFmt w:val="bullet"/>
+      <w:lvlText w:val="o"/>
+      <w:lvlJc w:val="left"/>
+      <w:pPr>
+        <w:ind w:left="5760" w:hanging="360"/>
+      </w:pPr>
+      <w:rPr>
+        <w:rFonts w:ascii="Courier New" w:hAnsi="Courier New" w:cs="Courier New" w:hint="default"/>
+      </w:rPr>
+    </w:lvl>
+    <w:lvl w:ilvl="8" w:tplc="0C090005" w:tentative="1">
+      <w:start w:val="1"/>
+      <w:numFmt w:val="bullet"/>
+      <w:lvlText w:val=""/>
+      <w:lvlJc w:val="left"/>
+      <w:pPr>
+        <w:ind w:left="6480" w:hanging="360"/>
+      </w:pPr>
+      <w:rPr>
+        <w:rFonts w:ascii="Wingdings" w:hAnsi="Wingdings" w:hint="default"/>
+      </w:rPr>
+    </w:lvl>
+  </w:abstractNum>
+  <w:abstractNum w:abstractNumId="4" w15:restartNumberingAfterBreak="0">
     <w:nsid w:val="749F568E"/>
     <w:multiLevelType w:val="hybridMultilevel"/>
     <w:tmpl w:val="75DE4188"/>
@@ -2330,11 +3429,109 @@
       </w:rPr>
     </w:lvl>
   </w:abstractNum>
+  <w:abstractNum w:abstractNumId="5" w15:restartNumberingAfterBreak="0">
+    <w:nsid w:val="7FF82AA1"/>
+    <w:multiLevelType w:val="hybridMultilevel"/>
+    <w:tmpl w:val="1D406BBE"/>
+    <w:lvl w:ilvl="0" w:tplc="0C09000F">
+      <w:start w:val="1"/>
+      <w:numFmt w:val="decimal"/>
+      <w:lvlText w:val="%1."/>
+      <w:lvlJc w:val="left"/>
+      <w:pPr>
+        <w:ind w:left="720" w:hanging="360"/>
+      </w:pPr>
+    </w:lvl>
+    <w:lvl w:ilvl="1" w:tplc="0C090019" w:tentative="1">
+      <w:start w:val="1"/>
+      <w:numFmt w:val="lowerLetter"/>
+      <w:lvlText w:val="%2."/>
+      <w:lvlJc w:val="left"/>
+      <w:pPr>
+        <w:ind w:left="1440" w:hanging="360"/>
+      </w:pPr>
+    </w:lvl>
+    <w:lvl w:ilvl="2" w:tplc="0C09001B" w:tentative="1">
+      <w:start w:val="1"/>
+      <w:numFmt w:val="lowerRoman"/>
+      <w:lvlText w:val="%3."/>
+      <w:lvlJc w:val="right"/>
+      <w:pPr>
+        <w:ind w:left="2160" w:hanging="180"/>
+      </w:pPr>
+    </w:lvl>
+    <w:lvl w:ilvl="3" w:tplc="0C09000F" w:tentative="1">
+      <w:start w:val="1"/>
+      <w:numFmt w:val="decimal"/>
+      <w:lvlText w:val="%4."/>
+      <w:lvlJc w:val="left"/>
+      <w:pPr>
+        <w:ind w:left="2880" w:hanging="360"/>
+      </w:pPr>
+    </w:lvl>
+    <w:lvl w:ilvl="4" w:tplc="0C090019" w:tentative="1">
+      <w:start w:val="1"/>
+      <w:numFmt w:val="lowerLetter"/>
+      <w:lvlText w:val="%5."/>
+      <w:lvlJc w:val="left"/>
+      <w:pPr>
+        <w:ind w:left="3600" w:hanging="360"/>
+      </w:pPr>
+    </w:lvl>
+    <w:lvl w:ilvl="5" w:tplc="0C09001B" w:tentative="1">
+      <w:start w:val="1"/>
+      <w:numFmt w:val="lowerRoman"/>
+      <w:lvlText w:val="%6."/>
+      <w:lvlJc w:val="right"/>
+      <w:pPr>
+        <w:ind w:left="4320" w:hanging="180"/>
+      </w:pPr>
+    </w:lvl>
+    <w:lvl w:ilvl="6" w:tplc="0C09000F" w:tentative="1">
+      <w:start w:val="1"/>
+      <w:numFmt w:val="decimal"/>
+      <w:lvlText w:val="%7."/>
+      <w:lvlJc w:val="left"/>
+      <w:pPr>
+        <w:ind w:left="5040" w:hanging="360"/>
+      </w:pPr>
+    </w:lvl>
+    <w:lvl w:ilvl="7" w:tplc="0C090019" w:tentative="1">
+      <w:start w:val="1"/>
+      <w:numFmt w:val="lowerLetter"/>
+      <w:lvlText w:val="%8."/>
+      <w:lvlJc w:val="left"/>
+      <w:pPr>
+        <w:ind w:left="5760" w:hanging="360"/>
+      </w:pPr>
+    </w:lvl>
+    <w:lvl w:ilvl="8" w:tplc="0C09001B" w:tentative="1">
+      <w:start w:val="1"/>
+      <w:numFmt w:val="lowerRoman"/>
+      <w:lvlText w:val="%9."/>
+      <w:lvlJc w:val="right"/>
+      <w:pPr>
+        <w:ind w:left="6480" w:hanging="180"/>
+      </w:pPr>
+    </w:lvl>
+  </w:abstractNum>
   <w:num w:numId="1" w16cid:durableId="862088217">
-    <w:abstractNumId w:val="1"/>
+    <w:abstractNumId w:val="4"/>
   </w:num>
   <w:num w:numId="2" w16cid:durableId="5445167">
+    <w:abstractNumId w:val="2"/>
+  </w:num>
+  <w:num w:numId="3" w16cid:durableId="195585193">
+    <w:abstractNumId w:val="5"/>
+  </w:num>
+  <w:num w:numId="4" w16cid:durableId="1195847756">
     <w:abstractNumId w:val="0"/>
+  </w:num>
+  <w:num w:numId="5" w16cid:durableId="64643067">
+    <w:abstractNumId w:val="3"/>
+  </w:num>
+  <w:num w:numId="6" w16cid:durableId="1181890247">
+    <w:abstractNumId w:val="1"/>
   </w:num>
 </w:numbering>
 </file>
@@ -3041,6 +4238,74 @@
       <w:spacing w:after="0" w:line="240" w:lineRule="auto"/>
     </w:pPr>
   </w:style>
+  <w:style w:type="character" w:styleId="CommentReference">
+    <w:name w:val="annotation reference"/>
+    <w:basedOn w:val="DefaultParagraphFont"/>
+    <w:uiPriority w:val="99"/>
+    <w:semiHidden/>
+    <w:unhideWhenUsed/>
+    <w:rsid w:val="002871D7"/>
+    <w:rPr>
+      <w:sz w:val="16"/>
+      <w:szCs w:val="16"/>
+    </w:rPr>
+  </w:style>
+  <w:style w:type="paragraph" w:styleId="CommentText">
+    <w:name w:val="annotation text"/>
+    <w:basedOn w:val="Normal"/>
+    <w:link w:val="CommentTextChar"/>
+    <w:uiPriority w:val="99"/>
+    <w:semiHidden/>
+    <w:unhideWhenUsed/>
+    <w:rsid w:val="002871D7"/>
+    <w:pPr>
+      <w:spacing w:line="240" w:lineRule="auto"/>
+    </w:pPr>
+    <w:rPr>
+      <w:sz w:val="20"/>
+      <w:szCs w:val="20"/>
+    </w:rPr>
+  </w:style>
+  <w:style w:type="character" w:customStyle="1" w:styleId="CommentTextChar">
+    <w:name w:val="Comment Text Char"/>
+    <w:basedOn w:val="DefaultParagraphFont"/>
+    <w:link w:val="CommentText"/>
+    <w:uiPriority w:val="99"/>
+    <w:semiHidden/>
+    <w:rsid w:val="002871D7"/>
+    <w:rPr>
+      <w:sz w:val="20"/>
+      <w:szCs w:val="20"/>
+    </w:rPr>
+  </w:style>
+  <w:style w:type="paragraph" w:styleId="CommentSubject">
+    <w:name w:val="annotation subject"/>
+    <w:basedOn w:val="CommentText"/>
+    <w:next w:val="CommentText"/>
+    <w:link w:val="CommentSubjectChar"/>
+    <w:uiPriority w:val="99"/>
+    <w:semiHidden/>
+    <w:unhideWhenUsed/>
+    <w:rsid w:val="002871D7"/>
+    <w:rPr>
+      <w:b/>
+      <w:bCs/>
+    </w:rPr>
+  </w:style>
+  <w:style w:type="character" w:customStyle="1" w:styleId="CommentSubjectChar">
+    <w:name w:val="Comment Subject Char"/>
+    <w:basedOn w:val="CommentTextChar"/>
+    <w:link w:val="CommentSubject"/>
+    <w:uiPriority w:val="99"/>
+    <w:semiHidden/>
+    <w:rsid w:val="002871D7"/>
+    <w:rPr>
+      <w:b/>
+      <w:bCs/>
+      <w:sz w:val="20"/>
+      <w:szCs w:val="20"/>
+    </w:rPr>
+  </w:style>
 </w:styles>
 </file>
 
@@ -3351,30 +4616,6 @@
 </file>
 
 <file path=customXml/item2.xml><?xml version="1.0" encoding="utf-8"?>
-<?mso-contentType ?>
-<FormTemplates xmlns="http://schemas.microsoft.com/sharepoint/v3/contenttype/forms">
-  <Display>DocumentLibraryForm</Display>
-  <Edit>DocumentLibraryForm</Edit>
-  <New>DocumentLibraryForm</New>
-</FormTemplates>
-</file>
-
-<file path=customXml/item3.xml><?xml version="1.0" encoding="utf-8"?>
-<p:properties xmlns:p="http://schemas.microsoft.com/office/2006/metadata/properties" xmlns:xsi="http://www.w3.org/2001/XMLSchema-instance" xmlns:pc="http://schemas.microsoft.com/office/infopath/2007/PartnerControls">
-  <documentManagement>
-    <TaxCatchAll xmlns="6c91c2ee-c101-4bca-987d-6f9df44d0547" xsi:nil="true"/>
-    <lcf76f155ced4ddcb4097134ff3c332f xmlns="d4eb0e3e-7b24-471b-8a03-5c499a9a5580">
-      <Terms xmlns="http://schemas.microsoft.com/office/infopath/2007/PartnerControls"/>
-    </lcf76f155ced4ddcb4097134ff3c332f>
-  </documentManagement>
-</p:properties>
-</file>
-
-<file path=customXml/item4.xml><?xml version="1.0" encoding="utf-8"?>
-<b:Sources xmlns:b="http://schemas.openxmlformats.org/officeDocument/2006/bibliography" xmlns="http://schemas.openxmlformats.org/officeDocument/2006/bibliography" SelectedStyle="\APASixthEditionOfficeOnline.xsl" StyleName="APA" Version="6"/>
-</file>
-
-<file path=customXml/item5.xml><?xml version="1.0" encoding="utf-8"?>
 <ct:contentTypeSchema xmlns:ct="http://schemas.microsoft.com/office/2006/metadata/contentType" xmlns:ma="http://schemas.microsoft.com/office/2006/metadata/properties/metaAttributes" ct:_="" ma:_="" ma:contentTypeName="Document" ma:contentTypeID="0x010100798E00C6AFAD03408071B752D1E33322" ma:contentTypeVersion="13" ma:contentTypeDescription="Create a new document." ma:contentTypeScope="" ma:versionID="2398bc749244256cb6b6c01baef7093f">
   <xsd:schema xmlns:xsd="http://www.w3.org/2001/XMLSchema" xmlns:xs="http://www.w3.org/2001/XMLSchema" xmlns:p="http://schemas.microsoft.com/office/2006/metadata/properties" xmlns:ns2="d4eb0e3e-7b24-471b-8a03-5c499a9a5580" xmlns:ns3="6c91c2ee-c101-4bca-987d-6f9df44d0547" targetNamespace="http://schemas.microsoft.com/office/2006/metadata/properties" ma:root="true" ma:fieldsID="d272b967c619b38d75f3b3d024c642b1" ns2:_="" ns3:_="">
     <xsd:import namespace="d4eb0e3e-7b24-471b-8a03-5c499a9a5580"/>
@@ -3599,6 +4840,30 @@
 </ct:contentTypeSchema>
 </file>
 
+<file path=customXml/item3.xml><?xml version="1.0" encoding="utf-8"?>
+<b:Sources xmlns:b="http://schemas.openxmlformats.org/officeDocument/2006/bibliography" xmlns="http://schemas.openxmlformats.org/officeDocument/2006/bibliography" SelectedStyle="\APASixthEditionOfficeOnline.xsl" StyleName="APA" Version="6"/>
+</file>
+
+<file path=customXml/item4.xml><?xml version="1.0" encoding="utf-8"?>
+<p:properties xmlns:p="http://schemas.microsoft.com/office/2006/metadata/properties" xmlns:xsi="http://www.w3.org/2001/XMLSchema-instance" xmlns:pc="http://schemas.microsoft.com/office/infopath/2007/PartnerControls">
+  <documentManagement>
+    <TaxCatchAll xmlns="6c91c2ee-c101-4bca-987d-6f9df44d0547" xsi:nil="true"/>
+    <lcf76f155ced4ddcb4097134ff3c332f xmlns="d4eb0e3e-7b24-471b-8a03-5c499a9a5580">
+      <Terms xmlns="http://schemas.microsoft.com/office/infopath/2007/PartnerControls"/>
+    </lcf76f155ced4ddcb4097134ff3c332f>
+  </documentManagement>
+</p:properties>
+</file>
+
+<file path=customXml/item5.xml><?xml version="1.0" encoding="utf-8"?>
+<?mso-contentType ?>
+<FormTemplates xmlns="http://schemas.microsoft.com/sharepoint/v3/contenttype/forms">
+  <Display>DocumentLibraryForm</Display>
+  <Edit>DocumentLibraryForm</Edit>
+  <New>DocumentLibraryForm</New>
+</FormTemplates>
+</file>
+
 <file path=customXml/itemProps1.xml><?xml version="1.0" encoding="utf-8"?>
 <ds:datastoreItem xmlns:ds="http://schemas.openxmlformats.org/officeDocument/2006/customXml" ds:itemID="{55AF091B-3C7A-41E3-B477-F2FDAA23CFDA}">
   <ds:schemaRefs>
@@ -3608,33 +4873,6 @@
 </file>
 
 <file path=customXml/itemProps2.xml><?xml version="1.0" encoding="utf-8"?>
-<ds:datastoreItem xmlns:ds="http://schemas.openxmlformats.org/officeDocument/2006/customXml" ds:itemID="{53FD8D4B-59F0-4498-832E-B9AF55F41E6A}">
-  <ds:schemaRefs>
-    <ds:schemaRef ds:uri="http://schemas.microsoft.com/sharepoint/v3/contenttype/forms"/>
-  </ds:schemaRefs>
-</ds:datastoreItem>
-</file>
-
-<file path=customXml/itemProps3.xml><?xml version="1.0" encoding="utf-8"?>
-<ds:datastoreItem xmlns:ds="http://schemas.openxmlformats.org/officeDocument/2006/customXml" ds:itemID="{B59AE73C-DE0C-4FBA-BDF6-3D6AE391D2EF}">
-  <ds:schemaRefs>
-    <ds:schemaRef ds:uri="http://schemas.microsoft.com/office/2006/metadata/properties"/>
-    <ds:schemaRef ds:uri="http://schemas.microsoft.com/office/infopath/2007/PartnerControls"/>
-    <ds:schemaRef ds:uri="6c91c2ee-c101-4bca-987d-6f9df44d0547"/>
-    <ds:schemaRef ds:uri="d4eb0e3e-7b24-471b-8a03-5c499a9a5580"/>
-  </ds:schemaRefs>
-</ds:datastoreItem>
-</file>
-
-<file path=customXml/itemProps4.xml><?xml version="1.0" encoding="utf-8"?>
-<ds:datastoreItem xmlns:ds="http://schemas.openxmlformats.org/officeDocument/2006/customXml" ds:itemID="{DADA3E35-FC7D-429A-B243-2BC9AF2BAFB9}">
-  <ds:schemaRefs>
-    <ds:schemaRef ds:uri="http://schemas.openxmlformats.org/officeDocument/2006/bibliography"/>
-  </ds:schemaRefs>
-</ds:datastoreItem>
-</file>
-
-<file path=customXml/itemProps5.xml><?xml version="1.0" encoding="utf-8"?>
 <ds:datastoreItem xmlns:ds="http://schemas.openxmlformats.org/officeDocument/2006/customXml" ds:itemID="{759CC4DF-C22A-45AC-A066-9B15D21701DA}">
   <ds:schemaRefs>
     <ds:schemaRef ds:uri="http://schemas.microsoft.com/office/2006/metadata/contentType"/>
@@ -3651,4 +4889,31 @@
     <ds:schemaRef ds:uri="http://schemas.microsoft.com/internal/obd"/>
   </ds:schemaRefs>
 </ds:datastoreItem>
+</file>
+
+<file path=customXml/itemProps3.xml><?xml version="1.0" encoding="utf-8"?>
+<ds:datastoreItem xmlns:ds="http://schemas.openxmlformats.org/officeDocument/2006/customXml" ds:itemID="{DADA3E35-FC7D-429A-B243-2BC9AF2BAFB9}">
+  <ds:schemaRefs>
+    <ds:schemaRef ds:uri="http://schemas.openxmlformats.org/officeDocument/2006/bibliography"/>
+  </ds:schemaRefs>
+</ds:datastoreItem>
+</file>
+
+<file path=customXml/itemProps4.xml><?xml version="1.0" encoding="utf-8"?>
+<ds:datastoreItem xmlns:ds="http://schemas.openxmlformats.org/officeDocument/2006/customXml" ds:itemID="{B59AE73C-DE0C-4FBA-BDF6-3D6AE391D2EF}">
+  <ds:schemaRefs>
+    <ds:schemaRef ds:uri="http://schemas.microsoft.com/office/2006/metadata/properties"/>
+    <ds:schemaRef ds:uri="http://schemas.microsoft.com/office/infopath/2007/PartnerControls"/>
+    <ds:schemaRef ds:uri="6c91c2ee-c101-4bca-987d-6f9df44d0547"/>
+    <ds:schemaRef ds:uri="d4eb0e3e-7b24-471b-8a03-5c499a9a5580"/>
+  </ds:schemaRefs>
+</ds:datastoreItem>
+</file>
+
+<file path=customXml/itemProps5.xml><?xml version="1.0" encoding="utf-8"?>
+<ds:datastoreItem xmlns:ds="http://schemas.openxmlformats.org/officeDocument/2006/customXml" ds:itemID="{53FD8D4B-59F0-4498-832E-B9AF55F41E6A}">
+  <ds:schemaRefs>
+    <ds:schemaRef ds:uri="http://schemas.microsoft.com/sharepoint/v3/contenttype/forms"/>
+  </ds:schemaRefs>
+</ds:datastoreItem>
 </file>
</xml_diff>

<commit_message>
Addition (ImportantDocs) : added a bit more to torque implamentation in PhysicsSimDoc
</commit_message>
<xml_diff>
--- a/Important Docs - DELETE/CustomPhysicsDoc_JustinGreen.docx
+++ b/Important Docs - DELETE/CustomPhysicsDoc_JustinGreen.docx
@@ -1381,8 +1381,17 @@
           <w:sz w:val="16"/>
           <w:szCs w:val="16"/>
         </w:rPr>
-        <w:t>This class diagram shows the relationship between all</w:t>
-      </w:r>
+        <w:t xml:space="preserve">This class diagram shows the relationship between </w:t>
+      </w:r>
+      <w:proofErr w:type="gramStart"/>
+      <w:r>
+        <w:rPr>
+          <w:sz w:val="16"/>
+          <w:szCs w:val="16"/>
+        </w:rPr>
+        <w:t>all</w:t>
+      </w:r>
+      <w:proofErr w:type="gramEnd"/>
     </w:p>
     <w:p>
       <w:pPr>
@@ -1633,18 +1642,36 @@
     </w:p>
     <w:p>
       <w:r>
-        <w:t xml:space="preserve">The Netix library uses no third party physics library and allows for simulations of static and dynamic rigid bodies, applied </w:t>
-      </w:r>
-      <w:r>
-        <w:t xml:space="preserve">forces </w:t>
-      </w:r>
-      <w:r>
-        <w:t>to dynamic rigid bodies and the expected interaction of static and dynamic rigid bodies.</w:t>
-      </w:r>
-    </w:p>
-    <w:p>
-      <w:r>
-        <w:t xml:space="preserve">This library implements rigid bodies to simulate common objects. These objects have basic attributes such as position, mass and velocity to more advance attributes like orientation, moment, and drag both linear and angular.  Static objects can also be simulated as kinematic bodies </w:t>
+        <w:t xml:space="preserve">The </w:t>
+      </w:r>
+      <w:proofErr w:type="spellStart"/>
+      <w:r>
+        <w:t>Netix</w:t>
+      </w:r>
+      <w:proofErr w:type="spellEnd"/>
+      <w:r>
+        <w:t xml:space="preserve"> library uses no </w:t>
+      </w:r>
+      <w:proofErr w:type="gramStart"/>
+      <w:r>
+        <w:t>third party</w:t>
+      </w:r>
+      <w:proofErr w:type="gramEnd"/>
+      <w:r>
+        <w:t xml:space="preserve"> physics library and allows for simulations of static and dynamic rigid bodies, applied forces to dynamic rigid bodies and the expected interaction of static and dynamic rigid bodies.</w:t>
+      </w:r>
+    </w:p>
+    <w:p>
+      <w:r>
+        <w:t xml:space="preserve">This library implements rigid bodies to simulate common objects. These objects have basic attributes such as position, </w:t>
+      </w:r>
+      <w:proofErr w:type="gramStart"/>
+      <w:r>
+        <w:t>mass</w:t>
+      </w:r>
+      <w:proofErr w:type="gramEnd"/>
+      <w:r>
+        <w:t xml:space="preserve"> and velocity to more advance attributes like orientation, moment, and drag both linear and angular.  Static objects can also be simulated as kinematic bodies </w:t>
       </w:r>
       <w:r>
         <w:t>and are treated with infinite mass.</w:t>
@@ -1661,139 +1688,147 @@
         <w:t xml:space="preserve">circles, </w:t>
       </w:r>
       <w:r>
-        <w:t>dynamic</w:t>
+        <w:t xml:space="preserve">dynamic </w:t>
+      </w:r>
+      <w:proofErr w:type="gramStart"/>
+      <w:r>
+        <w:t>boxes</w:t>
+      </w:r>
+      <w:proofErr w:type="gramEnd"/>
+      <w:r>
+        <w:t xml:space="preserve"> and </w:t>
+      </w:r>
+      <w:r>
+        <w:t xml:space="preserve">static </w:t>
+      </w:r>
+      <w:r>
+        <w:t>planes</w:t>
+      </w:r>
+      <w:r>
+        <w:t xml:space="preserve"> each with their own collision detectio</w:t>
+      </w:r>
+      <w:r>
+        <w:t>n</w:t>
+      </w:r>
+      <w:r>
+        <w:t xml:space="preserve">. All objects </w:t>
+      </w:r>
+      <w:r>
+        <w:t>detect</w:t>
+      </w:r>
+      <w:r>
+        <w:t xml:space="preserve"> collision with planes by using </w:t>
+      </w:r>
+      <w:r>
+        <w:t xml:space="preserve">velocities and the </w:t>
+      </w:r>
+      <w:proofErr w:type="gramStart"/>
+      <w:r>
+        <w:t>plane’s</w:t>
+      </w:r>
+      <w:proofErr w:type="gramEnd"/>
+      <w:r>
+        <w:t xml:space="preserve"> normal.</w:t>
+      </w:r>
+      <w:r>
+        <w:t xml:space="preserve"> Sphere collision</w:t>
+      </w:r>
+      <w:r>
+        <w:t>s use simple radius and distance detection. The boxes are oriented bounding boxes</w:t>
+      </w:r>
+      <w:r>
+        <w:t xml:space="preserve"> which use </w:t>
+      </w:r>
+      <w:r>
+        <w:t>extents and contact points to detect collision.</w:t>
+      </w:r>
+    </w:p>
+    <w:p>
+      <w:proofErr w:type="spellStart"/>
+      <w:r>
+        <w:t>Netix</w:t>
+      </w:r>
+      <w:proofErr w:type="spellEnd"/>
+      <w:r>
+        <w:t xml:space="preserve"> uses the concepts of Newton’s three laws of motion</w:t>
       </w:r>
       <w:r>
         <w:t xml:space="preserve"> </w:t>
       </w:r>
       <w:r>
-        <w:t xml:space="preserve">boxes and </w:t>
-      </w:r>
-      <w:r>
-        <w:t xml:space="preserve">static </w:t>
-      </w:r>
-      <w:r>
-        <w:t>planes</w:t>
-      </w:r>
-      <w:r>
-        <w:t xml:space="preserve"> each with their own collision detectio</w:t>
-      </w:r>
-      <w:r>
-        <w:t>n</w:t>
-      </w:r>
-      <w:r>
-        <w:t xml:space="preserve">. All objects </w:t>
-      </w:r>
-      <w:r>
-        <w:t>detect</w:t>
-      </w:r>
-      <w:r>
-        <w:t xml:space="preserve"> collision with planes by using </w:t>
-      </w:r>
-      <w:r>
-        <w:t>velocities and the plane’s normal.</w:t>
-      </w:r>
-      <w:r>
-        <w:t xml:space="preserve"> Sphere collision</w:t>
-      </w:r>
-      <w:r>
-        <w:t>s use simple radius and distance detection. The boxes are oriented bounding boxes</w:t>
-      </w:r>
-      <w:r>
-        <w:t xml:space="preserve"> which use </w:t>
-      </w:r>
-      <w:r>
-        <w:t>extents and contact points to detect collision.</w:t>
-      </w:r>
-    </w:p>
-    <w:p>
-      <w:r>
-        <w:t>Netix uses the concepts of Newton’s three laws of motion</w:t>
+        <w:t xml:space="preserve">to provide a realistic model of physics implementation. These laws are applied by treating rigid bodies as a </w:t>
+      </w:r>
+      <w:r>
+        <w:t xml:space="preserve">single point mass and </w:t>
+      </w:r>
+      <w:r>
+        <w:t xml:space="preserve">finding the acceleration of the point </w:t>
+      </w:r>
+      <w:r>
+        <w:t xml:space="preserve">for given forces </w:t>
+      </w:r>
+      <w:r>
+        <w:t xml:space="preserve">by dividing the force by the mass </w:t>
+      </w:r>
+      <w:r>
+        <w:t xml:space="preserve">which </w:t>
+      </w:r>
+      <w:r>
+        <w:t xml:space="preserve">provides acceleration </w:t>
+      </w:r>
+      <w:r>
+        <w:t xml:space="preserve">that can be used to calculate the objects movement. </w:t>
+      </w:r>
+    </w:p>
+    <w:p>
+      <w:r>
+        <w:t>Newton’s</w:t>
+      </w:r>
+      <w:r>
+        <w:t xml:space="preserve"> laws are also applied to the collision resolution between two physics bodies. When it comes to collision resolution the conservation of momentum is used as a core concept and a key indicator for the accuracy of applied </w:t>
+      </w:r>
+      <w:r>
+        <w:t>i</w:t>
+      </w:r>
+      <w:r>
+        <w:t xml:space="preserve">mpulsive </w:t>
+      </w:r>
+      <w:r>
+        <w:t>forces</w:t>
+      </w:r>
+      <w:r>
+        <w:t xml:space="preserve"> and the collision normal for objects</w:t>
+      </w:r>
+      <w:r>
+        <w:t>.</w:t>
+      </w:r>
+      <w:r>
+        <w:t xml:space="preserve"> This ensures expected interaction between both rigid and static bodies.</w:t>
+      </w:r>
+    </w:p>
+    <w:p>
+      <w:r>
+        <w:t xml:space="preserve">The </w:t>
+      </w:r>
+      <w:proofErr w:type="spellStart"/>
+      <w:r>
+        <w:t>Netix</w:t>
+      </w:r>
+      <w:proofErr w:type="spellEnd"/>
+      <w:r>
+        <w:t xml:space="preserve"> library demonstrates a</w:t>
       </w:r>
       <w:r>
         <w:t xml:space="preserve"> </w:t>
       </w:r>
       <w:r>
-        <w:t xml:space="preserve">to provide a realistic model of physics implementation. These laws are applied by treating rigid bodies as a </w:t>
-      </w:r>
-      <w:r>
-        <w:t xml:space="preserve">single point mass and </w:t>
-      </w:r>
-      <w:r>
-        <w:t xml:space="preserve">finding the acceleration of the point </w:t>
-      </w:r>
-      <w:r>
-        <w:t xml:space="preserve">for given forces </w:t>
-      </w:r>
-      <w:r>
-        <w:t xml:space="preserve">by dividing the force by the mass </w:t>
-      </w:r>
-      <w:r>
-        <w:t xml:space="preserve">which </w:t>
-      </w:r>
-      <w:r>
-        <w:t xml:space="preserve">provides acceleration </w:t>
-      </w:r>
-      <w:r>
-        <w:t xml:space="preserve">that can be used to calculate the objects movement. </w:t>
-      </w:r>
-    </w:p>
-    <w:p>
-      <w:r>
-        <w:t>Newton’s</w:t>
-      </w:r>
-      <w:r>
-        <w:t xml:space="preserve"> laws are also applied to the collision resolution between two physics bodies. W</w:t>
-      </w:r>
-      <w:r>
-        <w:t xml:space="preserve">hen it comes to collision </w:t>
-      </w:r>
-      <w:r>
-        <w:t xml:space="preserve">resolution the conservation of momentum is used as a core concept and a key indicator for the accuracy of applied </w:t>
-      </w:r>
-      <w:r>
-        <w:t>i</w:t>
-      </w:r>
-      <w:r>
-        <w:t>mpulsive</w:t>
-      </w:r>
-      <w:r>
-        <w:t xml:space="preserve"> </w:t>
-      </w:r>
-      <w:r>
-        <w:t>forces</w:t>
-      </w:r>
-      <w:r>
-        <w:t xml:space="preserve"> and the collision normal for objects</w:t>
-      </w:r>
-      <w:r>
-        <w:t>.</w:t>
-      </w:r>
-      <w:r>
-        <w:t xml:space="preserve"> This ensures expected interaction between both rigid and static bodies.</w:t>
-      </w:r>
-    </w:p>
-    <w:p>
-      <w:r>
-        <w:t>The Netix library demonstrates a</w:t>
-      </w:r>
-      <w:r>
-        <w:t xml:space="preserve"> </w:t>
-      </w:r>
-      <w:r>
         <w:t xml:space="preserve">physics simulation </w:t>
       </w:r>
       <w:r>
         <w:t xml:space="preserve">for a 2d environment </w:t>
       </w:r>
       <w:r>
-        <w:t xml:space="preserve">through the implementation of dynamic and static </w:t>
-      </w:r>
-      <w:r>
-        <w:t xml:space="preserve">rigid </w:t>
-      </w:r>
-      <w:r>
-        <w:t>bodies, accurate application of force and by displaying the expected interaction of two physics objects.</w:t>
+        <w:t>through the implementation of dynamic and static rigid bodies, accurate application of force and by displaying the expected interaction of two physics objects.</w:t>
       </w:r>
     </w:p>
     <w:p/>
@@ -1999,7 +2034,15 @@
         <w:t xml:space="preserve">Although </w:t>
       </w:r>
       <w:r>
-        <w:t>the Netix library can provide for accurate enough physics simulations, there are a couple of improvements that can be made to improve accuracy speed of the simulations being made, such as the implementation or toque and quadtrees.</w:t>
+        <w:t xml:space="preserve">the </w:t>
+      </w:r>
+      <w:proofErr w:type="spellStart"/>
+      <w:r>
+        <w:t>Netix</w:t>
+      </w:r>
+      <w:proofErr w:type="spellEnd"/>
+      <w:r>
+        <w:t xml:space="preserve"> library can provide for accurate enough physics simulations, there are a couple of improvements that can be made to improve accuracy speed of the simulations being made, such as the implementation or toque and quadtrees.</w:t>
       </w:r>
     </w:p>
     <w:p>
@@ -2033,7 +2076,15 @@
     </w:p>
     <w:p>
       <w:r>
-        <w:t xml:space="preserve">In Netix there are many rotational equivalents to translational physics equations, this can also occur in force. Force alters translational motion of objects, there is a rotational counterpart to this called torque which alters the rotational motion of an object around an axis. </w:t>
+        <w:t xml:space="preserve">In </w:t>
+      </w:r>
+      <w:proofErr w:type="spellStart"/>
+      <w:r>
+        <w:t>Netix</w:t>
+      </w:r>
+      <w:proofErr w:type="spellEnd"/>
+      <w:r>
+        <w:t xml:space="preserve"> there are many rotational equivalents to translational physics equations, this can also occur in force. Force alters translational motion of objects, there is a rotational counterpart to this called torque which alters the rotational motion of an object around an axis. </w:t>
       </w:r>
     </w:p>
     <w:p>
@@ -2044,7 +2095,15 @@
         <w:t>the implementation of three main concepts;</w:t>
       </w:r>
       <w:r>
-        <w:t xml:space="preserve"> the further force is applied from an objects axis of rotation</w:t>
+        <w:t xml:space="preserve"> the further force is applied from an </w:t>
+      </w:r>
+      <w:proofErr w:type="gramStart"/>
+      <w:r>
+        <w:t>objects</w:t>
+      </w:r>
+      <w:proofErr w:type="gramEnd"/>
+      <w:r>
+        <w:t xml:space="preserve"> axis of rotation</w:t>
       </w:r>
       <w:r>
         <w:t xml:space="preserve"> </w:t>
@@ -2059,48 +2118,29 @@
         <w:t>effectiveness of force</w:t>
       </w:r>
       <w:r>
-        <w:t xml:space="preserve"> depends on the angle of which the force is applied and force magnitude must be involve. Another thing to note is that torque is either clockwise or counterclockwise relative of the object’s pivot point.</w:t>
-      </w:r>
-    </w:p>
-    <w:p>
-      <w:r>
-        <w:t xml:space="preserve">// ToDo </w:t>
-      </w:r>
-      <w:r>
-        <w:t>:</w:t>
-      </w:r>
-      <w:r>
-        <w:t xml:space="preserve"> </w:t>
-      </w:r>
-    </w:p>
-    <w:p>
-      <w:pPr>
-        <w:pStyle w:val="ListParagraph"/>
-        <w:numPr>
-          <w:ilvl w:val="0"/>
-          <w:numId w:val="3"/>
-        </w:numPr>
-      </w:pPr>
-      <w:r>
-        <w:t>Talk about how to implement torqu</w:t>
-      </w:r>
-      <w:r>
-        <w:t>e</w:t>
-      </w:r>
-    </w:p>
-    <w:p>
-      <w:pPr>
-        <w:pStyle w:val="ListParagraph"/>
-        <w:numPr>
-          <w:ilvl w:val="0"/>
-          <w:numId w:val="3"/>
-        </w:numPr>
-      </w:pPr>
-      <w:r>
-        <w:t xml:space="preserve"> conclude</w:t>
-      </w:r>
-    </w:p>
-    <w:p/>
+        <w:t xml:space="preserve"> depends on the angle of which the force is applied and force magnitude must be involve. Another thing to note is that torque is either clockwise or </w:t>
+      </w:r>
+      <w:proofErr w:type="spellStart"/>
+      <w:r>
+        <w:t>counterclockwise</w:t>
+      </w:r>
+      <w:proofErr w:type="spellEnd"/>
+      <w:r>
+        <w:t xml:space="preserve"> relative of the object’s pivot point.</w:t>
+      </w:r>
+      <w:r>
+        <w:t xml:space="preserve"> Torque can be calculated by multiplying </w:t>
+      </w:r>
+      <w:r>
+        <w:t xml:space="preserve">applied </w:t>
+      </w:r>
+      <w:r>
+        <w:t>force by the perpendicular distance from the rotational axis to the line of action of the force</w:t>
+      </w:r>
+      <w:r>
+        <w:t>.</w:t>
+      </w:r>
+    </w:p>
     <w:p>
       <w:pPr>
         <w:pStyle w:val="Heading2"/>
@@ -2135,7 +2175,15 @@
     </w:p>
     <w:p>
       <w:r>
-        <w:t xml:space="preserve">// ToDo: </w:t>
+        <w:t xml:space="preserve">// </w:t>
+      </w:r>
+      <w:proofErr w:type="spellStart"/>
+      <w:r>
+        <w:t>ToDo</w:t>
+      </w:r>
+      <w:proofErr w:type="spellEnd"/>
+      <w:r>
+        <w:t xml:space="preserve">: </w:t>
       </w:r>
     </w:p>
     <w:p>
@@ -2147,8 +2195,13 @@
         </w:numPr>
       </w:pPr>
       <w:r>
-        <w:t>What are quadtrees</w:t>
-      </w:r>
+        <w:t xml:space="preserve">What are </w:t>
+      </w:r>
+      <w:proofErr w:type="gramStart"/>
+      <w:r>
+        <w:t>quadtrees</w:t>
+      </w:r>
+      <w:proofErr w:type="gramEnd"/>
     </w:p>
     <w:p>
       <w:pPr>
@@ -2159,8 +2212,13 @@
         </w:numPr>
       </w:pPr>
       <w:r>
-        <w:t>How would you implement them</w:t>
-      </w:r>
+        <w:t xml:space="preserve">How would you implement </w:t>
+      </w:r>
+      <w:proofErr w:type="gramStart"/>
+      <w:r>
+        <w:t>them</w:t>
+      </w:r>
+      <w:proofErr w:type="gramEnd"/>
     </w:p>
     <w:p>
       <w:pPr>
@@ -2583,48 +2641,27 @@
           <w:rFonts w:ascii="Nunito" w:hAnsi="Nunito"/>
           <w:color w:val="2D3B45"/>
         </w:rPr>
-        <w:t xml:space="preserve">” = </w:t>
+        <w:t>” = Indicate the main features of a topic or sequence of events, possibly setting them within a clear structure or framework to show how they interrelate.</w:t>
+      </w:r>
+    </w:p>
+  </w:comment>
+  <w:comment w:id="10" w:author="Justin Green" w:date="2023-02-20T14:05:00Z" w:initials="JG">
+    <w:p>
+      <w:pPr>
+        <w:pStyle w:val="CommentText"/>
+      </w:pPr>
+      <w:r>
+        <w:rPr>
+          <w:rStyle w:val="CommentReference"/>
+        </w:rPr>
+        <w:annotationRef/>
       </w:r>
       <w:r>
         <w:rPr>
           <w:rFonts w:ascii="Nunito" w:hAnsi="Nunito"/>
           <w:color w:val="2D3B45"/>
         </w:rPr>
-        <w:t>Indicate the main features of a topic or sequence of events, possibly setting them within a clear structure or framework to show how they interrelate.</w:t>
-      </w:r>
-    </w:p>
-  </w:comment>
-  <w:comment w:id="10" w:author="Justin Green" w:date="2023-02-20T14:05:00Z" w:initials="JG">
-    <w:p>
-      <w:pPr>
-        <w:pStyle w:val="CommentText"/>
-      </w:pPr>
-      <w:r>
-        <w:rPr>
-          <w:rStyle w:val="CommentReference"/>
-        </w:rPr>
-        <w:annotationRef/>
-      </w:r>
-      <w:r>
-        <w:rPr>
-          <w:rFonts w:ascii="Nunito" w:hAnsi="Nunito"/>
-          <w:color w:val="2D3B45"/>
-        </w:rPr>
-        <w:t>Explain</w:t>
-      </w:r>
-      <w:r>
-        <w:rPr>
-          <w:rFonts w:ascii="Nunito" w:hAnsi="Nunito"/>
-          <w:color w:val="2D3B45"/>
-        </w:rPr>
-        <w:t>:</w:t>
-      </w:r>
-      <w:r>
-        <w:rPr>
-          <w:rFonts w:ascii="Nunito" w:hAnsi="Nunito"/>
-          <w:color w:val="2D3B45"/>
-        </w:rPr>
-        <w:t xml:space="preserve"> clarify, give reasons for. (Quite different from "Give an account of which is more like 'describe in detail').</w:t>
+        <w:t>Explain: clarify, give reasons for. (Quite different from "Give an account of which is more like 'describe in detail').</w:t>
       </w:r>
     </w:p>
   </w:comment>
@@ -4841,7 +4878,12 @@
 </file>
 
 <file path=customXml/item3.xml><?xml version="1.0" encoding="utf-8"?>
-<b:Sources xmlns:b="http://schemas.openxmlformats.org/officeDocument/2006/bibliography" xmlns="http://schemas.openxmlformats.org/officeDocument/2006/bibliography" SelectedStyle="\APASixthEditionOfficeOnline.xsl" StyleName="APA" Version="6"/>
+<?mso-contentType ?>
+<FormTemplates xmlns="http://schemas.microsoft.com/sharepoint/v3/contenttype/forms">
+  <Display>DocumentLibraryForm</Display>
+  <Edit>DocumentLibraryForm</Edit>
+  <New>DocumentLibraryForm</New>
+</FormTemplates>
 </file>
 
 <file path=customXml/item4.xml><?xml version="1.0" encoding="utf-8"?>
@@ -4856,12 +4898,7 @@
 </file>
 
 <file path=customXml/item5.xml><?xml version="1.0" encoding="utf-8"?>
-<?mso-contentType ?>
-<FormTemplates xmlns="http://schemas.microsoft.com/sharepoint/v3/contenttype/forms">
-  <Display>DocumentLibraryForm</Display>
-  <Edit>DocumentLibraryForm</Edit>
-  <New>DocumentLibraryForm</New>
-</FormTemplates>
+<b:Sources xmlns:b="http://schemas.openxmlformats.org/officeDocument/2006/bibliography" xmlns="http://schemas.openxmlformats.org/officeDocument/2006/bibliography" SelectedStyle="\APASixthEditionOfficeOnline.xsl" StyleName="APA" Version="6"/>
 </file>
 
 <file path=customXml/itemProps1.xml><?xml version="1.0" encoding="utf-8"?>
@@ -4892,9 +4929,9 @@
 </file>
 
 <file path=customXml/itemProps3.xml><?xml version="1.0" encoding="utf-8"?>
-<ds:datastoreItem xmlns:ds="http://schemas.openxmlformats.org/officeDocument/2006/customXml" ds:itemID="{DADA3E35-FC7D-429A-B243-2BC9AF2BAFB9}">
+<ds:datastoreItem xmlns:ds="http://schemas.openxmlformats.org/officeDocument/2006/customXml" ds:itemID="{53FD8D4B-59F0-4498-832E-B9AF55F41E6A}">
   <ds:schemaRefs>
-    <ds:schemaRef ds:uri="http://schemas.openxmlformats.org/officeDocument/2006/bibliography"/>
+    <ds:schemaRef ds:uri="http://schemas.microsoft.com/sharepoint/v3/contenttype/forms"/>
   </ds:schemaRefs>
 </ds:datastoreItem>
 </file>
@@ -4911,9 +4948,9 @@
 </file>
 
 <file path=customXml/itemProps5.xml><?xml version="1.0" encoding="utf-8"?>
-<ds:datastoreItem xmlns:ds="http://schemas.openxmlformats.org/officeDocument/2006/customXml" ds:itemID="{53FD8D4B-59F0-4498-832E-B9AF55F41E6A}">
+<ds:datastoreItem xmlns:ds="http://schemas.openxmlformats.org/officeDocument/2006/customXml" ds:itemID="{DADA3E35-FC7D-429A-B243-2BC9AF2BAFB9}">
   <ds:schemaRefs>
-    <ds:schemaRef ds:uri="http://schemas.microsoft.com/sharepoint/v3/contenttype/forms"/>
+    <ds:schemaRef ds:uri="http://schemas.openxmlformats.org/officeDocument/2006/bibliography"/>
   </ds:schemaRefs>
 </ds:datastoreItem>
 </file>
</xml_diff>

<commit_message>
Addition (ImportantDocs) : Added information on quadtrees for Physics doc
</commit_message>
<xml_diff>
--- a/Important Docs - DELETE/CustomPhysicsDoc_JustinGreen.docx
+++ b/Important Docs - DELETE/CustomPhysicsDoc_JustinGreen.docx
@@ -2042,7 +2042,13 @@
       </w:r>
       <w:proofErr w:type="spellEnd"/>
       <w:r>
-        <w:t xml:space="preserve"> library can provide for accurate enough physics simulations, there are a couple of improvements that can be made to improve accuracy speed of the simulations being made, such as the implementation or toque and quadtrees.</w:t>
+        <w:t xml:space="preserve"> library can provide for accurate enough physics simulations, there are a couple of improvements that can be made to improve accuracy</w:t>
+      </w:r>
+      <w:r>
+        <w:t xml:space="preserve"> and efficiency</w:t>
+      </w:r>
+      <w:r>
+        <w:t xml:space="preserve"> of the simulations being made, such as the implementation or toque and quadtrees.</w:t>
       </w:r>
     </w:p>
     <w:p>
@@ -2129,13 +2135,7 @@
         <w:t xml:space="preserve"> relative of the object’s pivot point.</w:t>
       </w:r>
       <w:r>
-        <w:t xml:space="preserve"> Torque can be calculated by multiplying </w:t>
-      </w:r>
-      <w:r>
-        <w:t xml:space="preserve">applied </w:t>
-      </w:r>
-      <w:r>
-        <w:t>force by the perpendicular distance from the rotational axis to the line of action of the force</w:t>
+        <w:t xml:space="preserve"> Torque can be calculated by multiplying applied force by the perpendicular distance from the rotational axis to the line of action of the force</w:t>
       </w:r>
       <w:r>
         <w:t>.</w:t>
@@ -2175,67 +2175,36 @@
     </w:p>
     <w:p>
       <w:r>
-        <w:t xml:space="preserve">// </w:t>
-      </w:r>
-      <w:proofErr w:type="spellStart"/>
-      <w:r>
-        <w:t>ToDo</w:t>
-      </w:r>
-      <w:proofErr w:type="spellEnd"/>
-      <w:r>
-        <w:t xml:space="preserve">: </w:t>
-      </w:r>
-    </w:p>
-    <w:p>
-      <w:pPr>
-        <w:pStyle w:val="ListParagraph"/>
-        <w:numPr>
-          <w:ilvl w:val="0"/>
-          <w:numId w:val="4"/>
-        </w:numPr>
-      </w:pPr>
-      <w:r>
-        <w:t xml:space="preserve">What are </w:t>
+        <w:t xml:space="preserve">Performing collision checks against every object in a scene every frame can get quite costly, this is where quadtrees can become useful. Quadtrees are partition based data structures (sometimes referred to as </w:t>
+      </w:r>
+      <w:r>
+        <w:t>bounding volume hierarchies</w:t>
+      </w:r>
+      <w:r>
+        <w:t>),</w:t>
+      </w:r>
+      <w:r>
+        <w:t xml:space="preserve"> which recursively subdivide equal amounts of space into smaller sections using trees, nodes and leaves.</w:t>
+      </w:r>
+      <w:r>
+        <w:t xml:space="preserve"> </w:t>
+      </w:r>
+    </w:p>
+    <w:p>
+      <w:r>
+        <w:t>Quadtrees specifically are subdivided into four smaller squares at each recursive step and can be implemented as a collision detection by storing objects within leaves of the quadtree. These objects are inserted into these leaves by checking if the object intersects with a node, then recurses until leaf level is reached, and are then added to the collection. C</w:t>
+      </w:r>
+      <w:r>
+        <w:t xml:space="preserve">ollision detection occurs when exacting the steps to insertion however </w:t>
+      </w:r>
+      <w:r>
+        <w:t xml:space="preserve">the object is tested for collision against all objects the </w:t>
       </w:r>
       <w:proofErr w:type="gramStart"/>
       <w:r>
-        <w:t>quadtrees</w:t>
+        <w:t>collection</w:t>
       </w:r>
       <w:proofErr w:type="gramEnd"/>
-    </w:p>
-    <w:p>
-      <w:pPr>
-        <w:pStyle w:val="ListParagraph"/>
-        <w:numPr>
-          <w:ilvl w:val="0"/>
-          <w:numId w:val="4"/>
-        </w:numPr>
-      </w:pPr>
-      <w:r>
-        <w:t xml:space="preserve">How would you implement </w:t>
-      </w:r>
-      <w:proofErr w:type="gramStart"/>
-      <w:r>
-        <w:t>them</w:t>
-      </w:r>
-      <w:proofErr w:type="gramEnd"/>
-    </w:p>
-    <w:p>
-      <w:pPr>
-        <w:pStyle w:val="ListParagraph"/>
-        <w:numPr>
-          <w:ilvl w:val="0"/>
-          <w:numId w:val="4"/>
-        </w:numPr>
-      </w:pPr>
-      <w:r>
-        <w:t>conclude</w:t>
-      </w:r>
-    </w:p>
-    <w:p>
-      <w:pPr>
-        <w:pStyle w:val="Heading2"/>
-      </w:pPr>
     </w:p>
     <w:p/>
     <w:p>
@@ -2341,11 +2310,6 @@
       </w:r>
     </w:p>
     <w:p>
-      <w:r>
-        <w:t>Make a statement as to the meaning or interpretation of something, giving sufficient detail as to allow it to be distinguished from similar things.</w:t>
-      </w:r>
-    </w:p>
-    <w:p>
       <w:pPr>
         <w:rPr>
           <w:rFonts w:asciiTheme="majorHAnsi" w:eastAsiaTheme="majorEastAsia" w:hAnsiTheme="majorHAnsi" w:cstheme="majorBidi"/>
@@ -2354,6 +2318,12 @@
           <w:szCs w:val="32"/>
         </w:rPr>
       </w:pPr>
+      <w:r>
+        <w:t>Make a statement as to the meaning or interpretation of something, giving sufficient detail as to allow it to be distinguished from similar things.</w:t>
+      </w:r>
+      <w:r>
+        <w:t xml:space="preserve"> </w:t>
+      </w:r>
       <w:r>
         <w:br w:type="page"/>
       </w:r>
@@ -2710,6 +2680,64 @@
       <w:pPr>
         <w:pStyle w:val="CommentText"/>
       </w:pPr>
+    </w:p>
+    <w:p>
+      <w:pPr>
+        <w:pStyle w:val="CommentText"/>
+      </w:pPr>
+      <w:hyperlink r:id="rId3" w:history="1">
+        <w:r>
+          <w:rPr>
+            <w:rStyle w:val="Hyperlink"/>
+          </w:rPr>
+          <w:t>Real-Time Collision Detection - Christer Ericson - Google Books</w:t>
+        </w:r>
+      </w:hyperlink>
+      <w:r>
+        <w:t xml:space="preserve"> </w:t>
+      </w:r>
+    </w:p>
+    <w:p>
+      <w:pPr>
+        <w:pStyle w:val="CommentText"/>
+      </w:pPr>
+    </w:p>
+    <w:p>
+      <w:pPr>
+        <w:pStyle w:val="CommentText"/>
+      </w:pPr>
+      <w:hyperlink r:id="rId4" w:history="1">
+        <w:r>
+          <w:rPr>
+            <w:rStyle w:val="Hyperlink"/>
+          </w:rPr>
+          <w:t>data structures - Quadtree for 2D collision detection - Stack Overflow</w:t>
+        </w:r>
+      </w:hyperlink>
+      <w:r>
+        <w:t xml:space="preserve"> </w:t>
+      </w:r>
+    </w:p>
+    <w:p>
+      <w:pPr>
+        <w:pStyle w:val="CommentText"/>
+      </w:pPr>
+    </w:p>
+    <w:p>
+      <w:pPr>
+        <w:pStyle w:val="CommentText"/>
+      </w:pPr>
+      <w:hyperlink r:id="rId5" w:history="1">
+        <w:r>
+          <w:rPr>
+            <w:rStyle w:val="Hyperlink"/>
+          </w:rPr>
+          <w:t>Collision detection (part 2): Box intersection – 0 FPS</w:t>
+        </w:r>
+      </w:hyperlink>
+      <w:r>
+        <w:t xml:space="preserve"> </w:t>
+      </w:r>
     </w:p>
   </w:comment>
   <w:comment w:id="16" w:author="Justin Green" w:date="2023-02-20T15:43:00Z" w:initials="JG">
@@ -2907,7 +2935,7 @@
       <w:rPr>
         <w:noProof/>
       </w:rPr>
-      <w:t>20 February 2023</w:t>
+      <w:t>21 February 2023</w:t>
     </w:r>
     <w:ins w:id="3" w:author="Justin Green" w:date="2023-02-05T11:54:00Z">
       <w:r>
@@ -4292,7 +4320,6 @@
     <w:basedOn w:val="Normal"/>
     <w:link w:val="CommentTextChar"/>
     <w:uiPriority w:val="99"/>
-    <w:semiHidden/>
     <w:unhideWhenUsed/>
     <w:rsid w:val="002871D7"/>
     <w:pPr>
@@ -4308,7 +4335,6 @@
     <w:basedOn w:val="DefaultParagraphFont"/>
     <w:link w:val="CommentText"/>
     <w:uiPriority w:val="99"/>
-    <w:semiHidden/>
     <w:rsid w:val="002871D7"/>
     <w:rPr>
       <w:sz w:val="20"/>
@@ -4878,12 +4904,7 @@
 </file>
 
 <file path=customXml/item3.xml><?xml version="1.0" encoding="utf-8"?>
-<?mso-contentType ?>
-<FormTemplates xmlns="http://schemas.microsoft.com/sharepoint/v3/contenttype/forms">
-  <Display>DocumentLibraryForm</Display>
-  <Edit>DocumentLibraryForm</Edit>
-  <New>DocumentLibraryForm</New>
-</FormTemplates>
+<b:Sources xmlns:b="http://schemas.openxmlformats.org/officeDocument/2006/bibliography" xmlns="http://schemas.openxmlformats.org/officeDocument/2006/bibliography" SelectedStyle="\APASixthEditionOfficeOnline.xsl" StyleName="APA" Version="6"/>
 </file>
 
 <file path=customXml/item4.xml><?xml version="1.0" encoding="utf-8"?>
@@ -4898,7 +4919,12 @@
 </file>
 
 <file path=customXml/item5.xml><?xml version="1.0" encoding="utf-8"?>
-<b:Sources xmlns:b="http://schemas.openxmlformats.org/officeDocument/2006/bibliography" xmlns="http://schemas.openxmlformats.org/officeDocument/2006/bibliography" SelectedStyle="\APASixthEditionOfficeOnline.xsl" StyleName="APA" Version="6"/>
+<?mso-contentType ?>
+<FormTemplates xmlns="http://schemas.microsoft.com/sharepoint/v3/contenttype/forms">
+  <Display>DocumentLibraryForm</Display>
+  <Edit>DocumentLibraryForm</Edit>
+  <New>DocumentLibraryForm</New>
+</FormTemplates>
 </file>
 
 <file path=customXml/itemProps1.xml><?xml version="1.0" encoding="utf-8"?>
@@ -4929,9 +4955,9 @@
 </file>
 
 <file path=customXml/itemProps3.xml><?xml version="1.0" encoding="utf-8"?>
-<ds:datastoreItem xmlns:ds="http://schemas.openxmlformats.org/officeDocument/2006/customXml" ds:itemID="{53FD8D4B-59F0-4498-832E-B9AF55F41E6A}">
+<ds:datastoreItem xmlns:ds="http://schemas.openxmlformats.org/officeDocument/2006/customXml" ds:itemID="{DADA3E35-FC7D-429A-B243-2BC9AF2BAFB9}">
   <ds:schemaRefs>
-    <ds:schemaRef ds:uri="http://schemas.microsoft.com/sharepoint/v3/contenttype/forms"/>
+    <ds:schemaRef ds:uri="http://schemas.openxmlformats.org/officeDocument/2006/bibliography"/>
   </ds:schemaRefs>
 </ds:datastoreItem>
 </file>
@@ -4948,9 +4974,9 @@
 </file>
 
 <file path=customXml/itemProps5.xml><?xml version="1.0" encoding="utf-8"?>
-<ds:datastoreItem xmlns:ds="http://schemas.openxmlformats.org/officeDocument/2006/customXml" ds:itemID="{DADA3E35-FC7D-429A-B243-2BC9AF2BAFB9}">
+<ds:datastoreItem xmlns:ds="http://schemas.openxmlformats.org/officeDocument/2006/customXml" ds:itemID="{53FD8D4B-59F0-4498-832E-B9AF55F41E6A}">
   <ds:schemaRefs>
-    <ds:schemaRef ds:uri="http://schemas.openxmlformats.org/officeDocument/2006/bibliography"/>
+    <ds:schemaRef ds:uri="http://schemas.microsoft.com/sharepoint/v3/contenttype/forms"/>
   </ds:schemaRefs>
 </ds:datastoreItem>
 </file>
</xml_diff>

<commit_message>
Addition (ImportantDocs) : added an intro to visulised game in Pgysics Doc
</commit_message>
<xml_diff>
--- a/Important Docs - DELETE/CustomPhysicsDoc_JustinGreen.docx
+++ b/Important Docs - DELETE/CustomPhysicsDoc_JustinGreen.docx
@@ -1381,17 +1381,8 @@
           <w:sz w:val="16"/>
           <w:szCs w:val="16"/>
         </w:rPr>
-        <w:t xml:space="preserve">This class diagram shows the relationship between </w:t>
-      </w:r>
-      <w:proofErr w:type="gramStart"/>
-      <w:r>
-        <w:rPr>
-          <w:sz w:val="16"/>
-          <w:szCs w:val="16"/>
-        </w:rPr>
-        <w:t>all</w:t>
-      </w:r>
-      <w:proofErr w:type="gramEnd"/>
+        <w:t>This class diagram shows the relationship between all</w:t>
+      </w:r>
     </w:p>
     <w:p>
       <w:pPr>
@@ -1650,28 +1641,12 @@
       </w:r>
       <w:proofErr w:type="spellEnd"/>
       <w:r>
-        <w:t xml:space="preserve"> library uses no </w:t>
-      </w:r>
-      <w:proofErr w:type="gramStart"/>
-      <w:r>
-        <w:t>third party</w:t>
-      </w:r>
-      <w:proofErr w:type="gramEnd"/>
-      <w:r>
-        <w:t xml:space="preserve"> physics library and allows for simulations of static and dynamic rigid bodies, applied forces to dynamic rigid bodies and the expected interaction of static and dynamic rigid bodies.</w:t>
-      </w:r>
-    </w:p>
-    <w:p>
-      <w:r>
-        <w:t xml:space="preserve">This library implements rigid bodies to simulate common objects. These objects have basic attributes such as position, </w:t>
-      </w:r>
-      <w:proofErr w:type="gramStart"/>
-      <w:r>
-        <w:t>mass</w:t>
-      </w:r>
-      <w:proofErr w:type="gramEnd"/>
-      <w:r>
-        <w:t xml:space="preserve"> and velocity to more advance attributes like orientation, moment, and drag both linear and angular.  Static objects can also be simulated as kinematic bodies </w:t>
+        <w:t xml:space="preserve"> library uses no third party physics library and allows for simulations of static and dynamic rigid bodies, applied forces to dynamic rigid bodies and the expected interaction of static and dynamic rigid bodies.</w:t>
+      </w:r>
+    </w:p>
+    <w:p>
+      <w:r>
+        <w:t xml:space="preserve">This library implements rigid bodies to simulate common objects. These objects have basic attributes such as position, mass and velocity to more advance attributes like orientation, moment, and drag both linear and angular.  Static objects can also be simulated as kinematic bodies </w:t>
       </w:r>
       <w:r>
         <w:t>and are treated with infinite mass.</w:t>
@@ -1690,13 +1665,8 @@
       <w:r>
         <w:t xml:space="preserve">dynamic </w:t>
       </w:r>
-      <w:proofErr w:type="gramStart"/>
-      <w:r>
-        <w:t>boxes</w:t>
-      </w:r>
-      <w:proofErr w:type="gramEnd"/>
-      <w:r>
-        <w:t xml:space="preserve"> and </w:t>
+      <w:r>
+        <w:t xml:space="preserve">boxes and </w:t>
       </w:r>
       <w:r>
         <w:t xml:space="preserve">static </w:t>
@@ -1720,15 +1690,7 @@
         <w:t xml:space="preserve"> collision with planes by using </w:t>
       </w:r>
       <w:r>
-        <w:t xml:space="preserve">velocities and the </w:t>
-      </w:r>
-      <w:proofErr w:type="gramStart"/>
-      <w:r>
-        <w:t>plane’s</w:t>
-      </w:r>
-      <w:proofErr w:type="gramEnd"/>
-      <w:r>
-        <w:t xml:space="preserve"> normal.</w:t>
+        <w:t>velocities and the plane’s normal.</w:t>
       </w:r>
       <w:r>
         <w:t xml:space="preserve"> Sphere collision</w:t>
@@ -1860,17 +1822,29 @@
       <w:bookmarkEnd w:id="9"/>
     </w:p>
     <w:p>
-      <w:r>
-        <w:rPr>
+      <w:pPr>
+        <w:rPr>
+          <w:color w:val="FF0000"/>
+        </w:rPr>
+      </w:pPr>
+      <w:r>
+        <w:rPr>
+          <w:color w:val="FF0000"/>
           <w:sz w:val="16"/>
           <w:szCs w:val="16"/>
         </w:rPr>
         <w:t>[Delete This]</w:t>
       </w:r>
       <w:r>
+        <w:rPr>
+          <w:color w:val="FF0000"/>
+        </w:rPr>
         <w:t xml:space="preserve"> </w:t>
       </w:r>
       <w:r>
+        <w:rPr>
+          <w:color w:val="FF0000"/>
+        </w:rPr>
         <w:t xml:space="preserve">The objective of this simulation is to demonstrate static and dynamic objects interaction in 2D space. </w:t>
       </w:r>
       <w:commentRangeStart w:id="10"/>
@@ -1880,47 +1854,76 @@
           <w:bCs/>
           <w:i/>
           <w:iCs/>
+          <w:color w:val="FF0000"/>
         </w:rPr>
         <w:t>Examine</w:t>
       </w:r>
       <w:r>
+        <w:rPr>
+          <w:color w:val="FF0000"/>
+        </w:rPr>
         <w:t xml:space="preserve"> </w:t>
       </w:r>
       <w:commentRangeEnd w:id="10"/>
       <w:r>
         <w:rPr>
           <w:rStyle w:val="CommentReference"/>
+          <w:color w:val="FF0000"/>
         </w:rPr>
         <w:commentReference w:id="10"/>
       </w:r>
       <w:r>
+        <w:rPr>
+          <w:color w:val="FF0000"/>
+        </w:rPr>
         <w:t xml:space="preserve">what improvements </w:t>
       </w:r>
       <w:r>
+        <w:rPr>
+          <w:color w:val="FF0000"/>
+        </w:rPr>
         <w:t xml:space="preserve">you </w:t>
       </w:r>
       <w:r>
+        <w:rPr>
+          <w:color w:val="FF0000"/>
+        </w:rPr>
         <w:t>could ma</w:t>
       </w:r>
       <w:r>
+        <w:rPr>
+          <w:color w:val="FF0000"/>
+        </w:rPr>
         <w:t>ke</w:t>
       </w:r>
       <w:r>
+        <w:rPr>
+          <w:color w:val="FF0000"/>
+        </w:rPr>
         <w:t xml:space="preserve"> to </w:t>
       </w:r>
       <w:r>
+        <w:rPr>
+          <w:color w:val="FF0000"/>
+        </w:rPr>
         <w:t>your</w:t>
       </w:r>
       <w:r>
+        <w:rPr>
+          <w:color w:val="FF0000"/>
+        </w:rPr>
         <w:t xml:space="preserve"> </w:t>
       </w:r>
       <w:r>
-        <w:t>simulation</w:t>
-      </w:r>
-      <w:r>
-        <w:t>; this could be to:</w:t>
-      </w:r>
-      <w:r>
+        <w:rPr>
+          <w:color w:val="FF0000"/>
+        </w:rPr>
+        <w:t>simulation; this could be to:</w:t>
+      </w:r>
+      <w:r>
+        <w:rPr>
+          <w:color w:val="FF0000"/>
+        </w:rPr>
         <w:t xml:space="preserve"> </w:t>
       </w:r>
     </w:p>
@@ -1931,14 +1934,26 @@
           <w:ilvl w:val="0"/>
           <w:numId w:val="2"/>
         </w:numPr>
-      </w:pPr>
-      <w:r>
+        <w:rPr>
+          <w:color w:val="FF0000"/>
+        </w:rPr>
+      </w:pPr>
+      <w:r>
+        <w:rPr>
+          <w:color w:val="FF0000"/>
+        </w:rPr>
         <w:t>S</w:t>
       </w:r>
       <w:r>
+        <w:rPr>
+          <w:color w:val="FF0000"/>
+        </w:rPr>
         <w:t>upport further features</w:t>
       </w:r>
       <w:r>
+        <w:rPr>
+          <w:color w:val="FF0000"/>
+        </w:rPr>
         <w:t>.</w:t>
       </w:r>
     </w:p>
@@ -1949,14 +1964,26 @@
           <w:ilvl w:val="0"/>
           <w:numId w:val="2"/>
         </w:numPr>
-      </w:pPr>
-      <w:r>
+        <w:rPr>
+          <w:color w:val="FF0000"/>
+        </w:rPr>
+      </w:pPr>
+      <w:r>
+        <w:rPr>
+          <w:color w:val="FF0000"/>
+        </w:rPr>
         <w:t>provide a</w:t>
       </w:r>
       <w:r>
+        <w:rPr>
+          <w:color w:val="FF0000"/>
+        </w:rPr>
         <w:t xml:space="preserve"> more accura</w:t>
       </w:r>
       <w:r>
+        <w:rPr>
+          <w:color w:val="FF0000"/>
+        </w:rPr>
         <w:t xml:space="preserve">cy. </w:t>
       </w:r>
     </w:p>
@@ -1967,14 +1994,26 @@
           <w:ilvl w:val="0"/>
           <w:numId w:val="2"/>
         </w:numPr>
-      </w:pPr>
-      <w:r>
+        <w:rPr>
+          <w:color w:val="FF0000"/>
+        </w:rPr>
+      </w:pPr>
+      <w:r>
+        <w:rPr>
+          <w:color w:val="FF0000"/>
+        </w:rPr>
         <w:t xml:space="preserve">Make it more </w:t>
       </w:r>
       <w:r>
+        <w:rPr>
+          <w:color w:val="FF0000"/>
+        </w:rPr>
         <w:t>precise</w:t>
       </w:r>
       <w:r>
+        <w:rPr>
+          <w:color w:val="FF0000"/>
+        </w:rPr>
         <w:t>.</w:t>
       </w:r>
     </w:p>
@@ -1985,44 +2024,64 @@
           <w:ilvl w:val="0"/>
           <w:numId w:val="2"/>
         </w:numPr>
-      </w:pPr>
-      <w:r>
+        <w:rPr>
+          <w:color w:val="FF0000"/>
+        </w:rPr>
+      </w:pPr>
+      <w:r>
+        <w:rPr>
+          <w:color w:val="FF0000"/>
+        </w:rPr>
         <w:t>Improve the quality</w:t>
       </w:r>
       <w:r>
+        <w:rPr>
+          <w:color w:val="FF0000"/>
+        </w:rPr>
         <w:t>.</w:t>
       </w:r>
       <w:r>
+        <w:rPr>
+          <w:color w:val="FF0000"/>
+        </w:rPr>
         <w:t xml:space="preserve"> </w:t>
       </w:r>
     </w:p>
     <w:p>
       <w:pPr>
         <w:rPr>
+          <w:color w:val="FF0000"/>
           <w:sz w:val="16"/>
           <w:szCs w:val="16"/>
         </w:rPr>
       </w:pPr>
       <w:r>
-        <w:t xml:space="preserve">(This refers to </w:t>
-      </w:r>
-      <w:r>
-        <w:t>custom physics simulation</w:t>
-      </w:r>
-      <w:r>
-        <w:t xml:space="preserve"> library you are creating, not directly the game you have created. These are not </w:t>
-      </w:r>
-      <w:r>
+        <w:rPr>
+          <w:color w:val="FF0000"/>
+        </w:rPr>
+        <w:t xml:space="preserve">(This refers to custom physics simulation library you are creating, not directly the game you have created. These are not </w:t>
+      </w:r>
+      <w:r>
+        <w:rPr>
+          <w:color w:val="FF0000"/>
+        </w:rPr>
         <w:t xml:space="preserve">always </w:t>
       </w:r>
       <w:r>
+        <w:rPr>
+          <w:color w:val="FF0000"/>
+        </w:rPr>
         <w:t>mutually exclusive however.)</w:t>
       </w:r>
       <w:r>
+        <w:rPr>
+          <w:color w:val="FF0000"/>
+        </w:rPr>
         <w:t xml:space="preserve"> </w:t>
       </w:r>
       <w:r>
         <w:rPr>
+          <w:color w:val="FF0000"/>
           <w:sz w:val="16"/>
           <w:szCs w:val="16"/>
         </w:rPr>
@@ -2101,15 +2160,7 @@
         <w:t>the implementation of three main concepts;</w:t>
       </w:r>
       <w:r>
-        <w:t xml:space="preserve"> the further force is applied from an </w:t>
-      </w:r>
-      <w:proofErr w:type="gramStart"/>
-      <w:r>
-        <w:t>objects</w:t>
-      </w:r>
-      <w:proofErr w:type="gramEnd"/>
-      <w:r>
-        <w:t xml:space="preserve"> axis of rotation</w:t>
+        <w:t xml:space="preserve"> the further force is applied from an objects axis of rotation</w:t>
       </w:r>
       <w:r>
         <w:t xml:space="preserve"> </w:t>
@@ -2200,11 +2251,9 @@
       <w:r>
         <w:t xml:space="preserve">the object is tested for collision against all objects the </w:t>
       </w:r>
-      <w:proofErr w:type="gramStart"/>
       <w:r>
         <w:t>collection</w:t>
       </w:r>
-      <w:proofErr w:type="gramEnd"/>
     </w:p>
     <w:p/>
     <w:p>
@@ -2230,7 +2279,23 @@
         <w:t xml:space="preserve">4.0 - </w:t>
       </w:r>
       <w:r>
-        <w:t>Visualised Game Using Your Custom Physics Simulation</w:t>
+        <w:t xml:space="preserve">Visualised </w:t>
+      </w:r>
+      <w:commentRangeStart w:id="16"/>
+      <w:r>
+        <w:t xml:space="preserve">Game </w:t>
+      </w:r>
+      <w:commentRangeEnd w:id="16"/>
+      <w:r>
+        <w:rPr>
+          <w:rStyle w:val="CommentReference"/>
+          <w:rFonts w:asciiTheme="minorHAnsi" w:eastAsiaTheme="minorHAnsi" w:hAnsiTheme="minorHAnsi" w:cstheme="minorBidi"/>
+          <w:color w:val="auto"/>
+        </w:rPr>
+        <w:commentReference w:id="16"/>
+      </w:r>
+      <w:r>
+        <w:t>Using Your Custom Physics Simulation</w:t>
       </w:r>
       <w:bookmarkEnd w:id="15"/>
       <w:r>
@@ -2240,73 +2305,90 @@
     <w:p>
       <w:pPr>
         <w:rPr>
+          <w:color w:val="FF0000"/>
           <w:sz w:val="16"/>
           <w:szCs w:val="16"/>
         </w:rPr>
       </w:pPr>
       <w:r>
         <w:rPr>
+          <w:color w:val="FF0000"/>
           <w:sz w:val="16"/>
           <w:szCs w:val="16"/>
         </w:rPr>
-        <w:t>[Delete This]</w:t>
-      </w:r>
-      <w:r>
-        <w:rPr>
-          <w:sz w:val="16"/>
-          <w:szCs w:val="16"/>
-        </w:rPr>
-        <w:t xml:space="preserve"> </w:t>
-      </w:r>
-      <w:commentRangeStart w:id="16"/>
+        <w:t xml:space="preserve">[Delete This] </w:t>
+      </w:r>
+      <w:commentRangeStart w:id="17"/>
       <w:r>
         <w:rPr>
           <w:b/>
           <w:bCs/>
           <w:i/>
           <w:iCs/>
+          <w:color w:val="FF0000"/>
         </w:rPr>
         <w:t>Define</w:t>
       </w:r>
       <w:r>
+        <w:rPr>
+          <w:color w:val="FF0000"/>
+        </w:rPr>
         <w:t xml:space="preserve"> </w:t>
       </w:r>
-      <w:commentRangeEnd w:id="16"/>
+      <w:commentRangeEnd w:id="17"/>
       <w:r>
         <w:rPr>
           <w:rStyle w:val="CommentReference"/>
-        </w:rPr>
-        <w:commentReference w:id="16"/>
-      </w:r>
-      <w:r>
+          <w:color w:val="FF0000"/>
+        </w:rPr>
+        <w:commentReference w:id="17"/>
+      </w:r>
+      <w:r>
+        <w:rPr>
+          <w:color w:val="FF0000"/>
+        </w:rPr>
         <w:t xml:space="preserve">what your visualisation (chosen game) is and then </w:t>
       </w:r>
-      <w:commentRangeStart w:id="17"/>
+      <w:commentRangeStart w:id="18"/>
       <w:r>
         <w:rPr>
           <w:b/>
           <w:bCs/>
           <w:i/>
           <w:iCs/>
+          <w:color w:val="FF0000"/>
         </w:rPr>
         <w:t>explain</w:t>
       </w:r>
-      <w:commentRangeEnd w:id="17"/>
+      <w:commentRangeEnd w:id="18"/>
       <w:r>
         <w:rPr>
           <w:rStyle w:val="CommentReference"/>
-        </w:rPr>
-        <w:commentReference w:id="17"/>
-      </w:r>
-      <w:r>
+          <w:color w:val="FF0000"/>
+        </w:rPr>
+        <w:commentReference w:id="18"/>
+      </w:r>
+      <w:r>
+        <w:rPr>
+          <w:color w:val="FF0000"/>
+        </w:rPr>
         <w:t xml:space="preserve"> how you created it and how it works. (Include Image/s). </w:t>
       </w:r>
       <w:r>
         <w:rPr>
+          <w:color w:val="FF0000"/>
           <w:sz w:val="16"/>
           <w:szCs w:val="16"/>
         </w:rPr>
         <w:t>[/Delete This]</w:t>
+      </w:r>
+    </w:p>
+    <w:p>
+      <w:r>
+        <w:t>Make a statement as to the meaning or interpretation of something, giving sufficient detail as to allow it to be distinguished from similar things.</w:t>
+      </w:r>
+      <w:r>
+        <w:t xml:space="preserve"> </w:t>
       </w:r>
     </w:p>
     <w:p>
@@ -2319,10 +2401,10 @@
         </w:rPr>
       </w:pPr>
       <w:r>
-        <w:t>Make a statement as to the meaning or interpretation of something, giving sufficient detail as to allow it to be distinguished from similar things.</w:t>
-      </w:r>
-      <w:r>
-        <w:t xml:space="preserve"> </w:t>
+        <w:t>The visualised physics simulated game I created using my custom physics library was Eight Ball pool</w:t>
+      </w:r>
+      <w:r>
+        <w:t xml:space="preserve">, as this game is an ideal framework that showcases basic laws of physics while also providing an enjoyable experience. </w:t>
       </w:r>
       <w:r>
         <w:br w:type="page"/>
@@ -2332,7 +2414,7 @@
       <w:pPr>
         <w:pStyle w:val="Heading1"/>
       </w:pPr>
-      <w:bookmarkStart w:id="18" w:name="_Toc125539836"/>
+      <w:bookmarkStart w:id="19" w:name="_Toc125539836"/>
       <w:r>
         <w:lastRenderedPageBreak/>
         <w:t xml:space="preserve">5.0 - </w:t>
@@ -2340,28 +2422,23 @@
       <w:r>
         <w:t>Third Party Libraries</w:t>
       </w:r>
-      <w:bookmarkEnd w:id="18"/>
-    </w:p>
-    <w:p>
-      <w:pPr>
-        <w:rPr>
+      <w:bookmarkEnd w:id="19"/>
+    </w:p>
+    <w:p>
+      <w:pPr>
+        <w:rPr>
+          <w:color w:val="FF0000"/>
           <w:sz w:val="16"/>
           <w:szCs w:val="16"/>
         </w:rPr>
       </w:pPr>
       <w:r>
         <w:rPr>
+          <w:color w:val="FF0000"/>
           <w:sz w:val="16"/>
           <w:szCs w:val="16"/>
         </w:rPr>
-        <w:t>[Delete This]</w:t>
-      </w:r>
-      <w:r>
-        <w:rPr>
-          <w:sz w:val="16"/>
-          <w:szCs w:val="16"/>
-        </w:rPr>
-        <w:t xml:space="preserve"> </w:t>
+        <w:t xml:space="preserve">[Delete This] </w:t>
       </w:r>
       <w:r>
         <w:rPr>
@@ -2369,10 +2446,14 @@
           <w:bCs/>
           <w:i/>
           <w:iCs/>
+          <w:color w:val="FF0000"/>
         </w:rPr>
         <w:t>Identify</w:t>
       </w:r>
       <w:r>
+        <w:rPr>
+          <w:color w:val="FF0000"/>
+        </w:rPr>
         <w:t xml:space="preserve"> and </w:t>
       </w:r>
       <w:r>
@@ -2381,19 +2462,32 @@
           <w:bCs/>
           <w:i/>
           <w:iCs/>
+          <w:color w:val="FF0000"/>
         </w:rPr>
         <w:t>explain</w:t>
       </w:r>
       <w:r>
+        <w:rPr>
+          <w:color w:val="FF0000"/>
+        </w:rPr>
         <w:t xml:space="preserve"> third-party non-physics libraries used</w:t>
       </w:r>
       <w:r>
+        <w:rPr>
+          <w:color w:val="FF0000"/>
+        </w:rPr>
         <w:t>, i</w:t>
       </w:r>
       <w:r>
+        <w:rPr>
+          <w:color w:val="FF0000"/>
+        </w:rPr>
         <w:t>f any</w:t>
       </w:r>
       <w:r>
+        <w:rPr>
+          <w:color w:val="FF0000"/>
+        </w:rPr>
         <w:t xml:space="preserve">. Otherwise </w:t>
       </w:r>
       <w:r>
@@ -2402,17 +2496,25 @@
           <w:bCs/>
           <w:i/>
           <w:iCs/>
+          <w:color w:val="FF0000"/>
         </w:rPr>
         <w:t>identify</w:t>
       </w:r>
       <w:r>
+        <w:rPr>
+          <w:color w:val="FF0000"/>
+        </w:rPr>
         <w:t xml:space="preserve"> why none where used</w:t>
       </w:r>
       <w:r>
+        <w:rPr>
+          <w:color w:val="FF0000"/>
+        </w:rPr>
         <w:t xml:space="preserve"> </w:t>
       </w:r>
       <w:r>
         <w:rPr>
+          <w:color w:val="FF0000"/>
           <w:sz w:val="16"/>
           <w:szCs w:val="16"/>
         </w:rPr>
@@ -2435,74 +2537,100 @@
       <w:pPr>
         <w:pStyle w:val="Heading1"/>
       </w:pPr>
-      <w:bookmarkStart w:id="19" w:name="_Toc125539837"/>
+      <w:bookmarkStart w:id="20" w:name="_Toc125539837"/>
       <w:r>
         <w:t xml:space="preserve">6.0 - </w:t>
       </w:r>
       <w:r>
         <w:t>References</w:t>
       </w:r>
-      <w:bookmarkEnd w:id="19"/>
+      <w:bookmarkEnd w:id="20"/>
     </w:p>
     <w:p>
       <w:pPr>
         <w:pStyle w:val="NoSpacing"/>
-      </w:pPr>
-      <w:r>
-        <w:rPr>
+        <w:rPr>
+          <w:color w:val="FF0000"/>
+        </w:rPr>
+      </w:pPr>
+      <w:r>
+        <w:rPr>
+          <w:color w:val="FF0000"/>
           <w:sz w:val="16"/>
           <w:szCs w:val="16"/>
         </w:rPr>
-        <w:t>[Delete This]</w:t>
-      </w:r>
-      <w:r>
-        <w:rPr>
-          <w:sz w:val="16"/>
-          <w:szCs w:val="16"/>
-        </w:rPr>
-        <w:t xml:space="preserve"> </w:t>
-      </w:r>
-      <w:r>
+        <w:t xml:space="preserve">[Delete This] </w:t>
+      </w:r>
+      <w:r>
+        <w:rPr>
+          <w:color w:val="FF0000"/>
+        </w:rPr>
         <w:t>List of references and research material used to influence the creation of your custom physics simulation</w:t>
       </w:r>
       <w:r>
+        <w:rPr>
+          <w:color w:val="FF0000"/>
+        </w:rPr>
         <w:t xml:space="preserve"> and where you researched to improve the quality of the system</w:t>
       </w:r>
       <w:r>
+        <w:rPr>
+          <w:color w:val="FF0000"/>
+        </w:rPr>
         <w:t>.</w:t>
       </w:r>
     </w:p>
     <w:p>
       <w:pPr>
         <w:pStyle w:val="NoSpacing"/>
+        <w:rPr>
+          <w:color w:val="FF0000"/>
+        </w:rPr>
       </w:pPr>
     </w:p>
     <w:p>
       <w:pPr>
         <w:pStyle w:val="NoSpacing"/>
-      </w:pPr>
-      <w:r>
+        <w:rPr>
+          <w:color w:val="FF0000"/>
+        </w:rPr>
+      </w:pPr>
+      <w:r>
+        <w:rPr>
+          <w:color w:val="FF0000"/>
+        </w:rPr>
         <w:t xml:space="preserve">Use the Harvard </w:t>
       </w:r>
       <w:r>
+        <w:rPr>
+          <w:color w:val="FF0000"/>
+        </w:rPr>
         <w:t xml:space="preserve">Citation Method to cite books and websites used. Here is a link to a good citing website if you are unsure how to do so </w:t>
       </w:r>
       <w:hyperlink r:id="rId18" w:history="1">
         <w:r>
           <w:rPr>
             <w:rStyle w:val="Hyperlink"/>
+            <w:color w:val="FF0000"/>
           </w:rPr>
           <w:t>https://www.citethisforme.com/citation-generator/harvard</w:t>
         </w:r>
       </w:hyperlink>
       <w:r>
+        <w:rPr>
+          <w:color w:val="FF0000"/>
+        </w:rPr>
         <w:t xml:space="preserve"> </w:t>
       </w:r>
       <w:r>
+        <w:rPr>
+          <w:color w:val="FF0000"/>
+        </w:rPr>
         <w:t xml:space="preserve"> </w:t>
       </w:r>
       <w:r>
         <w:rPr>
+          <w:color w:val="FF0000"/>
           <w:sz w:val="16"/>
           <w:szCs w:val="16"/>
         </w:rPr>
@@ -2740,7 +2868,31 @@
       </w:r>
     </w:p>
   </w:comment>
-  <w:comment w:id="16" w:author="Justin Green" w:date="2023-02-20T15:43:00Z" w:initials="JG">
+  <w:comment w:id="16" w:author="Justin Green" w:date="2023-02-21T07:25:00Z" w:initials="JG">
+    <w:p>
+      <w:pPr>
+        <w:pStyle w:val="CommentText"/>
+      </w:pPr>
+      <w:r>
+        <w:rPr>
+          <w:rStyle w:val="CommentReference"/>
+        </w:rPr>
+        <w:annotationRef/>
+      </w:r>
+      <w:hyperlink r:id="rId6" w:history="1">
+        <w:r>
+          <w:rPr>
+            <w:rStyle w:val="Hyperlink"/>
+          </w:rPr>
+          <w:t>Transcript_Physics_of_Pool (mit.edu)</w:t>
+        </w:r>
+      </w:hyperlink>
+      <w:r>
+        <w:t xml:space="preserve"> </w:t>
+      </w:r>
+    </w:p>
+  </w:comment>
+  <w:comment w:id="17" w:author="Justin Green" w:date="2023-02-20T15:43:00Z" w:initials="JG">
     <w:p>
       <w:pPr>
         <w:rPr>
@@ -2784,7 +2936,7 @@
       </w:pPr>
     </w:p>
   </w:comment>
-  <w:comment w:id="17" w:author="Justin Green" w:date="2023-02-20T15:44:00Z" w:initials="JG">
+  <w:comment w:id="18" w:author="Justin Green" w:date="2023-02-20T15:44:00Z" w:initials="JG">
     <w:p>
       <w:pPr>
         <w:rPr>
@@ -2838,6 +2990,7 @@
   <w15:commentEx w15:paraId="6F90154A" w15:done="0"/>
   <w15:commentEx w15:paraId="1F4D31FD" w15:done="0"/>
   <w15:commentEx w15:paraId="6F9559F4" w15:done="0"/>
+  <w15:commentEx w15:paraId="42B91B9C" w15:done="0"/>
   <w15:commentEx w15:paraId="10B8CAB0" w15:done="0"/>
   <w15:commentEx w15:paraId="2A65A368" w15:done="0"/>
 </w15:commentsEx>
@@ -2850,6 +3003,7 @@
   <w16cex:commentExtensible w16cex:durableId="279DFCAB" w16cex:dateUtc="2023-02-20T03:05:00Z"/>
   <w16cex:commentExtensible w16cex:durableId="279E09B2" w16cex:dateUtc="2023-02-20T04:01:00Z"/>
   <w16cex:commentExtensible w16cex:durableId="279E0BB1" w16cex:dateUtc="2023-02-20T04:09:00Z"/>
+  <w16cex:commentExtensible w16cex:durableId="279EF083" w16cex:dateUtc="2023-02-20T20:25:00Z"/>
   <w16cex:commentExtensible w16cex:durableId="279E13AA" w16cex:dateUtc="2023-02-20T04:43:00Z"/>
   <w16cex:commentExtensible w16cex:durableId="279E13CC" w16cex:dateUtc="2023-02-20T04:44:00Z"/>
 </w16cex:commentsExtensible>
@@ -2862,6 +3016,7 @@
   <w16cid:commentId w16cid:paraId="6F90154A" w16cid:durableId="279DFCAB"/>
   <w16cid:commentId w16cid:paraId="1F4D31FD" w16cid:durableId="279E09B2"/>
   <w16cid:commentId w16cid:paraId="6F9559F4" w16cid:durableId="279E0BB1"/>
+  <w16cid:commentId w16cid:paraId="42B91B9C" w16cid:durableId="279EF083"/>
   <w16cid:commentId w16cid:paraId="10B8CAB0" w16cid:durableId="279E13AA"/>
   <w16cid:commentId w16cid:paraId="2A65A368" w16cid:durableId="279E13CC"/>
 </w16cid:commentsIds>

</xml_diff>

<commit_message>
Additition (Important Docs) : Added a couple citaitons one incompleted in phyisics doc
</commit_message>
<xml_diff>
--- a/Important Docs - DELETE/CustomPhysicsDoc_JustinGreen.docx
+++ b/Important Docs - DELETE/CustomPhysicsDoc_JustinGreen.docx
@@ -1376,21 +1376,6 @@
           <w:szCs w:val="16"/>
         </w:rPr>
       </w:pPr>
-      <w:r>
-        <w:rPr>
-          <w:sz w:val="16"/>
-          <w:szCs w:val="16"/>
-        </w:rPr>
-        <w:t>This class diagram shows the relationship between all</w:t>
-      </w:r>
-    </w:p>
-    <w:p>
-      <w:pPr>
-        <w:rPr>
-          <w:sz w:val="16"/>
-          <w:szCs w:val="16"/>
-        </w:rPr>
-      </w:pPr>
     </w:p>
     <w:p>
       <w:pPr>
@@ -2440,6 +2425,7 @@
         </w:rPr>
         <w:t xml:space="preserve">[Delete This] </w:t>
       </w:r>
+      <w:commentRangeStart w:id="20"/>
       <w:r>
         <w:rPr>
           <w:b/>
@@ -2454,7 +2440,20 @@
         <w:rPr>
           <w:color w:val="FF0000"/>
         </w:rPr>
-        <w:t xml:space="preserve"> and </w:t>
+        <w:t xml:space="preserve"> </w:t>
+      </w:r>
+      <w:commentRangeEnd w:id="20"/>
+      <w:r>
+        <w:rPr>
+          <w:rStyle w:val="CommentReference"/>
+        </w:rPr>
+        <w:commentReference w:id="20"/>
+      </w:r>
+      <w:r>
+        <w:rPr>
+          <w:color w:val="FF0000"/>
+        </w:rPr>
+        <w:t xml:space="preserve">and </w:t>
       </w:r>
       <w:r>
         <w:rPr>
@@ -2537,14 +2536,14 @@
       <w:pPr>
         <w:pStyle w:val="Heading1"/>
       </w:pPr>
-      <w:bookmarkStart w:id="20" w:name="_Toc125539837"/>
+      <w:bookmarkStart w:id="21" w:name="_Toc125539837"/>
       <w:r>
         <w:t xml:space="preserve">6.0 - </w:t>
       </w:r>
       <w:r>
         <w:t>References</w:t>
       </w:r>
-      <w:bookmarkEnd w:id="20"/>
+      <w:bookmarkEnd w:id="21"/>
     </w:p>
     <w:p>
       <w:pPr>
@@ -2613,7 +2612,21 @@
             <w:rStyle w:val="Hyperlink"/>
             <w:color w:val="FF0000"/>
           </w:rPr>
-          <w:t>https://www.citethisforme.com/citation-generator/harvard</w:t>
+          <w:t>https://www.ci</w:t>
+        </w:r>
+        <w:r>
+          <w:rPr>
+            <w:rStyle w:val="Hyperlink"/>
+            <w:color w:val="FF0000"/>
+          </w:rPr>
+          <w:t>t</w:t>
+        </w:r>
+        <w:r>
+          <w:rPr>
+            <w:rStyle w:val="Hyperlink"/>
+            <w:color w:val="FF0000"/>
+          </w:rPr>
+          <w:t>ethisforme.com/citation-generator/harvard</w:t>
         </w:r>
       </w:hyperlink>
       <w:r>
@@ -2638,6 +2651,30 @@
       </w:r>
     </w:p>
     <w:p/>
+    <w:p>
+      <w:proofErr w:type="spellStart"/>
+      <w:r>
+        <w:t>Moebs</w:t>
+      </w:r>
+      <w:proofErr w:type="spellEnd"/>
+      <w:r>
+        <w:t xml:space="preserve">, W., </w:t>
+      </w:r>
+      <w:proofErr w:type="spellStart"/>
+      <w:r>
+        <w:t>Sanny</w:t>
+      </w:r>
+      <w:proofErr w:type="spellEnd"/>
+      <w:r>
+        <w:t>, J. and Ling, S.J. (2016) 10.6 torque - university physics volume 1, OpenStax. OpenStax. Available at: https://openstax.org/books/university-physics-volume-1/pages/10-6-torque (Accessed: February 21, 2023).</w:t>
+      </w:r>
+    </w:p>
+    <w:p/>
+    <w:p>
+      <w:r>
+        <w:t>Ericson, C. (no date) Real-time collision detection. Amsterdam: Elsevier.</w:t>
+      </w:r>
+    </w:p>
     <w:sectPr>
       <w:pgSz w:w="11906" w:h="16838"/>
       <w:pgMar w:top="1440" w:right="1440" w:bottom="1440" w:left="1440" w:header="708" w:footer="708" w:gutter="0"/>
@@ -2980,6 +3017,72 @@
       </w:pPr>
     </w:p>
   </w:comment>
+  <w:comment w:id="20" w:author="Justin Green" w:date="2023-02-21T07:31:00Z" w:initials="JG">
+    <w:p>
+      <w:pPr>
+        <w:pStyle w:val="CommentText"/>
+      </w:pPr>
+      <w:r>
+        <w:rPr>
+          <w:rStyle w:val="CommentReference"/>
+        </w:rPr>
+        <w:annotationRef/>
+      </w:r>
+      <w:r>
+        <w:t xml:space="preserve">Identify: </w:t>
+      </w:r>
+      <w:r>
+        <w:rPr>
+          <w:color w:val="2D3B45"/>
+        </w:rPr>
+        <w:t>Pick out what you regard as the key features of something, perhaps making clear the criteria you use. </w:t>
+      </w:r>
+      <w:r>
+        <w:t xml:space="preserve"> </w:t>
+      </w:r>
+    </w:p>
+    <w:p>
+      <w:pPr>
+        <w:pStyle w:val="CommentText"/>
+      </w:pPr>
+    </w:p>
+    <w:p>
+      <w:pPr>
+        <w:pStyle w:val="CommentText"/>
+      </w:pPr>
+      <w:r>
+        <w:t xml:space="preserve">Explain: </w:t>
+      </w:r>
+      <w:r>
+        <w:rPr>
+          <w:color w:val="2D3B45"/>
+        </w:rPr>
+        <w:t>Tell how things work or how they came to be the way they are, including perhaps some need to 'describe' and to 'analyse' (see below).</w:t>
+      </w:r>
+    </w:p>
+    <w:p>
+      <w:pPr>
+        <w:pStyle w:val="CommentText"/>
+      </w:pPr>
+    </w:p>
+    <w:p>
+      <w:pPr>
+        <w:pStyle w:val="CommentText"/>
+      </w:pPr>
+      <w:r>
+        <w:t>Explain:</w:t>
+      </w:r>
+      <w:r>
+        <w:rPr>
+          <w:color w:val="2D3B45"/>
+        </w:rPr>
+        <w:t>Break an issue down into its component parts, discuss them and show how they interrelate.</w:t>
+      </w:r>
+      <w:r>
+        <w:t xml:space="preserve"> </w:t>
+      </w:r>
+    </w:p>
+  </w:comment>
 </w:comments>
 </file>
 
@@ -2993,6 +3096,7 @@
   <w15:commentEx w15:paraId="42B91B9C" w15:done="0"/>
   <w15:commentEx w15:paraId="10B8CAB0" w15:done="0"/>
   <w15:commentEx w15:paraId="2A65A368" w15:done="0"/>
+  <w15:commentEx w15:paraId="1526FECC" w15:done="0"/>
 </w15:commentsEx>
 </file>
 
@@ -3006,6 +3110,7 @@
   <w16cex:commentExtensible w16cex:durableId="279EF083" w16cex:dateUtc="2023-02-20T20:25:00Z"/>
   <w16cex:commentExtensible w16cex:durableId="279E13AA" w16cex:dateUtc="2023-02-20T04:43:00Z"/>
   <w16cex:commentExtensible w16cex:durableId="279E13CC" w16cex:dateUtc="2023-02-20T04:44:00Z"/>
+  <w16cex:commentExtensible w16cex:durableId="279EF1DF" w16cex:dateUtc="2023-02-20T20:31:00Z"/>
 </w16cex:commentsExtensible>
 </file>
 
@@ -3019,6 +3124,7 @@
   <w16cid:commentId w16cid:paraId="42B91B9C" w16cid:durableId="279EF083"/>
   <w16cid:commentId w16cid:paraId="10B8CAB0" w16cid:durableId="279E13AA"/>
   <w16cid:commentId w16cid:paraId="2A65A368" w16cid:durableId="279E13CC"/>
+  <w16cid:commentId w16cid:paraId="1526FECC" w16cid:durableId="279EF1DF"/>
 </w16cid:commentsIds>
 </file>
 

</xml_diff>

<commit_message>
Addition (ImportantDocs) : completed all but citations
</commit_message>
<xml_diff>
--- a/Important Docs - DELETE/CustomPhysicsDoc_JustinGreen.docx
+++ b/Important Docs - DELETE/CustomPhysicsDoc_JustinGreen.docx
@@ -1474,11 +1474,673 @@
       <w:bookmarkEnd w:id="6"/>
     </w:p>
     <w:p>
-      <w:pPr>
+      <w:r>
+        <w:t>M</w:t>
+      </w:r>
+      <w:r>
+        <w:t xml:space="preserve">y </w:t>
+      </w:r>
+      <w:r>
+        <w:t xml:space="preserve">custom physics simulation demonstrates most aspects of real-world physics that can be applied to a 2d environment. What this means is that real world interaction </w:t>
+      </w:r>
+      <w:r>
+        <w:t>of physics bodies can be simulated together within a real-time application and interact both as dynamic and static objects.</w:t>
+      </w:r>
+    </w:p>
+    <w:p>
+      <w:r>
+        <w:t xml:space="preserve">The </w:t>
+      </w:r>
+      <w:proofErr w:type="spellStart"/>
+      <w:r>
+        <w:t>Netix</w:t>
+      </w:r>
+      <w:proofErr w:type="spellEnd"/>
+      <w:r>
+        <w:t xml:space="preserve"> library uses no </w:t>
+      </w:r>
+      <w:proofErr w:type="gramStart"/>
+      <w:r>
+        <w:t>third party</w:t>
+      </w:r>
+      <w:proofErr w:type="gramEnd"/>
+      <w:r>
+        <w:t xml:space="preserve"> physics library and allows for simulations of static and dynamic rigid bodies, applied forces to dynamic rigid bodies and the expected interaction of static and dynamic rigid bodies.</w:t>
+      </w:r>
+    </w:p>
+    <w:p>
+      <w:r>
+        <w:t xml:space="preserve">This library implements rigid bodies to simulate common objects. These objects have basic attributes such as position, </w:t>
+      </w:r>
+      <w:proofErr w:type="gramStart"/>
+      <w:r>
+        <w:t>mass</w:t>
+      </w:r>
+      <w:proofErr w:type="gramEnd"/>
+      <w:r>
+        <w:t xml:space="preserve"> and velocity to more advance attributes like orientation, moment, and drag both linear and angular.  Static objects can also be simulated as kinematic bodies </w:t>
+      </w:r>
+      <w:r>
+        <w:t>and are treated with infinite mass.</w:t>
+      </w:r>
+    </w:p>
+    <w:p>
+      <w:r>
+        <w:t xml:space="preserve">There are only 3 primitive types within this library, </w:t>
+      </w:r>
+      <w:r>
+        <w:t xml:space="preserve">dynamic </w:t>
+      </w:r>
+      <w:r>
+        <w:t xml:space="preserve">circles, </w:t>
+      </w:r>
+      <w:r>
+        <w:t xml:space="preserve">dynamic </w:t>
+      </w:r>
+      <w:proofErr w:type="gramStart"/>
+      <w:r>
+        <w:t>boxes</w:t>
+      </w:r>
+      <w:proofErr w:type="gramEnd"/>
+      <w:r>
+        <w:t xml:space="preserve"> and </w:t>
+      </w:r>
+      <w:r>
+        <w:t xml:space="preserve">static </w:t>
+      </w:r>
+      <w:r>
+        <w:t>planes</w:t>
+      </w:r>
+      <w:r>
+        <w:t xml:space="preserve"> each with their own collision detectio</w:t>
+      </w:r>
+      <w:r>
+        <w:t>n</w:t>
+      </w:r>
+      <w:r>
+        <w:t xml:space="preserve">. All objects </w:t>
+      </w:r>
+      <w:r>
+        <w:t>detect</w:t>
+      </w:r>
+      <w:r>
+        <w:t xml:space="preserve"> collision with planes by using </w:t>
+      </w:r>
+      <w:r>
+        <w:t xml:space="preserve">velocities and the </w:t>
+      </w:r>
+      <w:proofErr w:type="gramStart"/>
+      <w:r>
+        <w:t>plane’s</w:t>
+      </w:r>
+      <w:proofErr w:type="gramEnd"/>
+      <w:r>
+        <w:t xml:space="preserve"> normal.</w:t>
+      </w:r>
+      <w:r>
+        <w:t xml:space="preserve"> Sphere collision</w:t>
+      </w:r>
+      <w:r>
+        <w:t>s use simple radius and distance detection. The boxes are oriented bounding boxes</w:t>
+      </w:r>
+      <w:r>
+        <w:t xml:space="preserve"> which use </w:t>
+      </w:r>
+      <w:r>
+        <w:t>extents and contact points to detect collision.</w:t>
+      </w:r>
+    </w:p>
+    <w:p>
+      <w:proofErr w:type="spellStart"/>
+      <w:r>
+        <w:t>Netix</w:t>
+      </w:r>
+      <w:proofErr w:type="spellEnd"/>
+      <w:r>
+        <w:t xml:space="preserve"> uses the concepts of Newton’s three laws of motion</w:t>
+      </w:r>
+      <w:r>
+        <w:t xml:space="preserve"> </w:t>
+      </w:r>
+      <w:r>
+        <w:t xml:space="preserve">to provide a realistic model of physics implementation. These laws are applied by treating rigid bodies as a </w:t>
+      </w:r>
+      <w:r>
+        <w:t xml:space="preserve">single point mass and </w:t>
+      </w:r>
+      <w:r>
+        <w:t xml:space="preserve">finding the acceleration of the point </w:t>
+      </w:r>
+      <w:r>
+        <w:t xml:space="preserve">for given forces </w:t>
+      </w:r>
+      <w:r>
+        <w:t xml:space="preserve">by dividing the force by the mass </w:t>
+      </w:r>
+      <w:r>
+        <w:t xml:space="preserve">which </w:t>
+      </w:r>
+      <w:r>
+        <w:t xml:space="preserve">provides acceleration </w:t>
+      </w:r>
+      <w:r>
+        <w:t xml:space="preserve">that can be used to calculate the objects movement. </w:t>
+      </w:r>
+    </w:p>
+    <w:p>
+      <w:r>
+        <w:t>Newton’s</w:t>
+      </w:r>
+      <w:r>
+        <w:t xml:space="preserve"> laws are also applied to the collision resolution between two physics bodies. When it comes to collision resolution the conservation of momentum is used as a core concept and a key indicator for the accuracy of applied </w:t>
+      </w:r>
+      <w:r>
+        <w:t>i</w:t>
+      </w:r>
+      <w:r>
+        <w:t xml:space="preserve">mpulsive </w:t>
+      </w:r>
+      <w:r>
+        <w:t>forces</w:t>
+      </w:r>
+      <w:r>
+        <w:t xml:space="preserve"> and the collision normal for objects</w:t>
+      </w:r>
+      <w:r>
+        <w:t>.</w:t>
+      </w:r>
+      <w:r>
+        <w:t xml:space="preserve"> This ensures expected interaction between both rigid and static bodies.</w:t>
+      </w:r>
+    </w:p>
+    <w:p>
+      <w:r>
+        <w:t xml:space="preserve">The </w:t>
+      </w:r>
+      <w:proofErr w:type="spellStart"/>
+      <w:r>
+        <w:t>Netix</w:t>
+      </w:r>
+      <w:proofErr w:type="spellEnd"/>
+      <w:r>
+        <w:t xml:space="preserve"> library demonstrates a</w:t>
+      </w:r>
+      <w:r>
+        <w:t xml:space="preserve"> </w:t>
+      </w:r>
+      <w:r>
+        <w:t xml:space="preserve">physics simulation </w:t>
+      </w:r>
+      <w:r>
+        <w:t xml:space="preserve">for a 2d environment </w:t>
+      </w:r>
+      <w:r>
+        <w:t>through the implementation of dynamic and static rigid bodies, accurate application of force and by displaying the expected interaction of two physics objects.</w:t>
+      </w:r>
+    </w:p>
+    <w:p/>
+    <w:p>
+      <w:pPr>
+        <w:rPr>
+          <w:rFonts w:asciiTheme="majorHAnsi" w:eastAsiaTheme="majorEastAsia" w:hAnsiTheme="majorHAnsi" w:cstheme="majorBidi"/>
+          <w:color w:val="2F5496" w:themeColor="accent1" w:themeShade="BF"/>
+          <w:sz w:val="32"/>
+          <w:szCs w:val="32"/>
+        </w:rPr>
+      </w:pPr>
+      <w:r>
+        <w:br w:type="page"/>
+      </w:r>
+    </w:p>
+    <w:p>
+      <w:pPr>
+        <w:pStyle w:val="Heading1"/>
+      </w:pPr>
+      <w:bookmarkStart w:id="7" w:name="_Toc125539832"/>
+      <w:r>
+        <w:lastRenderedPageBreak/>
+        <w:t xml:space="preserve">3.0 - </w:t>
+      </w:r>
+      <w:r>
+        <w:t>Custom Physics Simulation Potential Improvements</w:t>
+      </w:r>
+      <w:bookmarkEnd w:id="7"/>
+    </w:p>
+    <w:p>
+      <w:r>
+        <w:t xml:space="preserve">Although </w:t>
+      </w:r>
+      <w:r>
+        <w:t xml:space="preserve">the </w:t>
+      </w:r>
+      <w:proofErr w:type="spellStart"/>
+      <w:r>
+        <w:t>Netix</w:t>
+      </w:r>
+      <w:proofErr w:type="spellEnd"/>
+      <w:r>
+        <w:t xml:space="preserve"> library can provide for accurate enough physics simulations, there are a couple of improvements that can be made to improve accuracy</w:t>
+      </w:r>
+      <w:r>
+        <w:t xml:space="preserve"> and efficiency</w:t>
+      </w:r>
+      <w:r>
+        <w:t xml:space="preserve"> of the simulations being made, such as the implementation or toque and quadtrees.</w:t>
+      </w:r>
+    </w:p>
+    <w:p>
+      <w:pPr>
+        <w:pStyle w:val="Heading2"/>
+      </w:pPr>
+      <w:bookmarkStart w:id="8" w:name="_Toc125539833"/>
+      <w:r>
+        <w:t xml:space="preserve">3.1 - </w:t>
+      </w:r>
+      <w:r>
+        <w:t>Improvement #1</w:t>
+      </w:r>
+      <w:bookmarkEnd w:id="8"/>
+      <w:r>
+        <w:t xml:space="preserve">: </w:t>
+      </w:r>
+      <w:commentRangeStart w:id="9"/>
+      <w:r>
+        <w:t>Torque</w:t>
+      </w:r>
+      <w:commentRangeEnd w:id="9"/>
+      <w:r>
+        <w:rPr>
+          <w:rStyle w:val="CommentReference"/>
+          <w:rFonts w:asciiTheme="minorHAnsi" w:eastAsiaTheme="minorHAnsi" w:hAnsiTheme="minorHAnsi" w:cstheme="minorBidi"/>
+          <w:color w:val="auto"/>
+        </w:rPr>
+        <w:commentReference w:id="9"/>
+      </w:r>
+    </w:p>
+    <w:p>
+      <w:r>
+        <w:t xml:space="preserve">In </w:t>
+      </w:r>
+      <w:proofErr w:type="spellStart"/>
+      <w:r>
+        <w:t>Netix</w:t>
+      </w:r>
+      <w:proofErr w:type="spellEnd"/>
+      <w:r>
+        <w:t xml:space="preserve"> there are many rotational equivalents to translational physics equations, this can also occur in force. Force alters translational motion of objects, there is a rotational counterpart to this called torque which alters the rotational motion of an object around an axis. </w:t>
+      </w:r>
+    </w:p>
+    <w:p>
+      <w:r>
+        <w:t xml:space="preserve">Implementing force means </w:t>
+      </w:r>
+      <w:r>
+        <w:t>the implementation of three main concepts;</w:t>
+      </w:r>
+      <w:r>
+        <w:t xml:space="preserve"> the further force is applied from an </w:t>
+      </w:r>
+      <w:proofErr w:type="gramStart"/>
+      <w:r>
+        <w:t>objects</w:t>
+      </w:r>
+      <w:proofErr w:type="gramEnd"/>
+      <w:r>
+        <w:t xml:space="preserve"> axis of rotation</w:t>
+      </w:r>
+      <w:r>
+        <w:t xml:space="preserve"> </w:t>
+      </w:r>
+      <w:r>
+        <w:t>the more angular acceleration there is</w:t>
+      </w:r>
+      <w:r>
+        <w:t xml:space="preserve">, </w:t>
+      </w:r>
+      <w:r>
+        <w:t>effectiveness of force</w:t>
+      </w:r>
+      <w:r>
+        <w:t xml:space="preserve"> depends on the angle of which the force is applied and force magnitude must be involve. Another thing to note is that torque is either clockwise or </w:t>
+      </w:r>
+      <w:proofErr w:type="spellStart"/>
+      <w:r>
+        <w:t>counterclockwise</w:t>
+      </w:r>
+      <w:proofErr w:type="spellEnd"/>
+      <w:r>
+        <w:t xml:space="preserve"> relative of the object’s pivot point.</w:t>
+      </w:r>
+      <w:r>
+        <w:t xml:space="preserve"> Torque can be calculated by multiplying applied force by the perpendicular distance from the rotational axis to the line of action of the force</w:t>
+      </w:r>
+      <w:r>
+        <w:t>.</w:t>
+      </w:r>
+    </w:p>
+    <w:p>
+      <w:pPr>
+        <w:pStyle w:val="Heading2"/>
+      </w:pPr>
+      <w:bookmarkStart w:id="10" w:name="_Toc125539834"/>
+      <w:r>
+        <w:t xml:space="preserve">3.2 - </w:t>
+      </w:r>
+      <w:r>
+        <w:t>Improvement #2</w:t>
+      </w:r>
+      <w:bookmarkEnd w:id="10"/>
+      <w:r>
+        <w:t xml:space="preserve">: </w:t>
+      </w:r>
+      <w:commentRangeStart w:id="11"/>
+      <w:r>
+        <w:t>Quadtree</w:t>
+      </w:r>
+      <w:commentRangeEnd w:id="11"/>
+      <w:r>
+        <w:rPr>
+          <w:rStyle w:val="CommentReference"/>
+          <w:rFonts w:asciiTheme="minorHAnsi" w:eastAsiaTheme="minorHAnsi" w:hAnsiTheme="minorHAnsi" w:cstheme="minorBidi"/>
+          <w:color w:val="auto"/>
+        </w:rPr>
+        <w:commentReference w:id="11"/>
+      </w:r>
+      <w:r>
+        <w:t>s</w:t>
+      </w:r>
+    </w:p>
+    <w:p>
+      <w:r>
+        <w:t xml:space="preserve">Performing collision checks against every object in a scene every frame can get quite costly, this is where quadtrees can become useful. Quadtrees are </w:t>
+      </w:r>
+      <w:proofErr w:type="gramStart"/>
+      <w:r>
+        <w:t>partition based</w:t>
+      </w:r>
+      <w:proofErr w:type="gramEnd"/>
+      <w:r>
+        <w:t xml:space="preserve"> data structures (sometimes referred to as </w:t>
+      </w:r>
+      <w:r>
+        <w:t>bounding volume hierarchies</w:t>
+      </w:r>
+      <w:r>
+        <w:t>),</w:t>
+      </w:r>
+      <w:r>
+        <w:t xml:space="preserve"> which recursively subdivide equal amounts of space into smaller sections using trees, nodes and leaves.</w:t>
+      </w:r>
+      <w:r>
+        <w:t xml:space="preserve"> </w:t>
+      </w:r>
+    </w:p>
+    <w:p>
+      <w:r>
+        <w:t>Quadtrees specifically are subdivided into four smaller squares at each recursive step and can be implemented as a collision detection by storing objects within leaves of the quadtree. These objects are inserted into these leaves by checking if the object intersects with a node, then recurses until leaf level is reached, and are then added to the collection. C</w:t>
+      </w:r>
+      <w:r>
+        <w:t xml:space="preserve">ollision detection occurs when exacting the steps to insertion however the object is tested for collision against all objects the </w:t>
+      </w:r>
+      <w:proofErr w:type="gramStart"/>
+      <w:r>
+        <w:t>collection</w:t>
+      </w:r>
+      <w:proofErr w:type="gramEnd"/>
+    </w:p>
+    <w:p/>
+    <w:p>
+      <w:pPr>
+        <w:rPr>
+          <w:rFonts w:asciiTheme="majorHAnsi" w:eastAsiaTheme="majorEastAsia" w:hAnsiTheme="majorHAnsi" w:cstheme="majorBidi"/>
+          <w:color w:val="2F5496" w:themeColor="accent1" w:themeShade="BF"/>
+          <w:sz w:val="32"/>
+          <w:szCs w:val="32"/>
+        </w:rPr>
+      </w:pPr>
+      <w:r>
+        <w:br w:type="page"/>
+      </w:r>
+    </w:p>
+    <w:p>
+      <w:pPr>
+        <w:pStyle w:val="Heading1"/>
+      </w:pPr>
+      <w:bookmarkStart w:id="12" w:name="_Toc125539835"/>
+      <w:r>
+        <w:lastRenderedPageBreak/>
+        <w:t xml:space="preserve">4.0 - </w:t>
+      </w:r>
+      <w:r>
+        <w:t xml:space="preserve">Visualised </w:t>
+      </w:r>
+      <w:commentRangeStart w:id="13"/>
+      <w:r>
+        <w:t xml:space="preserve">Game </w:t>
+      </w:r>
+      <w:commentRangeEnd w:id="13"/>
+      <w:r>
+        <w:rPr>
+          <w:rStyle w:val="CommentReference"/>
+          <w:rFonts w:asciiTheme="minorHAnsi" w:eastAsiaTheme="minorHAnsi" w:hAnsiTheme="minorHAnsi" w:cstheme="minorBidi"/>
+          <w:color w:val="auto"/>
+        </w:rPr>
+        <w:commentReference w:id="13"/>
+      </w:r>
+      <w:r>
+        <w:t>Using Your Custom Physics Simulation</w:t>
+      </w:r>
+      <w:bookmarkEnd w:id="12"/>
+      <w:r>
+        <w:t xml:space="preserve"> </w:t>
+      </w:r>
+    </w:p>
+    <w:p>
+      <w:r>
+        <w:t>Make a statement as to the meaning or interpretation of something, giving sufficient detail as to allow it to be distinguished from similar things.</w:t>
+      </w:r>
+      <w:r>
+        <w:t xml:space="preserve"> </w:t>
+      </w:r>
+    </w:p>
+    <w:p>
+      <w:r>
+        <w:t xml:space="preserve">The visualised physics simulated game I created using my custom physics library was Eight Ball pool, as this game is an ideal framework that showcases basic laws of physics while also providing an enjoyable </w:t>
+      </w:r>
+      <w:r>
+        <w:t xml:space="preserve">two player </w:t>
+      </w:r>
+      <w:r>
+        <w:t xml:space="preserve">experience. </w:t>
+      </w:r>
+    </w:p>
+    <w:p>
+      <w:r>
+        <w:t xml:space="preserve">The game was made by using </w:t>
+      </w:r>
+      <w:proofErr w:type="spellStart"/>
+      <w:r>
+        <w:t>Netix</w:t>
+      </w:r>
+      <w:proofErr w:type="spellEnd"/>
+      <w:r>
+        <w:t xml:space="preserve"> primitives such as dynamic circles, static </w:t>
+      </w:r>
+      <w:proofErr w:type="gramStart"/>
+      <w:r>
+        <w:t>boxes</w:t>
+      </w:r>
+      <w:proofErr w:type="gramEnd"/>
+      <w:r>
+        <w:t xml:space="preserve"> and invisible planes as the boundaries. The pool balls where all made a child of the circle primitive, with the mass of real pool balls, and the pool table didn’t have gravity however friction of a table was simulated with linear and angular drag. </w:t>
+      </w:r>
+    </w:p>
+    <w:p>
+      <w:r>
+        <w:t>The</w:t>
+      </w:r>
+      <w:r>
+        <w:t xml:space="preserve"> Eightball </w:t>
+      </w:r>
+      <w:r>
+        <w:t xml:space="preserve">pool </w:t>
+      </w:r>
+      <w:r>
+        <w:t>fundamentals</w:t>
+      </w:r>
+      <w:r>
+        <w:t xml:space="preserve"> such as sinking the pall and checking for fouls were created using the collision </w:t>
+      </w:r>
+      <w:r>
+        <w:t xml:space="preserve">call-backs and collision triggers also apart of the </w:t>
+      </w:r>
+      <w:proofErr w:type="spellStart"/>
+      <w:r>
+        <w:t>Netix</w:t>
+      </w:r>
+      <w:proofErr w:type="spellEnd"/>
+      <w:r>
+        <w:t xml:space="preserve"> library.</w:t>
+      </w:r>
+    </w:p>
+    <w:p>
+      <w:r>
+        <w:t xml:space="preserve">Overall, the Eightball pool visualisation is a perfect example of the </w:t>
+      </w:r>
+      <w:proofErr w:type="spellStart"/>
+      <w:r>
+        <w:t>Netix</w:t>
+      </w:r>
+      <w:proofErr w:type="spellEnd"/>
+      <w:r>
+        <w:t xml:space="preserve"> libraries capabilities. </w:t>
+      </w:r>
+    </w:p>
+    <w:p>
+      <w:pPr>
+        <w:rPr>
+          <w:rFonts w:asciiTheme="majorHAnsi" w:eastAsiaTheme="majorEastAsia" w:hAnsiTheme="majorHAnsi" w:cstheme="majorBidi"/>
+          <w:color w:val="2F5496" w:themeColor="accent1" w:themeShade="BF"/>
+          <w:sz w:val="32"/>
+          <w:szCs w:val="32"/>
+        </w:rPr>
+      </w:pPr>
+      <w:r>
+        <w:drawing>
+          <wp:anchor distT="0" distB="0" distL="114300" distR="114300" simplePos="0" relativeHeight="251664384" behindDoc="0" locked="0" layoutInCell="1" allowOverlap="1" wp14:anchorId="3CF985C8" wp14:editId="000DCC3C">
+            <wp:simplePos x="0" y="0"/>
+            <wp:positionH relativeFrom="column">
+              <wp:posOffset>0</wp:posOffset>
+            </wp:positionH>
+            <wp:positionV relativeFrom="paragraph">
+              <wp:posOffset>635</wp:posOffset>
+            </wp:positionV>
+            <wp:extent cx="5731510" cy="3428365"/>
+            <wp:effectExtent l="0" t="0" r="2540" b="635"/>
+            <wp:wrapTopAndBottom/>
+            <wp:docPr id="1" name="Picture 1"/>
+            <wp:cNvGraphicFramePr>
+              <a:graphicFrameLocks xmlns:a="http://schemas.openxmlformats.org/drawingml/2006/main" noChangeAspect="1"/>
+            </wp:cNvGraphicFramePr>
+            <a:graphic xmlns:a="http://schemas.openxmlformats.org/drawingml/2006/main">
+              <a:graphicData uri="http://schemas.openxmlformats.org/drawingml/2006/picture">
+                <pic:pic xmlns:pic="http://schemas.openxmlformats.org/drawingml/2006/picture">
+                  <pic:nvPicPr>
+                    <pic:cNvPr id="1" name=""/>
+                    <pic:cNvPicPr/>
+                  </pic:nvPicPr>
+                  <pic:blipFill>
+                    <a:blip r:embed="rId18">
+                      <a:extLst>
+                        <a:ext uri="{28A0092B-C50C-407E-A947-70E740481C1C}">
+                          <a14:useLocalDpi xmlns:a14="http://schemas.microsoft.com/office/drawing/2010/main" val="0"/>
+                        </a:ext>
+                      </a:extLst>
+                    </a:blip>
+                    <a:stretch>
+                      <a:fillRect/>
+                    </a:stretch>
+                  </pic:blipFill>
+                  <pic:spPr>
+                    <a:xfrm>
+                      <a:off x="0" y="0"/>
+                      <a:ext cx="5731510" cy="3428365"/>
+                    </a:xfrm>
+                    <a:prstGeom prst="rect">
+                      <a:avLst/>
+                    </a:prstGeom>
+                  </pic:spPr>
+                </pic:pic>
+              </a:graphicData>
+            </a:graphic>
+          </wp:anchor>
+        </w:drawing>
+      </w:r>
+      <w:r>
+        <w:br w:type="page"/>
+      </w:r>
+    </w:p>
+    <w:p>
+      <w:pPr>
+        <w:pStyle w:val="Heading1"/>
+      </w:pPr>
+      <w:bookmarkStart w:id="14" w:name="_Toc125539836"/>
+      <w:r>
+        <w:lastRenderedPageBreak/>
+        <w:t xml:space="preserve">5.0 - </w:t>
+      </w:r>
+      <w:r>
+        <w:t>Third Party Libraries</w:t>
+      </w:r>
+      <w:bookmarkEnd w:id="14"/>
+    </w:p>
+    <w:p>
+      <w:r>
+        <w:t xml:space="preserve">The only </w:t>
+      </w:r>
+      <w:proofErr w:type="gramStart"/>
+      <w:r>
+        <w:t>third party</w:t>
+      </w:r>
+      <w:proofErr w:type="gramEnd"/>
+      <w:r>
+        <w:t xml:space="preserve"> library which was used was in the making of </w:t>
+      </w:r>
+      <w:proofErr w:type="spellStart"/>
+      <w:r>
+        <w:t>Netix</w:t>
+      </w:r>
+      <w:proofErr w:type="spellEnd"/>
+      <w:r>
+        <w:t xml:space="preserve"> was the AIE Bootstrap. The AIE Bootstrap is an OpenGL wrapper which was used in </w:t>
+      </w:r>
+      <w:proofErr w:type="spellStart"/>
+      <w:r>
+        <w:t>Netix</w:t>
+      </w:r>
+      <w:proofErr w:type="spellEnd"/>
+      <w:r>
+        <w:t xml:space="preserve"> to mainly display Gizmos.</w:t>
+      </w:r>
+    </w:p>
+    <w:p>
+      <w:pPr>
+        <w:pStyle w:val="Heading1"/>
+      </w:pPr>
+      <w:bookmarkStart w:id="15" w:name="_Toc125539837"/>
+      <w:r>
+        <w:t xml:space="preserve">6.0 - </w:t>
+      </w:r>
+      <w:r>
+        <w:t>References</w:t>
+      </w:r>
+      <w:bookmarkEnd w:id="15"/>
+    </w:p>
+    <w:p>
+      <w:pPr>
+        <w:pStyle w:val="NoSpacing"/>
         <w:rPr>
           <w:color w:val="FF0000"/>
-          <w:sz w:val="16"/>
-          <w:szCs w:val="16"/>
         </w:rPr>
       </w:pPr>
       <w:r>
@@ -1489,109 +2151,86 @@
         </w:rPr>
         <w:t xml:space="preserve">[Delete This] </w:t>
       </w:r>
-      <w:commentRangeStart w:id="7"/>
       <w:r>
         <w:rPr>
-          <w:b/>
-          <w:bCs/>
-          <w:i/>
-          <w:iCs/>
           <w:color w:val="FF0000"/>
         </w:rPr>
-        <w:t>Define</w:t>
-      </w:r>
+        <w:t>List of references and research material used to influence the creation of your custom physics simulation</w:t>
+      </w:r>
+      <w:r>
+        <w:rPr>
+          <w:color w:val="FF0000"/>
+        </w:rPr>
+        <w:t xml:space="preserve"> and where you researched to improve the quality of the system</w:t>
+      </w:r>
+      <w:r>
+        <w:rPr>
+          <w:color w:val="FF0000"/>
+        </w:rPr>
+        <w:t>.</w:t>
+      </w:r>
+    </w:p>
+    <w:p>
+      <w:pPr>
+        <w:pStyle w:val="NoSpacing"/>
+        <w:rPr>
+          <w:color w:val="FF0000"/>
+        </w:rPr>
+      </w:pPr>
+    </w:p>
+    <w:p>
+      <w:pPr>
+        <w:pStyle w:val="NoSpacing"/>
+        <w:rPr>
+          <w:color w:val="FF0000"/>
+        </w:rPr>
+      </w:pPr>
+      <w:r>
+        <w:rPr>
+          <w:color w:val="FF0000"/>
+        </w:rPr>
+        <w:t xml:space="preserve">Use the Harvard </w:t>
+      </w:r>
+      <w:r>
+        <w:rPr>
+          <w:color w:val="FF0000"/>
+        </w:rPr>
+        <w:t xml:space="preserve">Citation Method to cite books and websites used. Here is a link to a good citing website if you are unsure how to do so </w:t>
+      </w:r>
+      <w:hyperlink r:id="rId19" w:history="1">
+        <w:r>
+          <w:rPr>
+            <w:rStyle w:val="Hyperlink"/>
+            <w:color w:val="FF0000"/>
+          </w:rPr>
+          <w:t>https://www.citethisforme.co</w:t>
+        </w:r>
+        <w:r>
+          <w:rPr>
+            <w:rStyle w:val="Hyperlink"/>
+            <w:color w:val="FF0000"/>
+          </w:rPr>
+          <w:t>m</w:t>
+        </w:r>
+        <w:r>
+          <w:rPr>
+            <w:rStyle w:val="Hyperlink"/>
+            <w:color w:val="FF0000"/>
+          </w:rPr>
+          <w:t>/citation-generator/harvard</w:t>
+        </w:r>
+      </w:hyperlink>
       <w:r>
         <w:rPr>
           <w:color w:val="FF0000"/>
         </w:rPr>
         <w:t xml:space="preserve"> </w:t>
       </w:r>
-      <w:commentRangeEnd w:id="7"/>
-      <w:r>
-        <w:rPr>
-          <w:rStyle w:val="CommentReference"/>
-          <w:color w:val="FF0000"/>
-        </w:rPr>
-        <w:commentReference w:id="7"/>
-      </w:r>
-      <w:r>
-        <w:rPr>
-          <w:color w:val="FF0000"/>
-        </w:rPr>
-        <w:t>in your own words</w:t>
-      </w:r>
-      <w:r>
-        <w:rPr>
-          <w:color w:val="FF0000"/>
-        </w:rPr>
-        <w:t xml:space="preserve"> what </w:t>
-      </w:r>
-      <w:r>
-        <w:rPr>
-          <w:color w:val="FF0000"/>
-        </w:rPr>
-        <w:t>your</w:t>
-      </w:r>
-      <w:r>
-        <w:rPr>
-          <w:color w:val="FF0000"/>
-        </w:rPr>
-        <w:t xml:space="preserve"> Custom Physics Simulation is demonstrating and </w:t>
-      </w:r>
-      <w:commentRangeStart w:id="8"/>
-      <w:r>
-        <w:rPr>
-          <w:b/>
-          <w:bCs/>
-          <w:i/>
-          <w:iCs/>
-          <w:color w:val="FF0000"/>
-        </w:rPr>
-        <w:t>outline</w:t>
-      </w:r>
       <w:r>
         <w:rPr>
           <w:color w:val="FF0000"/>
         </w:rPr>
         <w:t xml:space="preserve"> </w:t>
-      </w:r>
-      <w:commentRangeEnd w:id="8"/>
-      <w:r>
-        <w:rPr>
-          <w:rStyle w:val="CommentReference"/>
-          <w:color w:val="FF0000"/>
-        </w:rPr>
-        <w:commentReference w:id="8"/>
-      </w:r>
-      <w:r>
-        <w:rPr>
-          <w:color w:val="FF0000"/>
-        </w:rPr>
-        <w:t xml:space="preserve">how the physical bodies </w:t>
-      </w:r>
-      <w:r>
-        <w:rPr>
-          <w:color w:val="FF0000"/>
-        </w:rPr>
-        <w:t>can</w:t>
-      </w:r>
-      <w:r>
-        <w:rPr>
-          <w:color w:val="FF0000"/>
-        </w:rPr>
-        <w:t xml:space="preserve"> interact together</w:t>
-      </w:r>
-      <w:r>
-        <w:rPr>
-          <w:color w:val="FF0000"/>
-        </w:rPr>
-        <w:t xml:space="preserve"> as dynamic and static objects</w:t>
-      </w:r>
-      <w:r>
-        <w:rPr>
-          <w:color w:val="FF0000"/>
-        </w:rPr>
-        <w:t xml:space="preserve">. </w:t>
       </w:r>
       <w:r>
         <w:rPr>
@@ -1602,1079 +2241,35 @@
         <w:t>[/Delete This]</w:t>
       </w:r>
     </w:p>
-    <w:p>
-      <w:r>
-        <w:t>M</w:t>
-      </w:r>
-      <w:r>
-        <w:t xml:space="preserve">y </w:t>
-      </w:r>
-      <w:r>
-        <w:t xml:space="preserve">custom physics simulation demonstrates most aspects of real-world physics that can be applied to a 2d environment. What this means is that real world interaction </w:t>
-      </w:r>
-      <w:r>
-        <w:t>of physics bodies can be simulated together within a real-time application and interact both as dynamic and static objects.</w:t>
-      </w:r>
-    </w:p>
-    <w:p>
-      <w:r>
-        <w:t xml:space="preserve">The </w:t>
-      </w:r>
+    <w:p/>
+    <w:p>
       <w:proofErr w:type="spellStart"/>
       <w:r>
-        <w:t>Netix</w:t>
+        <w:t>Moebs</w:t>
       </w:r>
       <w:proofErr w:type="spellEnd"/>
       <w:r>
-        <w:t xml:space="preserve"> library uses no third party physics library and allows for simulations of static and dynamic rigid bodies, applied forces to dynamic rigid bodies and the expected interaction of static and dynamic rigid bodies.</w:t>
-      </w:r>
-    </w:p>
-    <w:p>
-      <w:r>
-        <w:t xml:space="preserve">This library implements rigid bodies to simulate common objects. These objects have basic attributes such as position, mass and velocity to more advance attributes like orientation, moment, and drag both linear and angular.  Static objects can also be simulated as kinematic bodies </w:t>
-      </w:r>
-      <w:r>
-        <w:t>and are treated with infinite mass.</w:t>
-      </w:r>
-    </w:p>
-    <w:p>
-      <w:r>
-        <w:t xml:space="preserve">There are only 3 primitive types within this library, </w:t>
-      </w:r>
-      <w:r>
-        <w:t xml:space="preserve">dynamic </w:t>
-      </w:r>
-      <w:r>
-        <w:t xml:space="preserve">circles, </w:t>
-      </w:r>
-      <w:r>
-        <w:t xml:space="preserve">dynamic </w:t>
-      </w:r>
-      <w:r>
-        <w:t xml:space="preserve">boxes and </w:t>
-      </w:r>
-      <w:r>
-        <w:t xml:space="preserve">static </w:t>
-      </w:r>
-      <w:r>
-        <w:t>planes</w:t>
-      </w:r>
-      <w:r>
-        <w:t xml:space="preserve"> each with their own collision detectio</w:t>
-      </w:r>
-      <w:r>
-        <w:t>n</w:t>
-      </w:r>
-      <w:r>
-        <w:t xml:space="preserve">. All objects </w:t>
-      </w:r>
-      <w:r>
-        <w:t>detect</w:t>
-      </w:r>
-      <w:r>
-        <w:t xml:space="preserve"> collision with planes by using </w:t>
-      </w:r>
-      <w:r>
-        <w:t>velocities and the plane’s normal.</w:t>
-      </w:r>
-      <w:r>
-        <w:t xml:space="preserve"> Sphere collision</w:t>
-      </w:r>
-      <w:r>
-        <w:t>s use simple radius and distance detection. The boxes are oriented bounding boxes</w:t>
-      </w:r>
-      <w:r>
-        <w:t xml:space="preserve"> which use </w:t>
-      </w:r>
-      <w:r>
-        <w:t>extents and contact points to detect collision.</w:t>
-      </w:r>
-    </w:p>
-    <w:p>
+        <w:t xml:space="preserve">, W., </w:t>
+      </w:r>
       <w:proofErr w:type="spellStart"/>
       <w:r>
-        <w:t>Netix</w:t>
+        <w:t>Sanny</w:t>
       </w:r>
       <w:proofErr w:type="spellEnd"/>
       <w:r>
-        <w:t xml:space="preserve"> uses the concepts of Newton’s three laws of motion</w:t>
-      </w:r>
-      <w:r>
-        <w:t xml:space="preserve"> </w:t>
-      </w:r>
-      <w:r>
-        <w:t xml:space="preserve">to provide a realistic model of physics implementation. These laws are applied by treating rigid bodies as a </w:t>
-      </w:r>
-      <w:r>
-        <w:t xml:space="preserve">single point mass and </w:t>
-      </w:r>
-      <w:r>
-        <w:t xml:space="preserve">finding the acceleration of the point </w:t>
-      </w:r>
-      <w:r>
-        <w:t xml:space="preserve">for given forces </w:t>
-      </w:r>
-      <w:r>
-        <w:t xml:space="preserve">by dividing the force by the mass </w:t>
-      </w:r>
-      <w:r>
-        <w:t xml:space="preserve">which </w:t>
-      </w:r>
-      <w:r>
-        <w:t xml:space="preserve">provides acceleration </w:t>
-      </w:r>
-      <w:r>
-        <w:t xml:space="preserve">that can be used to calculate the objects movement. </w:t>
-      </w:r>
-    </w:p>
-    <w:p>
-      <w:r>
-        <w:t>Newton’s</w:t>
-      </w:r>
-      <w:r>
-        <w:t xml:space="preserve"> laws are also applied to the collision resolution between two physics bodies. When it comes to collision resolution the conservation of momentum is used as a core concept and a key indicator for the accuracy of applied </w:t>
-      </w:r>
-      <w:r>
-        <w:t>i</w:t>
-      </w:r>
-      <w:r>
-        <w:t xml:space="preserve">mpulsive </w:t>
-      </w:r>
-      <w:r>
-        <w:t>forces</w:t>
-      </w:r>
-      <w:r>
-        <w:t xml:space="preserve"> and the collision normal for objects</w:t>
-      </w:r>
-      <w:r>
-        <w:t>.</w:t>
-      </w:r>
-      <w:r>
-        <w:t xml:space="preserve"> This ensures expected interaction between both rigid and static bodies.</w:t>
-      </w:r>
-    </w:p>
-    <w:p>
-      <w:r>
-        <w:t xml:space="preserve">The </w:t>
-      </w:r>
-      <w:proofErr w:type="spellStart"/>
-      <w:r>
-        <w:t>Netix</w:t>
-      </w:r>
-      <w:proofErr w:type="spellEnd"/>
-      <w:r>
-        <w:t xml:space="preserve"> library demonstrates a</w:t>
-      </w:r>
-      <w:r>
-        <w:t xml:space="preserve"> </w:t>
-      </w:r>
-      <w:r>
-        <w:t xml:space="preserve">physics simulation </w:t>
-      </w:r>
-      <w:r>
-        <w:t xml:space="preserve">for a 2d environment </w:t>
-      </w:r>
-      <w:r>
-        <w:t>through the implementation of dynamic and static rigid bodies, accurate application of force and by displaying the expected interaction of two physics objects.</w:t>
+        <w:t xml:space="preserve">, </w:t>
+      </w:r>
+      <w:proofErr w:type="gramStart"/>
+      <w:r>
+        <w:t>J.</w:t>
+      </w:r>
+      <w:proofErr w:type="gramEnd"/>
+      <w:r>
+        <w:t xml:space="preserve"> and Ling, S.J. (2016) 10.6 torque - university physics volume 1, OpenStax. OpenStax. Available at: https://openstax.org/books/university-physics-volume-1/pages/10-6-torque (Accessed: February 21, 2023).</w:t>
       </w:r>
     </w:p>
     <w:p/>
-    <w:p>
-      <w:pPr>
-        <w:rPr>
-          <w:rFonts w:asciiTheme="majorHAnsi" w:eastAsiaTheme="majorEastAsia" w:hAnsiTheme="majorHAnsi" w:cstheme="majorBidi"/>
-          <w:color w:val="2F5496" w:themeColor="accent1" w:themeShade="BF"/>
-          <w:sz w:val="32"/>
-          <w:szCs w:val="32"/>
-        </w:rPr>
-      </w:pPr>
-      <w:r>
-        <w:br w:type="page"/>
-      </w:r>
-    </w:p>
-    <w:p>
-      <w:pPr>
-        <w:pStyle w:val="Heading1"/>
-      </w:pPr>
-      <w:bookmarkStart w:id="9" w:name="_Toc125539832"/>
-      <w:r>
-        <w:lastRenderedPageBreak/>
-        <w:t xml:space="preserve">3.0 - </w:t>
-      </w:r>
-      <w:r>
-        <w:t>Custom Physics Simulation Potential Improvements</w:t>
-      </w:r>
-      <w:bookmarkEnd w:id="9"/>
-    </w:p>
-    <w:p>
-      <w:pPr>
-        <w:rPr>
-          <w:color w:val="FF0000"/>
-        </w:rPr>
-      </w:pPr>
-      <w:r>
-        <w:rPr>
-          <w:color w:val="FF0000"/>
-          <w:sz w:val="16"/>
-          <w:szCs w:val="16"/>
-        </w:rPr>
-        <w:t>[Delete This]</w:t>
-      </w:r>
-      <w:r>
-        <w:rPr>
-          <w:color w:val="FF0000"/>
-        </w:rPr>
-        <w:t xml:space="preserve"> </w:t>
-      </w:r>
-      <w:r>
-        <w:rPr>
-          <w:color w:val="FF0000"/>
-        </w:rPr>
-        <w:t xml:space="preserve">The objective of this simulation is to demonstrate static and dynamic objects interaction in 2D space. </w:t>
-      </w:r>
-      <w:commentRangeStart w:id="10"/>
-      <w:r>
-        <w:rPr>
-          <w:b/>
-          <w:bCs/>
-          <w:i/>
-          <w:iCs/>
-          <w:color w:val="FF0000"/>
-        </w:rPr>
-        <w:t>Examine</w:t>
-      </w:r>
-      <w:r>
-        <w:rPr>
-          <w:color w:val="FF0000"/>
-        </w:rPr>
-        <w:t xml:space="preserve"> </w:t>
-      </w:r>
-      <w:commentRangeEnd w:id="10"/>
-      <w:r>
-        <w:rPr>
-          <w:rStyle w:val="CommentReference"/>
-          <w:color w:val="FF0000"/>
-        </w:rPr>
-        <w:commentReference w:id="10"/>
-      </w:r>
-      <w:r>
-        <w:rPr>
-          <w:color w:val="FF0000"/>
-        </w:rPr>
-        <w:t xml:space="preserve">what improvements </w:t>
-      </w:r>
-      <w:r>
-        <w:rPr>
-          <w:color w:val="FF0000"/>
-        </w:rPr>
-        <w:t xml:space="preserve">you </w:t>
-      </w:r>
-      <w:r>
-        <w:rPr>
-          <w:color w:val="FF0000"/>
-        </w:rPr>
-        <w:t>could ma</w:t>
-      </w:r>
-      <w:r>
-        <w:rPr>
-          <w:color w:val="FF0000"/>
-        </w:rPr>
-        <w:t>ke</w:t>
-      </w:r>
-      <w:r>
-        <w:rPr>
-          <w:color w:val="FF0000"/>
-        </w:rPr>
-        <w:t xml:space="preserve"> to </w:t>
-      </w:r>
-      <w:r>
-        <w:rPr>
-          <w:color w:val="FF0000"/>
-        </w:rPr>
-        <w:t>your</w:t>
-      </w:r>
-      <w:r>
-        <w:rPr>
-          <w:color w:val="FF0000"/>
-        </w:rPr>
-        <w:t xml:space="preserve"> </w:t>
-      </w:r>
-      <w:r>
-        <w:rPr>
-          <w:color w:val="FF0000"/>
-        </w:rPr>
-        <w:t>simulation; this could be to:</w:t>
-      </w:r>
-      <w:r>
-        <w:rPr>
-          <w:color w:val="FF0000"/>
-        </w:rPr>
-        <w:t xml:space="preserve"> </w:t>
-      </w:r>
-    </w:p>
-    <w:p>
-      <w:pPr>
-        <w:pStyle w:val="ListParagraph"/>
-        <w:numPr>
-          <w:ilvl w:val="0"/>
-          <w:numId w:val="2"/>
-        </w:numPr>
-        <w:rPr>
-          <w:color w:val="FF0000"/>
-        </w:rPr>
-      </w:pPr>
-      <w:r>
-        <w:rPr>
-          <w:color w:val="FF0000"/>
-        </w:rPr>
-        <w:t>S</w:t>
-      </w:r>
-      <w:r>
-        <w:rPr>
-          <w:color w:val="FF0000"/>
-        </w:rPr>
-        <w:t>upport further features</w:t>
-      </w:r>
-      <w:r>
-        <w:rPr>
-          <w:color w:val="FF0000"/>
-        </w:rPr>
-        <w:t>.</w:t>
-      </w:r>
-    </w:p>
-    <w:p>
-      <w:pPr>
-        <w:pStyle w:val="ListParagraph"/>
-        <w:numPr>
-          <w:ilvl w:val="0"/>
-          <w:numId w:val="2"/>
-        </w:numPr>
-        <w:rPr>
-          <w:color w:val="FF0000"/>
-        </w:rPr>
-      </w:pPr>
-      <w:r>
-        <w:rPr>
-          <w:color w:val="FF0000"/>
-        </w:rPr>
-        <w:t>provide a</w:t>
-      </w:r>
-      <w:r>
-        <w:rPr>
-          <w:color w:val="FF0000"/>
-        </w:rPr>
-        <w:t xml:space="preserve"> more accura</w:t>
-      </w:r>
-      <w:r>
-        <w:rPr>
-          <w:color w:val="FF0000"/>
-        </w:rPr>
-        <w:t xml:space="preserve">cy. </w:t>
-      </w:r>
-    </w:p>
-    <w:p>
-      <w:pPr>
-        <w:pStyle w:val="ListParagraph"/>
-        <w:numPr>
-          <w:ilvl w:val="0"/>
-          <w:numId w:val="2"/>
-        </w:numPr>
-        <w:rPr>
-          <w:color w:val="FF0000"/>
-        </w:rPr>
-      </w:pPr>
-      <w:r>
-        <w:rPr>
-          <w:color w:val="FF0000"/>
-        </w:rPr>
-        <w:t xml:space="preserve">Make it more </w:t>
-      </w:r>
-      <w:r>
-        <w:rPr>
-          <w:color w:val="FF0000"/>
-        </w:rPr>
-        <w:t>precise</w:t>
-      </w:r>
-      <w:r>
-        <w:rPr>
-          <w:color w:val="FF0000"/>
-        </w:rPr>
-        <w:t>.</w:t>
-      </w:r>
-    </w:p>
-    <w:p>
-      <w:pPr>
-        <w:pStyle w:val="ListParagraph"/>
-        <w:numPr>
-          <w:ilvl w:val="0"/>
-          <w:numId w:val="2"/>
-        </w:numPr>
-        <w:rPr>
-          <w:color w:val="FF0000"/>
-        </w:rPr>
-      </w:pPr>
-      <w:r>
-        <w:rPr>
-          <w:color w:val="FF0000"/>
-        </w:rPr>
-        <w:t>Improve the quality</w:t>
-      </w:r>
-      <w:r>
-        <w:rPr>
-          <w:color w:val="FF0000"/>
-        </w:rPr>
-        <w:t>.</w:t>
-      </w:r>
-      <w:r>
-        <w:rPr>
-          <w:color w:val="FF0000"/>
-        </w:rPr>
-        <w:t xml:space="preserve"> </w:t>
-      </w:r>
-    </w:p>
-    <w:p>
-      <w:pPr>
-        <w:rPr>
-          <w:color w:val="FF0000"/>
-          <w:sz w:val="16"/>
-          <w:szCs w:val="16"/>
-        </w:rPr>
-      </w:pPr>
-      <w:r>
-        <w:rPr>
-          <w:color w:val="FF0000"/>
-        </w:rPr>
-        <w:t xml:space="preserve">(This refers to custom physics simulation library you are creating, not directly the game you have created. These are not </w:t>
-      </w:r>
-      <w:r>
-        <w:rPr>
-          <w:color w:val="FF0000"/>
-        </w:rPr>
-        <w:t xml:space="preserve">always </w:t>
-      </w:r>
-      <w:r>
-        <w:rPr>
-          <w:color w:val="FF0000"/>
-        </w:rPr>
-        <w:t>mutually exclusive however.)</w:t>
-      </w:r>
-      <w:r>
-        <w:rPr>
-          <w:color w:val="FF0000"/>
-        </w:rPr>
-        <w:t xml:space="preserve"> </w:t>
-      </w:r>
-      <w:r>
-        <w:rPr>
-          <w:color w:val="FF0000"/>
-          <w:sz w:val="16"/>
-          <w:szCs w:val="16"/>
-        </w:rPr>
-        <w:t>[/Delete This]</w:t>
-      </w:r>
-    </w:p>
-    <w:p>
-      <w:r>
-        <w:t xml:space="preserve">Although </w:t>
-      </w:r>
-      <w:r>
-        <w:t xml:space="preserve">the </w:t>
-      </w:r>
-      <w:proofErr w:type="spellStart"/>
-      <w:r>
-        <w:t>Netix</w:t>
-      </w:r>
-      <w:proofErr w:type="spellEnd"/>
-      <w:r>
-        <w:t xml:space="preserve"> library can provide for accurate enough physics simulations, there are a couple of improvements that can be made to improve accuracy</w:t>
-      </w:r>
-      <w:r>
-        <w:t xml:space="preserve"> and efficiency</w:t>
-      </w:r>
-      <w:r>
-        <w:t xml:space="preserve"> of the simulations being made, such as the implementation or toque and quadtrees.</w:t>
-      </w:r>
-    </w:p>
-    <w:p>
-      <w:pPr>
-        <w:pStyle w:val="Heading2"/>
-      </w:pPr>
-      <w:bookmarkStart w:id="11" w:name="_Toc125539833"/>
-      <w:r>
-        <w:t xml:space="preserve">3.1 - </w:t>
-      </w:r>
-      <w:r>
-        <w:t>Improvement #1</w:t>
-      </w:r>
-      <w:bookmarkEnd w:id="11"/>
-      <w:r>
-        <w:t xml:space="preserve">: </w:t>
-      </w:r>
-      <w:commentRangeStart w:id="12"/>
-      <w:r>
-        <w:t>Torque</w:t>
-      </w:r>
-      <w:commentRangeEnd w:id="12"/>
-      <w:r>
-        <w:rPr>
-          <w:rStyle w:val="CommentReference"/>
-          <w:rFonts w:asciiTheme="minorHAnsi" w:eastAsiaTheme="minorHAnsi" w:hAnsiTheme="minorHAnsi" w:cstheme="minorBidi"/>
-          <w:color w:val="auto"/>
-        </w:rPr>
-        <w:commentReference w:id="12"/>
-      </w:r>
-    </w:p>
-    <w:p>
-      <w:r>
-        <w:t xml:space="preserve">In </w:t>
-      </w:r>
-      <w:proofErr w:type="spellStart"/>
-      <w:r>
-        <w:t>Netix</w:t>
-      </w:r>
-      <w:proofErr w:type="spellEnd"/>
-      <w:r>
-        <w:t xml:space="preserve"> there are many rotational equivalents to translational physics equations, this can also occur in force. Force alters translational motion of objects, there is a rotational counterpart to this called torque which alters the rotational motion of an object around an axis. </w:t>
-      </w:r>
-    </w:p>
-    <w:p>
-      <w:r>
-        <w:t xml:space="preserve">Implementing force means </w:t>
-      </w:r>
-      <w:r>
-        <w:t>the implementation of three main concepts;</w:t>
-      </w:r>
-      <w:r>
-        <w:t xml:space="preserve"> the further force is applied from an objects axis of rotation</w:t>
-      </w:r>
-      <w:r>
-        <w:t xml:space="preserve"> </w:t>
-      </w:r>
-      <w:r>
-        <w:t>the more angular acceleration there is</w:t>
-      </w:r>
-      <w:r>
-        <w:t xml:space="preserve">, </w:t>
-      </w:r>
-      <w:r>
-        <w:t>effectiveness of force</w:t>
-      </w:r>
-      <w:r>
-        <w:t xml:space="preserve"> depends on the angle of which the force is applied and force magnitude must be involve. Another thing to note is that torque is either clockwise or </w:t>
-      </w:r>
-      <w:proofErr w:type="spellStart"/>
-      <w:r>
-        <w:t>counterclockwise</w:t>
-      </w:r>
-      <w:proofErr w:type="spellEnd"/>
-      <w:r>
-        <w:t xml:space="preserve"> relative of the object’s pivot point.</w:t>
-      </w:r>
-      <w:r>
-        <w:t xml:space="preserve"> Torque can be calculated by multiplying applied force by the perpendicular distance from the rotational axis to the line of action of the force</w:t>
-      </w:r>
-      <w:r>
-        <w:t>.</w:t>
-      </w:r>
-    </w:p>
-    <w:p>
-      <w:pPr>
-        <w:pStyle w:val="Heading2"/>
-      </w:pPr>
-      <w:bookmarkStart w:id="13" w:name="_Toc125539834"/>
-      <w:r>
-        <w:t xml:space="preserve">3.2 - </w:t>
-      </w:r>
-      <w:r>
-        <w:t>Improvement #2</w:t>
-      </w:r>
-      <w:bookmarkEnd w:id="13"/>
-      <w:r>
-        <w:t xml:space="preserve">: </w:t>
-      </w:r>
-      <w:commentRangeStart w:id="14"/>
-      <w:r>
-        <w:t>Quadtree</w:t>
-      </w:r>
-      <w:commentRangeEnd w:id="14"/>
-      <w:r>
-        <w:rPr>
-          <w:rStyle w:val="CommentReference"/>
-          <w:rFonts w:asciiTheme="minorHAnsi" w:eastAsiaTheme="minorHAnsi" w:hAnsiTheme="minorHAnsi" w:cstheme="minorBidi"/>
-          <w:color w:val="auto"/>
-        </w:rPr>
-        <w:commentReference w:id="14"/>
-      </w:r>
-      <w:r>
-        <w:t>s</w:t>
-      </w:r>
-    </w:p>
-    <w:p>
-      <w:r>
-        <w:t xml:space="preserve">Performing collision checks against every object in a scene every frame can get quite costly, this is where quadtrees can become useful. Quadtrees are partition based data structures (sometimes referred to as </w:t>
-      </w:r>
-      <w:r>
-        <w:t>bounding volume hierarchies</w:t>
-      </w:r>
-      <w:r>
-        <w:t>),</w:t>
-      </w:r>
-      <w:r>
-        <w:t xml:space="preserve"> which recursively subdivide equal amounts of space into smaller sections using trees, nodes and leaves.</w:t>
-      </w:r>
-      <w:r>
-        <w:t xml:space="preserve"> </w:t>
-      </w:r>
-    </w:p>
-    <w:p>
-      <w:r>
-        <w:t>Quadtrees specifically are subdivided into four smaller squares at each recursive step and can be implemented as a collision detection by storing objects within leaves of the quadtree. These objects are inserted into these leaves by checking if the object intersects with a node, then recurses until leaf level is reached, and are then added to the collection. C</w:t>
-      </w:r>
-      <w:r>
-        <w:t xml:space="preserve">ollision detection occurs when exacting the steps to insertion however </w:t>
-      </w:r>
-      <w:r>
-        <w:t xml:space="preserve">the object is tested for collision against all objects the </w:t>
-      </w:r>
-      <w:r>
-        <w:t>collection</w:t>
-      </w:r>
-    </w:p>
     <w:p/>
-    <w:p>
-      <w:pPr>
-        <w:rPr>
-          <w:rFonts w:asciiTheme="majorHAnsi" w:eastAsiaTheme="majorEastAsia" w:hAnsiTheme="majorHAnsi" w:cstheme="majorBidi"/>
-          <w:color w:val="2F5496" w:themeColor="accent1" w:themeShade="BF"/>
-          <w:sz w:val="32"/>
-          <w:szCs w:val="32"/>
-        </w:rPr>
-      </w:pPr>
-      <w:r>
-        <w:br w:type="page"/>
-      </w:r>
-    </w:p>
-    <w:p>
-      <w:pPr>
-        <w:pStyle w:val="Heading1"/>
-      </w:pPr>
-      <w:bookmarkStart w:id="15" w:name="_Toc125539835"/>
-      <w:r>
-        <w:lastRenderedPageBreak/>
-        <w:t xml:space="preserve">4.0 - </w:t>
-      </w:r>
-      <w:r>
-        <w:t xml:space="preserve">Visualised </w:t>
-      </w:r>
-      <w:commentRangeStart w:id="16"/>
-      <w:r>
-        <w:t xml:space="preserve">Game </w:t>
-      </w:r>
-      <w:commentRangeEnd w:id="16"/>
-      <w:r>
-        <w:rPr>
-          <w:rStyle w:val="CommentReference"/>
-          <w:rFonts w:asciiTheme="minorHAnsi" w:eastAsiaTheme="minorHAnsi" w:hAnsiTheme="minorHAnsi" w:cstheme="minorBidi"/>
-          <w:color w:val="auto"/>
-        </w:rPr>
-        <w:commentReference w:id="16"/>
-      </w:r>
-      <w:r>
-        <w:t>Using Your Custom Physics Simulation</w:t>
-      </w:r>
-      <w:bookmarkEnd w:id="15"/>
-      <w:r>
-        <w:t xml:space="preserve"> </w:t>
-      </w:r>
-    </w:p>
-    <w:p>
-      <w:pPr>
-        <w:rPr>
-          <w:color w:val="FF0000"/>
-          <w:sz w:val="16"/>
-          <w:szCs w:val="16"/>
-        </w:rPr>
-      </w:pPr>
-      <w:r>
-        <w:rPr>
-          <w:color w:val="FF0000"/>
-          <w:sz w:val="16"/>
-          <w:szCs w:val="16"/>
-        </w:rPr>
-        <w:t xml:space="preserve">[Delete This] </w:t>
-      </w:r>
-      <w:commentRangeStart w:id="17"/>
-      <w:r>
-        <w:rPr>
-          <w:b/>
-          <w:bCs/>
-          <w:i/>
-          <w:iCs/>
-          <w:color w:val="FF0000"/>
-        </w:rPr>
-        <w:t>Define</w:t>
-      </w:r>
-      <w:r>
-        <w:rPr>
-          <w:color w:val="FF0000"/>
-        </w:rPr>
-        <w:t xml:space="preserve"> </w:t>
-      </w:r>
-      <w:commentRangeEnd w:id="17"/>
-      <w:r>
-        <w:rPr>
-          <w:rStyle w:val="CommentReference"/>
-          <w:color w:val="FF0000"/>
-        </w:rPr>
-        <w:commentReference w:id="17"/>
-      </w:r>
-      <w:r>
-        <w:rPr>
-          <w:color w:val="FF0000"/>
-        </w:rPr>
-        <w:t xml:space="preserve">what your visualisation (chosen game) is and then </w:t>
-      </w:r>
-      <w:commentRangeStart w:id="18"/>
-      <w:r>
-        <w:rPr>
-          <w:b/>
-          <w:bCs/>
-          <w:i/>
-          <w:iCs/>
-          <w:color w:val="FF0000"/>
-        </w:rPr>
-        <w:t>explain</w:t>
-      </w:r>
-      <w:commentRangeEnd w:id="18"/>
-      <w:r>
-        <w:rPr>
-          <w:rStyle w:val="CommentReference"/>
-          <w:color w:val="FF0000"/>
-        </w:rPr>
-        <w:commentReference w:id="18"/>
-      </w:r>
-      <w:r>
-        <w:rPr>
-          <w:color w:val="FF0000"/>
-        </w:rPr>
-        <w:t xml:space="preserve"> how you created it and how it works. (Include Image/s). </w:t>
-      </w:r>
-      <w:r>
-        <w:rPr>
-          <w:color w:val="FF0000"/>
-          <w:sz w:val="16"/>
-          <w:szCs w:val="16"/>
-        </w:rPr>
-        <w:t>[/Delete This]</w:t>
-      </w:r>
-    </w:p>
-    <w:p>
-      <w:r>
-        <w:t>Make a statement as to the meaning or interpretation of something, giving sufficient detail as to allow it to be distinguished from similar things.</w:t>
-      </w:r>
-      <w:r>
-        <w:t xml:space="preserve"> </w:t>
-      </w:r>
-    </w:p>
-    <w:p>
-      <w:pPr>
-        <w:rPr>
-          <w:rFonts w:asciiTheme="majorHAnsi" w:eastAsiaTheme="majorEastAsia" w:hAnsiTheme="majorHAnsi" w:cstheme="majorBidi"/>
-          <w:color w:val="2F5496" w:themeColor="accent1" w:themeShade="BF"/>
-          <w:sz w:val="32"/>
-          <w:szCs w:val="32"/>
-        </w:rPr>
-      </w:pPr>
-      <w:r>
-        <w:t>The visualised physics simulated game I created using my custom physics library was Eight Ball pool</w:t>
-      </w:r>
-      <w:r>
-        <w:t xml:space="preserve">, as this game is an ideal framework that showcases basic laws of physics while also providing an enjoyable experience. </w:t>
-      </w:r>
-      <w:r>
-        <w:br w:type="page"/>
-      </w:r>
-    </w:p>
-    <w:p>
-      <w:pPr>
-        <w:pStyle w:val="Heading1"/>
-      </w:pPr>
-      <w:bookmarkStart w:id="19" w:name="_Toc125539836"/>
-      <w:r>
-        <w:lastRenderedPageBreak/>
-        <w:t xml:space="preserve">5.0 - </w:t>
-      </w:r>
-      <w:r>
-        <w:t>Third Party Libraries</w:t>
-      </w:r>
-      <w:bookmarkEnd w:id="19"/>
-    </w:p>
-    <w:p>
-      <w:pPr>
-        <w:rPr>
-          <w:color w:val="FF0000"/>
-          <w:sz w:val="16"/>
-          <w:szCs w:val="16"/>
-        </w:rPr>
-      </w:pPr>
-      <w:r>
-        <w:rPr>
-          <w:color w:val="FF0000"/>
-          <w:sz w:val="16"/>
-          <w:szCs w:val="16"/>
-        </w:rPr>
-        <w:t xml:space="preserve">[Delete This] </w:t>
-      </w:r>
-      <w:commentRangeStart w:id="20"/>
-      <w:r>
-        <w:rPr>
-          <w:b/>
-          <w:bCs/>
-          <w:i/>
-          <w:iCs/>
-          <w:color w:val="FF0000"/>
-        </w:rPr>
-        <w:t>Identify</w:t>
-      </w:r>
-      <w:r>
-        <w:rPr>
-          <w:color w:val="FF0000"/>
-        </w:rPr>
-        <w:t xml:space="preserve"> </w:t>
-      </w:r>
-      <w:commentRangeEnd w:id="20"/>
-      <w:r>
-        <w:rPr>
-          <w:rStyle w:val="CommentReference"/>
-        </w:rPr>
-        <w:commentReference w:id="20"/>
-      </w:r>
-      <w:r>
-        <w:rPr>
-          <w:color w:val="FF0000"/>
-        </w:rPr>
-        <w:t xml:space="preserve">and </w:t>
-      </w:r>
-      <w:r>
-        <w:rPr>
-          <w:b/>
-          <w:bCs/>
-          <w:i/>
-          <w:iCs/>
-          <w:color w:val="FF0000"/>
-        </w:rPr>
-        <w:t>explain</w:t>
-      </w:r>
-      <w:r>
-        <w:rPr>
-          <w:color w:val="FF0000"/>
-        </w:rPr>
-        <w:t xml:space="preserve"> third-party non-physics libraries used</w:t>
-      </w:r>
-      <w:r>
-        <w:rPr>
-          <w:color w:val="FF0000"/>
-        </w:rPr>
-        <w:t>, i</w:t>
-      </w:r>
-      <w:r>
-        <w:rPr>
-          <w:color w:val="FF0000"/>
-        </w:rPr>
-        <w:t>f any</w:t>
-      </w:r>
-      <w:r>
-        <w:rPr>
-          <w:color w:val="FF0000"/>
-        </w:rPr>
-        <w:t xml:space="preserve">. Otherwise </w:t>
-      </w:r>
-      <w:r>
-        <w:rPr>
-          <w:b/>
-          <w:bCs/>
-          <w:i/>
-          <w:iCs/>
-          <w:color w:val="FF0000"/>
-        </w:rPr>
-        <w:t>identify</w:t>
-      </w:r>
-      <w:r>
-        <w:rPr>
-          <w:color w:val="FF0000"/>
-        </w:rPr>
-        <w:t xml:space="preserve"> why none where used</w:t>
-      </w:r>
-      <w:r>
-        <w:rPr>
-          <w:color w:val="FF0000"/>
-        </w:rPr>
-        <w:t xml:space="preserve"> </w:t>
-      </w:r>
-      <w:r>
-        <w:rPr>
-          <w:color w:val="FF0000"/>
-          <w:sz w:val="16"/>
-          <w:szCs w:val="16"/>
-        </w:rPr>
-        <w:t>[/Delete This]</w:t>
-      </w:r>
-    </w:p>
-    <w:p>
-      <w:pPr>
-        <w:pStyle w:val="ListParagraph"/>
-        <w:numPr>
-          <w:ilvl w:val="0"/>
-          <w:numId w:val="6"/>
-        </w:numPr>
-      </w:pPr>
-      <w:r>
-        <w:t>AIE bootstrapper</w:t>
-      </w:r>
-    </w:p>
-    <w:p>
-      <w:pPr>
-        <w:pStyle w:val="Heading1"/>
-      </w:pPr>
-      <w:bookmarkStart w:id="21" w:name="_Toc125539837"/>
-      <w:r>
-        <w:t xml:space="preserve">6.0 - </w:t>
-      </w:r>
-      <w:r>
-        <w:t>References</w:t>
-      </w:r>
-      <w:bookmarkEnd w:id="21"/>
-    </w:p>
-    <w:p>
-      <w:pPr>
-        <w:pStyle w:val="NoSpacing"/>
-        <w:rPr>
-          <w:color w:val="FF0000"/>
-        </w:rPr>
-      </w:pPr>
-      <w:r>
-        <w:rPr>
-          <w:color w:val="FF0000"/>
-          <w:sz w:val="16"/>
-          <w:szCs w:val="16"/>
-        </w:rPr>
-        <w:t xml:space="preserve">[Delete This] </w:t>
-      </w:r>
-      <w:r>
-        <w:rPr>
-          <w:color w:val="FF0000"/>
-        </w:rPr>
-        <w:t>List of references and research material used to influence the creation of your custom physics simulation</w:t>
-      </w:r>
-      <w:r>
-        <w:rPr>
-          <w:color w:val="FF0000"/>
-        </w:rPr>
-        <w:t xml:space="preserve"> and where you researched to improve the quality of the system</w:t>
-      </w:r>
-      <w:r>
-        <w:rPr>
-          <w:color w:val="FF0000"/>
-        </w:rPr>
-        <w:t>.</w:t>
-      </w:r>
-    </w:p>
-    <w:p>
-      <w:pPr>
-        <w:pStyle w:val="NoSpacing"/>
-        <w:rPr>
-          <w:color w:val="FF0000"/>
-        </w:rPr>
-      </w:pPr>
-    </w:p>
-    <w:p>
-      <w:pPr>
-        <w:pStyle w:val="NoSpacing"/>
-        <w:rPr>
-          <w:color w:val="FF0000"/>
-        </w:rPr>
-      </w:pPr>
-      <w:r>
-        <w:rPr>
-          <w:color w:val="FF0000"/>
-        </w:rPr>
-        <w:t xml:space="preserve">Use the Harvard </w:t>
-      </w:r>
-      <w:r>
-        <w:rPr>
-          <w:color w:val="FF0000"/>
-        </w:rPr>
-        <w:t xml:space="preserve">Citation Method to cite books and websites used. Here is a link to a good citing website if you are unsure how to do so </w:t>
-      </w:r>
-      <w:hyperlink r:id="rId18" w:history="1">
-        <w:r>
-          <w:rPr>
-            <w:rStyle w:val="Hyperlink"/>
-            <w:color w:val="FF0000"/>
-          </w:rPr>
-          <w:t>https://www.ci</w:t>
-        </w:r>
-        <w:r>
-          <w:rPr>
-            <w:rStyle w:val="Hyperlink"/>
-            <w:color w:val="FF0000"/>
-          </w:rPr>
-          <w:t>t</w:t>
-        </w:r>
-        <w:r>
-          <w:rPr>
-            <w:rStyle w:val="Hyperlink"/>
-            <w:color w:val="FF0000"/>
-          </w:rPr>
-          <w:t>ethisforme.com/citation-generator/harvard</w:t>
-        </w:r>
-      </w:hyperlink>
-      <w:r>
-        <w:rPr>
-          <w:color w:val="FF0000"/>
-        </w:rPr>
-        <w:t xml:space="preserve"> </w:t>
-      </w:r>
-      <w:r>
-        <w:rPr>
-          <w:color w:val="FF0000"/>
-        </w:rPr>
-        <w:t xml:space="preserve"> </w:t>
-      </w:r>
-      <w:r>
-        <w:rPr>
-          <w:color w:val="FF0000"/>
-          <w:sz w:val="16"/>
-          <w:szCs w:val="16"/>
-        </w:rPr>
-        <w:t>[/Delete This]</w:t>
-      </w:r>
-    </w:p>
-    <w:p/>
-    <w:p>
-      <w:proofErr w:type="spellStart"/>
-      <w:r>
-        <w:t>Moebs</w:t>
-      </w:r>
-      <w:proofErr w:type="spellEnd"/>
-      <w:r>
-        <w:t xml:space="preserve">, W., </w:t>
-      </w:r>
-      <w:proofErr w:type="spellStart"/>
-      <w:r>
-        <w:t>Sanny</w:t>
-      </w:r>
-      <w:proofErr w:type="spellEnd"/>
-      <w:r>
-        <w:t>, J. and Ling, S.J. (2016) 10.6 torque - university physics volume 1, OpenStax. OpenStax. Available at: https://openstax.org/books/university-physics-volume-1/pages/10-6-torque (Accessed: February 21, 2023).</w:t>
-      </w:r>
-    </w:p>
-    <w:p/>
-    <w:p>
-      <w:r>
-        <w:t>Ericson, C. (no date) Real-time collision detection. Amsterdam: Elsevier.</w:t>
-      </w:r>
-    </w:p>
     <w:sectPr>
       <w:pgSz w:w="11906" w:h="16838"/>
       <w:pgMar w:top="1440" w:right="1440" w:bottom="1440" w:left="1440" w:header="708" w:footer="708" w:gutter="0"/>
@@ -2689,118 +2284,7 @@
 
 <file path=word/comments.xml><?xml version="1.0" encoding="utf-8"?>
 <w:comments xmlns:wpc="http://schemas.microsoft.com/office/word/2010/wordprocessingCanvas" xmlns:cx="http://schemas.microsoft.com/office/drawing/2014/chartex" xmlns:cx1="http://schemas.microsoft.com/office/drawing/2015/9/8/chartex" xmlns:cx2="http://schemas.microsoft.com/office/drawing/2015/10/21/chartex" xmlns:cx3="http://schemas.microsoft.com/office/drawing/2016/5/9/chartex" xmlns:cx4="http://schemas.microsoft.com/office/drawing/2016/5/10/chartex" xmlns:cx5="http://schemas.microsoft.com/office/drawing/2016/5/11/chartex" xmlns:cx6="http://schemas.microsoft.com/office/drawing/2016/5/12/chartex" xmlns:cx7="http://schemas.microsoft.com/office/drawing/2016/5/13/chartex" xmlns:cx8="http://schemas.microsoft.com/office/drawing/2016/5/14/chartex" xmlns:mc="http://schemas.openxmlformats.org/markup-compatibility/2006" xmlns:aink="http://schemas.microsoft.com/office/drawing/2016/ink" xmlns:am3d="http://schemas.microsoft.com/office/drawing/2017/model3d" xmlns:o="urn:schemas-microsoft-com:office:office" xmlns:oel="http://schemas.microsoft.com/office/2019/extlst" xmlns:r="http://schemas.openxmlformats.org/officeDocument/2006/relationships" xmlns:m="http://schemas.openxmlformats.org/officeDocument/2006/math" xmlns:v="urn:schemas-microsoft-com:vml" xmlns:wp14="http://schemas.microsoft.com/office/word/2010/wordprocessingDrawing" xmlns:wp="http://schemas.openxmlformats.org/drawingml/2006/wordprocessingDrawing" xmlns:w10="urn:schemas-microsoft-com:office:word" xmlns:w="http://schemas.openxmlformats.org/wordprocessingml/2006/main" xmlns:w14="http://schemas.microsoft.com/office/word/2010/wordml" xmlns:w15="http://schemas.microsoft.com/office/word/2012/wordml" xmlns:w16cex="http://schemas.microsoft.com/office/word/2018/wordml/cex" xmlns:w16cid="http://schemas.microsoft.com/office/word/2016/wordml/cid" xmlns:w16="http://schemas.microsoft.com/office/word/2018/wordml" xmlns:w16sdtdh="http://schemas.microsoft.com/office/word/2020/wordml/sdtdatahash" xmlns:w16se="http://schemas.microsoft.com/office/word/2015/wordml/symex" xmlns:wpg="http://schemas.microsoft.com/office/word/2010/wordprocessingGroup" xmlns:wpi="http://schemas.microsoft.com/office/word/2010/wordprocessingInk" xmlns:wne="http://schemas.microsoft.com/office/word/2006/wordml" xmlns:wps="http://schemas.microsoft.com/office/word/2010/wordprocessingShape" mc:Ignorable="w14 w15 w16se w16cid w16 w16cex w16sdtdh wp14">
-  <w:comment w:id="7" w:author="Justin Green" w:date="2023-02-20T09:06:00Z" w:initials="JG">
-    <w:p>
-      <w:pPr>
-        <w:pStyle w:val="CommentText"/>
-        <w:rPr>
-          <w:rFonts w:ascii="Nunito" w:hAnsi="Nunito"/>
-          <w:noProof/>
-          <w:color w:val="2D3B45"/>
-        </w:rPr>
-      </w:pPr>
-      <w:r>
-        <w:rPr>
-          <w:rStyle w:val="CommentReference"/>
-          <w:i/>
-          <w:iCs/>
-        </w:rPr>
-        <w:annotationRef/>
-      </w:r>
-      <w:r>
-        <w:rPr>
-          <w:rFonts w:ascii="Nunito" w:hAnsi="Nunito"/>
-          <w:color w:val="2D3B45"/>
-        </w:rPr>
-        <w:t>“</w:t>
-      </w:r>
-      <w:r>
-        <w:rPr>
-          <w:rFonts w:ascii="Nunito" w:hAnsi="Nunito"/>
-          <w:i/>
-          <w:iCs/>
-          <w:color w:val="2D3B45"/>
-        </w:rPr>
-        <w:t>Define</w:t>
-      </w:r>
-      <w:r>
-        <w:rPr>
-          <w:rFonts w:ascii="Nunito" w:hAnsi="Nunito"/>
-          <w:color w:val="2D3B45"/>
-        </w:rPr>
-        <w:t xml:space="preserve">” = </w:t>
-      </w:r>
-      <w:r>
-        <w:rPr>
-          <w:rFonts w:ascii="Nunito" w:hAnsi="Nunito"/>
-          <w:color w:val="2D3B45"/>
-        </w:rPr>
-        <w:t>Make a statement as to the meaning or interpretation of something, giving sufficient detail as to allow it to be distinguished from similar things.</w:t>
-      </w:r>
-    </w:p>
-    <w:p>
-      <w:pPr>
-        <w:pStyle w:val="CommentText"/>
-      </w:pPr>
-    </w:p>
-  </w:comment>
-  <w:comment w:id="8" w:author="Justin Green" w:date="2023-02-20T09:08:00Z" w:initials="JG">
-    <w:p>
-      <w:pPr>
-        <w:pStyle w:val="CommentText"/>
-      </w:pPr>
-      <w:r>
-        <w:rPr>
-          <w:rStyle w:val="CommentReference"/>
-        </w:rPr>
-        <w:annotationRef/>
-      </w:r>
-      <w:r>
-        <w:rPr>
-          <w:rFonts w:ascii="Nunito" w:hAnsi="Nunito"/>
-          <w:color w:val="2D3B45"/>
-        </w:rPr>
-        <w:t>“</w:t>
-      </w:r>
-      <w:r>
-        <w:rPr>
-          <w:rFonts w:ascii="Nunito" w:hAnsi="Nunito"/>
-          <w:i/>
-          <w:iCs/>
-          <w:color w:val="2D3B45"/>
-        </w:rPr>
-        <w:t>Outline</w:t>
-      </w:r>
-      <w:r>
-        <w:rPr>
-          <w:rFonts w:ascii="Nunito" w:hAnsi="Nunito"/>
-          <w:color w:val="2D3B45"/>
-        </w:rPr>
-        <w:t>” = Indicate the main features of a topic or sequence of events, possibly setting them within a clear structure or framework to show how they interrelate.</w:t>
-      </w:r>
-    </w:p>
-  </w:comment>
-  <w:comment w:id="10" w:author="Justin Green" w:date="2023-02-20T14:05:00Z" w:initials="JG">
-    <w:p>
-      <w:pPr>
-        <w:pStyle w:val="CommentText"/>
-      </w:pPr>
-      <w:r>
-        <w:rPr>
-          <w:rStyle w:val="CommentReference"/>
-        </w:rPr>
-        <w:annotationRef/>
-      </w:r>
-      <w:r>
-        <w:rPr>
-          <w:rFonts w:ascii="Nunito" w:hAnsi="Nunito"/>
-          <w:color w:val="2D3B45"/>
-        </w:rPr>
-        <w:t>Explain: clarify, give reasons for. (Quite different from "Give an account of which is more like 'describe in detail').</w:t>
-      </w:r>
-    </w:p>
-  </w:comment>
-  <w:comment w:id="12" w:author="Justin Green" w:date="2023-02-20T15:01:00Z" w:initials="JG">
+  <w:comment w:id="9" w:author="Justin Green" w:date="2023-02-20T15:01:00Z" w:initials="JG">
     <w:p>
       <w:pPr>
         <w:pStyle w:val="CommentText"/>
@@ -2821,7 +2305,7 @@
       </w:hyperlink>
     </w:p>
   </w:comment>
-  <w:comment w:id="14" w:author="Justin Green" w:date="2023-02-20T15:09:00Z" w:initials="JG">
+  <w:comment w:id="11" w:author="Justin Green" w:date="2023-02-20T15:09:00Z" w:initials="JG">
     <w:p>
       <w:pPr>
         <w:pStyle w:val="CommentText"/>
@@ -2850,7 +2334,7 @@
       <w:pPr>
         <w:pStyle w:val="CommentText"/>
       </w:pPr>
-      <w:hyperlink r:id="rId3" w:history="1">
+      <w:hyperlink r:id="rId3" w:anchor="v=onepage&amp;q=quadtree&amp;f=false" w:history="1">
         <w:r>
           <w:rPr>
             <w:rStyle w:val="Hyperlink"/>
@@ -2905,7 +2389,7 @@
       </w:r>
     </w:p>
   </w:comment>
-  <w:comment w:id="16" w:author="Justin Green" w:date="2023-02-21T07:25:00Z" w:initials="JG">
+  <w:comment w:id="13" w:author="Justin Green" w:date="2023-02-21T07:25:00Z" w:initials="JG">
     <w:p>
       <w:pPr>
         <w:pStyle w:val="CommentText"/>
@@ -2929,202 +2413,30 @@
       </w:r>
     </w:p>
   </w:comment>
-  <w:comment w:id="17" w:author="Justin Green" w:date="2023-02-20T15:43:00Z" w:initials="JG">
-    <w:p>
-      <w:pPr>
-        <w:rPr>
-          <w:rFonts w:ascii="Nunito" w:eastAsia="Times New Roman" w:hAnsi="Nunito" w:cs="Times New Roman"/>
-          <w:color w:val="2D3B45"/>
-          <w:sz w:val="24"/>
-          <w:szCs w:val="24"/>
-          <w:lang w:eastAsia="en-AU"/>
-        </w:rPr>
-      </w:pPr>
-      <w:r>
-        <w:rPr>
-          <w:rStyle w:val="CommentReference"/>
-        </w:rPr>
-        <w:annotationRef/>
-      </w:r>
-      <w:r>
-        <w:rPr>
-          <w:rFonts w:ascii="Nunito" w:eastAsia="Times New Roman" w:hAnsi="Nunito" w:cs="Times New Roman"/>
-          <w:color w:val="2D3B45"/>
-          <w:sz w:val="24"/>
-          <w:szCs w:val="24"/>
-          <w:lang w:eastAsia="en-AU"/>
-        </w:rPr>
-        <w:t xml:space="preserve">Define: </w:t>
-      </w:r>
-      <w:r>
-        <w:rPr>
-          <w:rFonts w:ascii="Nunito" w:eastAsia="Times New Roman" w:hAnsi="Nunito" w:cs="Times New Roman"/>
-          <w:color w:val="2D3B45"/>
-          <w:sz w:val="24"/>
-          <w:szCs w:val="24"/>
-          <w:lang w:eastAsia="en-AU"/>
-        </w:rPr>
-        <w:t>Make a statement as to the meaning or interpretation of something, giving sufficient detail as to allow it to be distinguished from similar things.</w:t>
-      </w:r>
-    </w:p>
-    <w:p>
-      <w:pPr>
-        <w:pStyle w:val="CommentText"/>
-      </w:pPr>
-    </w:p>
-  </w:comment>
-  <w:comment w:id="18" w:author="Justin Green" w:date="2023-02-20T15:44:00Z" w:initials="JG">
-    <w:p>
-      <w:pPr>
-        <w:rPr>
-          <w:rFonts w:ascii="Nunito" w:eastAsia="Times New Roman" w:hAnsi="Nunito" w:cs="Times New Roman"/>
-          <w:color w:val="2D3B45"/>
-          <w:sz w:val="24"/>
-          <w:szCs w:val="24"/>
-          <w:lang w:eastAsia="en-AU"/>
-        </w:rPr>
-      </w:pPr>
-      <w:r>
-        <w:rPr>
-          <w:rStyle w:val="CommentReference"/>
-        </w:rPr>
-        <w:annotationRef/>
-      </w:r>
-      <w:r>
-        <w:rPr>
-          <w:rFonts w:ascii="Nunito" w:eastAsia="Times New Roman" w:hAnsi="Nunito" w:cs="Times New Roman"/>
-          <w:color w:val="2D3B45"/>
-          <w:sz w:val="24"/>
-          <w:szCs w:val="24"/>
-          <w:lang w:eastAsia="en-AU"/>
-        </w:rPr>
-        <w:t xml:space="preserve">Explain: </w:t>
-      </w:r>
-      <w:r>
-        <w:rPr>
-          <w:rFonts w:ascii="Nunito" w:eastAsia="Times New Roman" w:hAnsi="Nunito" w:cs="Times New Roman"/>
-          <w:color w:val="2D3B45"/>
-          <w:sz w:val="24"/>
-          <w:szCs w:val="24"/>
-          <w:lang w:eastAsia="en-AU"/>
-        </w:rPr>
-        <w:t>Tell how things work or how they came to be the way they are, including perhaps some need to 'describe' and to 'analyse' (see above). </w:t>
-      </w:r>
-    </w:p>
-    <w:p>
-      <w:pPr>
-        <w:pStyle w:val="CommentText"/>
-      </w:pPr>
-    </w:p>
-  </w:comment>
-  <w:comment w:id="20" w:author="Justin Green" w:date="2023-02-21T07:31:00Z" w:initials="JG">
-    <w:p>
-      <w:pPr>
-        <w:pStyle w:val="CommentText"/>
-      </w:pPr>
-      <w:r>
-        <w:rPr>
-          <w:rStyle w:val="CommentReference"/>
-        </w:rPr>
-        <w:annotationRef/>
-      </w:r>
-      <w:r>
-        <w:t xml:space="preserve">Identify: </w:t>
-      </w:r>
-      <w:r>
-        <w:rPr>
-          <w:color w:val="2D3B45"/>
-        </w:rPr>
-        <w:t>Pick out what you regard as the key features of something, perhaps making clear the criteria you use. </w:t>
-      </w:r>
-      <w:r>
-        <w:t xml:space="preserve"> </w:t>
-      </w:r>
-    </w:p>
-    <w:p>
-      <w:pPr>
-        <w:pStyle w:val="CommentText"/>
-      </w:pPr>
-    </w:p>
-    <w:p>
-      <w:pPr>
-        <w:pStyle w:val="CommentText"/>
-      </w:pPr>
-      <w:r>
-        <w:t xml:space="preserve">Explain: </w:t>
-      </w:r>
-      <w:r>
-        <w:rPr>
-          <w:color w:val="2D3B45"/>
-        </w:rPr>
-        <w:t>Tell how things work or how they came to be the way they are, including perhaps some need to 'describe' and to 'analyse' (see below).</w:t>
-      </w:r>
-    </w:p>
-    <w:p>
-      <w:pPr>
-        <w:pStyle w:val="CommentText"/>
-      </w:pPr>
-    </w:p>
-    <w:p>
-      <w:pPr>
-        <w:pStyle w:val="CommentText"/>
-      </w:pPr>
-      <w:r>
-        <w:t>Explain:</w:t>
-      </w:r>
-      <w:r>
-        <w:rPr>
-          <w:color w:val="2D3B45"/>
-        </w:rPr>
-        <w:t>Break an issue down into its component parts, discuss them and show how they interrelate.</w:t>
-      </w:r>
-      <w:r>
-        <w:t xml:space="preserve"> </w:t>
-      </w:r>
-    </w:p>
-  </w:comment>
 </w:comments>
 </file>
 
 <file path=word/commentsExtended.xml><?xml version="1.0" encoding="utf-8"?>
 <w15:commentsEx xmlns:wpc="http://schemas.microsoft.com/office/word/2010/wordprocessingCanvas" xmlns:cx="http://schemas.microsoft.com/office/drawing/2014/chartex" xmlns:cx1="http://schemas.microsoft.com/office/drawing/2015/9/8/chartex" xmlns:cx2="http://schemas.microsoft.com/office/drawing/2015/10/21/chartex" xmlns:cx3="http://schemas.microsoft.com/office/drawing/2016/5/9/chartex" xmlns:cx4="http://schemas.microsoft.com/office/drawing/2016/5/10/chartex" xmlns:cx5="http://schemas.microsoft.com/office/drawing/2016/5/11/chartex" xmlns:cx6="http://schemas.microsoft.com/office/drawing/2016/5/12/chartex" xmlns:cx7="http://schemas.microsoft.com/office/drawing/2016/5/13/chartex" xmlns:cx8="http://schemas.microsoft.com/office/drawing/2016/5/14/chartex" xmlns:mc="http://schemas.openxmlformats.org/markup-compatibility/2006" xmlns:aink="http://schemas.microsoft.com/office/drawing/2016/ink" xmlns:am3d="http://schemas.microsoft.com/office/drawing/2017/model3d" xmlns:o="urn:schemas-microsoft-com:office:office" xmlns:oel="http://schemas.microsoft.com/office/2019/extlst" xmlns:r="http://schemas.openxmlformats.org/officeDocument/2006/relationships" xmlns:m="http://schemas.openxmlformats.org/officeDocument/2006/math" xmlns:v="urn:schemas-microsoft-com:vml" xmlns:wp14="http://schemas.microsoft.com/office/word/2010/wordprocessingDrawing" xmlns:wp="http://schemas.openxmlformats.org/drawingml/2006/wordprocessingDrawing" xmlns:w10="urn:schemas-microsoft-com:office:word" xmlns:w="http://schemas.openxmlformats.org/wordprocessingml/2006/main" xmlns:w14="http://schemas.microsoft.com/office/word/2010/wordml" xmlns:w15="http://schemas.microsoft.com/office/word/2012/wordml" xmlns:w16cex="http://schemas.microsoft.com/office/word/2018/wordml/cex" xmlns:w16cid="http://schemas.microsoft.com/office/word/2016/wordml/cid" xmlns:w16="http://schemas.microsoft.com/office/word/2018/wordml" xmlns:w16sdtdh="http://schemas.microsoft.com/office/word/2020/wordml/sdtdatahash" xmlns:w16se="http://schemas.microsoft.com/office/word/2015/wordml/symex" xmlns:wpg="http://schemas.microsoft.com/office/word/2010/wordprocessingGroup" xmlns:wpi="http://schemas.microsoft.com/office/word/2010/wordprocessingInk" xmlns:wne="http://schemas.microsoft.com/office/word/2006/wordml" xmlns:wps="http://schemas.microsoft.com/office/word/2010/wordprocessingShape" mc:Ignorable="w14 w15 w16se w16cid w16 w16cex w16sdtdh wp14">
-  <w15:commentEx w15:paraId="767816C4" w15:done="0"/>
-  <w15:commentEx w15:paraId="4E872238" w15:done="0"/>
-  <w15:commentEx w15:paraId="6F90154A" w15:done="0"/>
   <w15:commentEx w15:paraId="1F4D31FD" w15:done="0"/>
   <w15:commentEx w15:paraId="6F9559F4" w15:done="0"/>
   <w15:commentEx w15:paraId="42B91B9C" w15:done="0"/>
-  <w15:commentEx w15:paraId="10B8CAB0" w15:done="0"/>
-  <w15:commentEx w15:paraId="2A65A368" w15:done="0"/>
-  <w15:commentEx w15:paraId="1526FECC" w15:done="0"/>
 </w15:commentsEx>
 </file>
 
 <file path=word/commentsExtensible.xml><?xml version="1.0" encoding="utf-8"?>
 <w16cex:commentsExtensible xmlns:wpc="http://schemas.microsoft.com/office/word/2010/wordprocessingCanvas" xmlns:cx="http://schemas.microsoft.com/office/drawing/2014/chartex" xmlns:cx1="http://schemas.microsoft.com/office/drawing/2015/9/8/chartex" xmlns:cx2="http://schemas.microsoft.com/office/drawing/2015/10/21/chartex" xmlns:cx3="http://schemas.microsoft.com/office/drawing/2016/5/9/chartex" xmlns:cx4="http://schemas.microsoft.com/office/drawing/2016/5/10/chartex" xmlns:cx5="http://schemas.microsoft.com/office/drawing/2016/5/11/chartex" xmlns:cx6="http://schemas.microsoft.com/office/drawing/2016/5/12/chartex" xmlns:cx7="http://schemas.microsoft.com/office/drawing/2016/5/13/chartex" xmlns:cx8="http://schemas.microsoft.com/office/drawing/2016/5/14/chartex" xmlns:mc="http://schemas.openxmlformats.org/markup-compatibility/2006" xmlns:aink="http://schemas.microsoft.com/office/drawing/2016/ink" xmlns:am3d="http://schemas.microsoft.com/office/drawing/2017/model3d" xmlns:o="urn:schemas-microsoft-com:office:office" xmlns:oel="http://schemas.microsoft.com/office/2019/extlst" xmlns:r="http://schemas.openxmlformats.org/officeDocument/2006/relationships" xmlns:m="http://schemas.openxmlformats.org/officeDocument/2006/math" xmlns:v="urn:schemas-microsoft-com:vml" xmlns:wp14="http://schemas.microsoft.com/office/word/2010/wordprocessingDrawing" xmlns:wp="http://schemas.openxmlformats.org/drawingml/2006/wordprocessingDrawing" xmlns:w10="urn:schemas-microsoft-com:office:word" xmlns:w="http://schemas.openxmlformats.org/wordprocessingml/2006/main" xmlns:w14="http://schemas.microsoft.com/office/word/2010/wordml" xmlns:w15="http://schemas.microsoft.com/office/word/2012/wordml" xmlns:w16cex="http://schemas.microsoft.com/office/word/2018/wordml/cex" xmlns:w16cid="http://schemas.microsoft.com/office/word/2016/wordml/cid" xmlns:w16="http://schemas.microsoft.com/office/word/2018/wordml" xmlns:w16sdtdh="http://schemas.microsoft.com/office/word/2020/wordml/sdtdatahash" xmlns:w16se="http://schemas.microsoft.com/office/word/2015/wordml/symex" xmlns:wpg="http://schemas.microsoft.com/office/word/2010/wordprocessingGroup" xmlns:wpi="http://schemas.microsoft.com/office/word/2010/wordprocessingInk" xmlns:wne="http://schemas.microsoft.com/office/word/2006/wordml" xmlns:wps="http://schemas.microsoft.com/office/word/2010/wordprocessingShape" mc:Ignorable="w14 w15 w16se w16cid w16 w16cex w16sdtdh wp14">
-  <w16cex:commentExtensible w16cex:durableId="279DB6A3" w16cex:dateUtc="2023-02-19T22:06:00Z"/>
-  <w16cex:commentExtensible w16cex:durableId="279DB711" w16cex:dateUtc="2023-02-19T22:08:00Z"/>
-  <w16cex:commentExtensible w16cex:durableId="279DFCAB" w16cex:dateUtc="2023-02-20T03:05:00Z"/>
   <w16cex:commentExtensible w16cex:durableId="279E09B2" w16cex:dateUtc="2023-02-20T04:01:00Z"/>
   <w16cex:commentExtensible w16cex:durableId="279E0BB1" w16cex:dateUtc="2023-02-20T04:09:00Z"/>
   <w16cex:commentExtensible w16cex:durableId="279EF083" w16cex:dateUtc="2023-02-20T20:25:00Z"/>
-  <w16cex:commentExtensible w16cex:durableId="279E13AA" w16cex:dateUtc="2023-02-20T04:43:00Z"/>
-  <w16cex:commentExtensible w16cex:durableId="279E13CC" w16cex:dateUtc="2023-02-20T04:44:00Z"/>
-  <w16cex:commentExtensible w16cex:durableId="279EF1DF" w16cex:dateUtc="2023-02-20T20:31:00Z"/>
 </w16cex:commentsExtensible>
 </file>
 
 <file path=word/commentsIds.xml><?xml version="1.0" encoding="utf-8"?>
 <w16cid:commentsIds xmlns:wpc="http://schemas.microsoft.com/office/word/2010/wordprocessingCanvas" xmlns:cx="http://schemas.microsoft.com/office/drawing/2014/chartex" xmlns:cx1="http://schemas.microsoft.com/office/drawing/2015/9/8/chartex" xmlns:cx2="http://schemas.microsoft.com/office/drawing/2015/10/21/chartex" xmlns:cx3="http://schemas.microsoft.com/office/drawing/2016/5/9/chartex" xmlns:cx4="http://schemas.microsoft.com/office/drawing/2016/5/10/chartex" xmlns:cx5="http://schemas.microsoft.com/office/drawing/2016/5/11/chartex" xmlns:cx6="http://schemas.microsoft.com/office/drawing/2016/5/12/chartex" xmlns:cx7="http://schemas.microsoft.com/office/drawing/2016/5/13/chartex" xmlns:cx8="http://schemas.microsoft.com/office/drawing/2016/5/14/chartex" xmlns:mc="http://schemas.openxmlformats.org/markup-compatibility/2006" xmlns:aink="http://schemas.microsoft.com/office/drawing/2016/ink" xmlns:am3d="http://schemas.microsoft.com/office/drawing/2017/model3d" xmlns:o="urn:schemas-microsoft-com:office:office" xmlns:oel="http://schemas.microsoft.com/office/2019/extlst" xmlns:r="http://schemas.openxmlformats.org/officeDocument/2006/relationships" xmlns:m="http://schemas.openxmlformats.org/officeDocument/2006/math" xmlns:v="urn:schemas-microsoft-com:vml" xmlns:wp14="http://schemas.microsoft.com/office/word/2010/wordprocessingDrawing" xmlns:wp="http://schemas.openxmlformats.org/drawingml/2006/wordprocessingDrawing" xmlns:w10="urn:schemas-microsoft-com:office:word" xmlns:w="http://schemas.openxmlformats.org/wordprocessingml/2006/main" xmlns:w14="http://schemas.microsoft.com/office/word/2010/wordml" xmlns:w15="http://schemas.microsoft.com/office/word/2012/wordml" xmlns:w16cex="http://schemas.microsoft.com/office/word/2018/wordml/cex" xmlns:w16cid="http://schemas.microsoft.com/office/word/2016/wordml/cid" xmlns:w16="http://schemas.microsoft.com/office/word/2018/wordml" xmlns:w16sdtdh="http://schemas.microsoft.com/office/word/2020/wordml/sdtdatahash" xmlns:w16se="http://schemas.microsoft.com/office/word/2015/wordml/symex" xmlns:wpg="http://schemas.microsoft.com/office/word/2010/wordprocessingGroup" xmlns:wpi="http://schemas.microsoft.com/office/word/2010/wordprocessingInk" xmlns:wne="http://schemas.microsoft.com/office/word/2006/wordml" xmlns:wps="http://schemas.microsoft.com/office/word/2010/wordprocessingShape" mc:Ignorable="w14 w15 w16se w16cid w16 w16cex w16sdtdh wp14">
-  <w16cid:commentId w16cid:paraId="767816C4" w16cid:durableId="279DB6A3"/>
-  <w16cid:commentId w16cid:paraId="4E872238" w16cid:durableId="279DB711"/>
-  <w16cid:commentId w16cid:paraId="6F90154A" w16cid:durableId="279DFCAB"/>
   <w16cid:commentId w16cid:paraId="1F4D31FD" w16cid:durableId="279E09B2"/>
   <w16cid:commentId w16cid:paraId="6F9559F4" w16cid:durableId="279E0BB1"/>
   <w16cid:commentId w16cid:paraId="42B91B9C" w16cid:durableId="279EF083"/>
-  <w16cid:commentId w16cid:paraId="10B8CAB0" w16cid:durableId="279E13AA"/>
-  <w16cid:commentId w16cid:paraId="2A65A368" w16cid:durableId="279E13CC"/>
-  <w16cid:commentId w16cid:paraId="1526FECC" w16cid:durableId="279EF1DF"/>
 </w16cid:commentsIds>
 </file>
 
@@ -5165,7 +4477,12 @@
 </file>
 
 <file path=customXml/item3.xml><?xml version="1.0" encoding="utf-8"?>
-<b:Sources xmlns:b="http://schemas.openxmlformats.org/officeDocument/2006/bibliography" xmlns="http://schemas.openxmlformats.org/officeDocument/2006/bibliography" SelectedStyle="\APASixthEditionOfficeOnline.xsl" StyleName="APA" Version="6"/>
+<?mso-contentType ?>
+<FormTemplates xmlns="http://schemas.microsoft.com/sharepoint/v3/contenttype/forms">
+  <Display>DocumentLibraryForm</Display>
+  <Edit>DocumentLibraryForm</Edit>
+  <New>DocumentLibraryForm</New>
+</FormTemplates>
 </file>
 
 <file path=customXml/item4.xml><?xml version="1.0" encoding="utf-8"?>
@@ -5180,12 +4497,7 @@
 </file>
 
 <file path=customXml/item5.xml><?xml version="1.0" encoding="utf-8"?>
-<?mso-contentType ?>
-<FormTemplates xmlns="http://schemas.microsoft.com/sharepoint/v3/contenttype/forms">
-  <Display>DocumentLibraryForm</Display>
-  <Edit>DocumentLibraryForm</Edit>
-  <New>DocumentLibraryForm</New>
-</FormTemplates>
+<b:Sources xmlns:b="http://schemas.openxmlformats.org/officeDocument/2006/bibliography" xmlns="http://schemas.openxmlformats.org/officeDocument/2006/bibliography" SelectedStyle="\APASixthEditionOfficeOnline.xsl" StyleName="APA" Version="6"/>
 </file>
 
 <file path=customXml/itemProps1.xml><?xml version="1.0" encoding="utf-8"?>
@@ -5216,9 +4528,9 @@
 </file>
 
 <file path=customXml/itemProps3.xml><?xml version="1.0" encoding="utf-8"?>
-<ds:datastoreItem xmlns:ds="http://schemas.openxmlformats.org/officeDocument/2006/customXml" ds:itemID="{DADA3E35-FC7D-429A-B243-2BC9AF2BAFB9}">
+<ds:datastoreItem xmlns:ds="http://schemas.openxmlformats.org/officeDocument/2006/customXml" ds:itemID="{53FD8D4B-59F0-4498-832E-B9AF55F41E6A}">
   <ds:schemaRefs>
-    <ds:schemaRef ds:uri="http://schemas.openxmlformats.org/officeDocument/2006/bibliography"/>
+    <ds:schemaRef ds:uri="http://schemas.microsoft.com/sharepoint/v3/contenttype/forms"/>
   </ds:schemaRefs>
 </ds:datastoreItem>
 </file>
@@ -5235,9 +4547,9 @@
 </file>
 
 <file path=customXml/itemProps5.xml><?xml version="1.0" encoding="utf-8"?>
-<ds:datastoreItem xmlns:ds="http://schemas.openxmlformats.org/officeDocument/2006/customXml" ds:itemID="{53FD8D4B-59F0-4498-832E-B9AF55F41E6A}">
+<ds:datastoreItem xmlns:ds="http://schemas.openxmlformats.org/officeDocument/2006/customXml" ds:itemID="{DADA3E35-FC7D-429A-B243-2BC9AF2BAFB9}">
   <ds:schemaRefs>
-    <ds:schemaRef ds:uri="http://schemas.microsoft.com/sharepoint/v3/contenttype/forms"/>
+    <ds:schemaRef ds:uri="http://schemas.openxmlformats.org/officeDocument/2006/bibliography"/>
   </ds:schemaRefs>
 </ds:datastoreItem>
 </file>
</xml_diff>

<commit_message>
Addition (ImportantDocs) : completed PhysicsDoc
</commit_message>
<xml_diff>
--- a/Important Docs - DELETE/CustomPhysicsDoc_JustinGreen.docx
+++ b/Important Docs - DELETE/CustomPhysicsDoc_JustinGreen.docx
@@ -1489,15 +1489,7 @@
     </w:p>
     <w:p>
       <w:r>
-        <w:t xml:space="preserve">The </w:t>
-      </w:r>
-      <w:proofErr w:type="spellStart"/>
-      <w:r>
-        <w:t>Netix</w:t>
-      </w:r>
-      <w:proofErr w:type="spellEnd"/>
-      <w:r>
-        <w:t xml:space="preserve"> library uses no </w:t>
+        <w:t xml:space="preserve">The Netix library uses no </w:t>
       </w:r>
       <w:proofErr w:type="gramStart"/>
       <w:r>
@@ -1591,13 +1583,8 @@
       </w:r>
     </w:p>
     <w:p>
-      <w:proofErr w:type="spellStart"/>
-      <w:r>
-        <w:t>Netix</w:t>
-      </w:r>
-      <w:proofErr w:type="spellEnd"/>
-      <w:r>
-        <w:t xml:space="preserve"> uses the concepts of Newton’s three laws of motion</w:t>
+      <w:r>
+        <w:t>Netix uses the concepts of Newton’s three laws of motion</w:t>
       </w:r>
       <w:r>
         <w:t xml:space="preserve"> </w:t>
@@ -1655,15 +1642,7 @@
     </w:p>
     <w:p>
       <w:r>
-        <w:t xml:space="preserve">The </w:t>
-      </w:r>
-      <w:proofErr w:type="spellStart"/>
-      <w:r>
-        <w:t>Netix</w:t>
-      </w:r>
-      <w:proofErr w:type="spellEnd"/>
-      <w:r>
-        <w:t xml:space="preserve"> library demonstrates a</w:t>
+        <w:t>The Netix library demonstrates a</w:t>
       </w:r>
       <w:r>
         <w:t xml:space="preserve"> </w:t>
@@ -1711,15 +1690,7 @@
         <w:t xml:space="preserve">Although </w:t>
       </w:r>
       <w:r>
-        <w:t xml:space="preserve">the </w:t>
-      </w:r>
-      <w:proofErr w:type="spellStart"/>
-      <w:r>
-        <w:t>Netix</w:t>
-      </w:r>
-      <w:proofErr w:type="spellEnd"/>
-      <w:r>
-        <w:t xml:space="preserve"> library can provide for accurate enough physics simulations, there are a couple of improvements that can be made to improve accuracy</w:t>
+        <w:t>the Netix library can provide for accurate enough physics simulations, there are a couple of improvements that can be made to improve accuracy</w:t>
       </w:r>
       <w:r>
         <w:t xml:space="preserve"> and efficiency</w:t>
@@ -1759,15 +1730,7 @@
     </w:p>
     <w:p>
       <w:r>
-        <w:t xml:space="preserve">In </w:t>
-      </w:r>
-      <w:proofErr w:type="spellStart"/>
-      <w:r>
-        <w:t>Netix</w:t>
-      </w:r>
-      <w:proofErr w:type="spellEnd"/>
-      <w:r>
-        <w:t xml:space="preserve"> there are many rotational equivalents to translational physics equations, this can also occur in force. Force alters translational motion of objects, there is a rotational counterpart to this called torque which alters the rotational motion of an object around an axis. </w:t>
+        <w:t xml:space="preserve">In Netix there are many rotational equivalents to translational physics equations, this can also occur in force. Force alters translational motion of objects, there is a rotational counterpart to this called torque which alters the rotational motion of an object around an axis. </w:t>
       </w:r>
     </w:p>
     <w:p>
@@ -1801,15 +1764,7 @@
         <w:t>effectiveness of force</w:t>
       </w:r>
       <w:r>
-        <w:t xml:space="preserve"> depends on the angle of which the force is applied and force magnitude must be involve. Another thing to note is that torque is either clockwise or </w:t>
-      </w:r>
-      <w:proofErr w:type="spellStart"/>
-      <w:r>
-        <w:t>counterclockwise</w:t>
-      </w:r>
-      <w:proofErr w:type="spellEnd"/>
-      <w:r>
-        <w:t xml:space="preserve"> relative of the object’s pivot point.</w:t>
+        <w:t xml:space="preserve"> depends on the angle of which the force is applied and force magnitude must be involve. Another thing to note is that torque is either clockwise or counterclockwise relative of the object’s pivot point.</w:t>
       </w:r>
       <w:r>
         <w:t xml:space="preserve"> Torque can be calculated by multiplying applied force by the perpendicular distance from the rotational axis to the line of action of the force</w:t>
@@ -1956,15 +1911,7 @@
     </w:p>
     <w:p>
       <w:r>
-        <w:t xml:space="preserve">The game was made by using </w:t>
-      </w:r>
-      <w:proofErr w:type="spellStart"/>
-      <w:r>
-        <w:t>Netix</w:t>
-      </w:r>
-      <w:proofErr w:type="spellEnd"/>
-      <w:r>
-        <w:t xml:space="preserve"> primitives such as dynamic circles, static </w:t>
+        <w:t xml:space="preserve">The game was made by using Netix primitives such as dynamic circles, static </w:t>
       </w:r>
       <w:proofErr w:type="gramStart"/>
       <w:r>
@@ -1992,28 +1939,12 @@
         <w:t xml:space="preserve"> such as sinking the pall and checking for fouls were created using the collision </w:t>
       </w:r>
       <w:r>
-        <w:t xml:space="preserve">call-backs and collision triggers also apart of the </w:t>
-      </w:r>
-      <w:proofErr w:type="spellStart"/>
-      <w:r>
-        <w:t>Netix</w:t>
-      </w:r>
-      <w:proofErr w:type="spellEnd"/>
-      <w:r>
-        <w:t xml:space="preserve"> library.</w:t>
-      </w:r>
-    </w:p>
-    <w:p>
-      <w:r>
-        <w:t xml:space="preserve">Overall, the Eightball pool visualisation is a perfect example of the </w:t>
-      </w:r>
-      <w:proofErr w:type="spellStart"/>
-      <w:r>
-        <w:t>Netix</w:t>
-      </w:r>
-      <w:proofErr w:type="spellEnd"/>
-      <w:r>
-        <w:t xml:space="preserve"> libraries capabilities. </w:t>
+        <w:t>call-backs and collision triggers also apart of the Netix library.</w:t>
+      </w:r>
+    </w:p>
+    <w:p>
+      <w:r>
+        <w:t xml:space="preserve">Overall, the Eightball pool visualisation is a perfect example of the Netix libraries capabilities. </w:t>
       </w:r>
     </w:p>
     <w:p>
@@ -2104,23 +2035,7 @@
       </w:r>
       <w:proofErr w:type="gramEnd"/>
       <w:r>
-        <w:t xml:space="preserve"> library which was used was in the making of </w:t>
-      </w:r>
-      <w:proofErr w:type="spellStart"/>
-      <w:r>
-        <w:t>Netix</w:t>
-      </w:r>
-      <w:proofErr w:type="spellEnd"/>
-      <w:r>
-        <w:t xml:space="preserve"> was the AIE Bootstrap. The AIE Bootstrap is an OpenGL wrapper which was used in </w:t>
-      </w:r>
-      <w:proofErr w:type="spellStart"/>
-      <w:r>
-        <w:t>Netix</w:t>
-      </w:r>
-      <w:proofErr w:type="spellEnd"/>
-      <w:r>
-        <w:t xml:space="preserve"> to mainly display Gizmos.</w:t>
+        <w:t xml:space="preserve"> library which was used was in the making of Netix was the AIE Bootstrap. The AIE Bootstrap is an OpenGL wrapper which was used in Netix to mainly display Gizmos.</w:t>
       </w:r>
     </w:p>
     <w:p>
@@ -2137,139 +2052,43 @@
       <w:bookmarkEnd w:id="15"/>
     </w:p>
     <w:p>
-      <w:pPr>
-        <w:pStyle w:val="NoSpacing"/>
-        <w:rPr>
-          <w:color w:val="FF0000"/>
-        </w:rPr>
-      </w:pPr>
-      <w:r>
-        <w:rPr>
-          <w:color w:val="FF0000"/>
-          <w:sz w:val="16"/>
-          <w:szCs w:val="16"/>
-        </w:rPr>
-        <w:t xml:space="preserve">[Delete This] </w:t>
-      </w:r>
-      <w:r>
-        <w:rPr>
-          <w:color w:val="FF0000"/>
-        </w:rPr>
-        <w:t>List of references and research material used to influence the creation of your custom physics simulation</w:t>
-      </w:r>
-      <w:r>
-        <w:rPr>
-          <w:color w:val="FF0000"/>
-        </w:rPr>
-        <w:t xml:space="preserve"> and where you researched to improve the quality of the system</w:t>
-      </w:r>
-      <w:r>
-        <w:rPr>
-          <w:color w:val="FF0000"/>
-        </w:rPr>
-        <w:t>.</w:t>
-      </w:r>
-    </w:p>
-    <w:p>
-      <w:pPr>
-        <w:pStyle w:val="NoSpacing"/>
-        <w:rPr>
-          <w:color w:val="FF0000"/>
-        </w:rPr>
-      </w:pPr>
-    </w:p>
-    <w:p>
-      <w:pPr>
-        <w:pStyle w:val="NoSpacing"/>
-        <w:rPr>
-          <w:color w:val="FF0000"/>
-        </w:rPr>
-      </w:pPr>
-      <w:r>
-        <w:rPr>
-          <w:color w:val="FF0000"/>
-        </w:rPr>
-        <w:t xml:space="preserve">Use the Harvard </w:t>
-      </w:r>
-      <w:r>
-        <w:rPr>
-          <w:color w:val="FF0000"/>
-        </w:rPr>
-        <w:t xml:space="preserve">Citation Method to cite books and websites used. Here is a link to a good citing website if you are unsure how to do so </w:t>
-      </w:r>
-      <w:hyperlink r:id="rId19" w:history="1">
-        <w:r>
-          <w:rPr>
-            <w:rStyle w:val="Hyperlink"/>
-            <w:color w:val="FF0000"/>
-          </w:rPr>
-          <w:t>https://www.citethisforme.co</w:t>
-        </w:r>
-        <w:r>
-          <w:rPr>
-            <w:rStyle w:val="Hyperlink"/>
-            <w:color w:val="FF0000"/>
-          </w:rPr>
-          <w:t>m</w:t>
-        </w:r>
-        <w:r>
-          <w:rPr>
-            <w:rStyle w:val="Hyperlink"/>
-            <w:color w:val="FF0000"/>
-          </w:rPr>
-          <w:t>/citation-generator/harvard</w:t>
-        </w:r>
-      </w:hyperlink>
-      <w:r>
-        <w:rPr>
-          <w:color w:val="FF0000"/>
-        </w:rPr>
-        <w:t xml:space="preserve"> </w:t>
-      </w:r>
-      <w:r>
-        <w:rPr>
-          <w:color w:val="FF0000"/>
-        </w:rPr>
-        <w:t xml:space="preserve"> </w:t>
-      </w:r>
-      <w:r>
-        <w:rPr>
-          <w:color w:val="FF0000"/>
-          <w:sz w:val="16"/>
-          <w:szCs w:val="16"/>
-        </w:rPr>
-        <w:t>[/Delete This]</w:t>
-      </w:r>
-    </w:p>
-    <w:p/>
-    <w:p>
-      <w:proofErr w:type="spellStart"/>
-      <w:r>
-        <w:t>Moebs</w:t>
-      </w:r>
-      <w:proofErr w:type="spellEnd"/>
-      <w:r>
-        <w:t xml:space="preserve">, W., </w:t>
-      </w:r>
-      <w:proofErr w:type="spellStart"/>
-      <w:r>
-        <w:t>Sanny</w:t>
-      </w:r>
-      <w:proofErr w:type="spellEnd"/>
-      <w:r>
-        <w:t xml:space="preserve">, </w:t>
+      <w:r>
+        <w:t>Moebs, W., Sanny, J. and Ling, S.J. (2016) 10.6 torque - university physics volume 1, OpenStax. OpenStax. Available at: https://openstax.org/books/university-physics-volume-1/pages/10-6-torque (Accessed: February 21, 2023).</w:t>
+      </w:r>
+    </w:p>
+    <w:p>
+      <w:r>
+        <w:t xml:space="preserve">Ambler, S.W. (2004) UML 2 class diagrams: An agile introduction, AgileModeling.com. Available at: http://www.agilemodeling.com/artifacts/classDiagram.htm (Accessed: February 21, 2023). </w:t>
+      </w:r>
+    </w:p>
+    <w:p>
+      <w:r>
+        <w:t xml:space="preserve">Bell, D. (2004) The UML 2 class diagram, IBM developer. Available at: https://developer.ibm.com/articles/the-class-diagram/ (Accessed: February 21, 2023). </w:t>
+      </w:r>
+    </w:p>
+    <w:p>
+      <w:r>
+        <w:t xml:space="preserve">ERICSON, C. (2005) Real-time collision detection. </w:t>
       </w:r>
       <w:proofErr w:type="gramStart"/>
       <w:r>
-        <w:t>J.</w:t>
+        <w:t>Amsterdam ;</w:t>
       </w:r>
       <w:proofErr w:type="gramEnd"/>
       <w:r>
-        <w:t xml:space="preserve"> and Ling, S.J. (2016) 10.6 torque - university physics volume 1, OpenStax. OpenStax. Available at: https://openstax.org/books/university-physics-volume-1/pages/10-6-torque (Accessed: February 21, 2023).</w:t>
-      </w:r>
-    </w:p>
-    <w:p/>
-    <w:p/>
+        <w:t xml:space="preserve"> Boston ; Heidelbergetc.: Elsevier. </w:t>
+      </w:r>
+    </w:p>
+    <w:p>
+      <w:r>
+        <w:t xml:space="preserve">mikolalysenko (2015) Collision detection (part 2): Box intersection, 0 FPS. Available at: https://0fps.net/2015/01/18/collision-detection-part-2/ (Accessed: February 21, 2023). </w:t>
+      </w:r>
+    </w:p>
+    <w:p>
+      <w:r>
+        <w:t>O., D. (2011) Quadtree for 2D collision detection, Stack Overflow. Available at: https://stackoverflow.com/questions/4981866/quadtree-for-2d-collision-detection (Accessed: February 21, 2023).</w:t>
+      </w:r>
+    </w:p>
     <w:sectPr>
       <w:pgSz w:w="11906" w:h="16838"/>
       <w:pgMar w:top="1440" w:right="1440" w:bottom="1440" w:left="1440" w:header="708" w:footer="708" w:gutter="0"/>

</xml_diff>

<commit_message>
Refactor (ImportDocs) : updated uml doc
</commit_message>
<xml_diff>
--- a/Important Docs - DELETE/CustomPhysicsDoc_JustinGreen.docx
+++ b/Important Docs - DELETE/CustomPhysicsDoc_JustinGreen.docx
@@ -1209,35 +1209,23 @@
           <w:szCs w:val="16"/>
         </w:rPr>
       </w:pPr>
-    </w:p>
-    <w:p>
-      <w:pPr>
-        <w:sectPr>
-          <w:pgSz w:w="16838" w:h="11906" w:orient="landscape"/>
-          <w:pgMar w:top="1440" w:right="1440" w:bottom="1440" w:left="1440" w:header="709" w:footer="709" w:gutter="0"/>
-          <w:pgNumType w:start="0"/>
-          <w:cols w:space="708"/>
-          <w:titlePg/>
-          <w:docGrid w:linePitch="360"/>
-        </w:sectPr>
-      </w:pPr>
       <w:r>
         <w:rPr>
           <w:noProof/>
         </w:rPr>
         <w:drawing>
-          <wp:anchor distT="0" distB="0" distL="114300" distR="114300" simplePos="0" relativeHeight="251663360" behindDoc="0" locked="0" layoutInCell="1" allowOverlap="1" wp14:anchorId="784345B9" wp14:editId="25316812">
+          <wp:anchor distT="0" distB="0" distL="114300" distR="114300" simplePos="0" relativeHeight="251665408" behindDoc="0" locked="0" layoutInCell="1" allowOverlap="1" wp14:anchorId="5183FDB8" wp14:editId="2C876FDE">
             <wp:simplePos x="0" y="0"/>
             <wp:positionH relativeFrom="margin">
               <wp:align>center</wp:align>
             </wp:positionH>
-            <wp:positionV relativeFrom="paragraph">
-              <wp:posOffset>4445</wp:posOffset>
+            <wp:positionV relativeFrom="margin">
+              <wp:align>center</wp:align>
             </wp:positionV>
-            <wp:extent cx="10298163" cy="4448175"/>
-            <wp:effectExtent l="0" t="0" r="8255" b="0"/>
-            <wp:wrapTopAndBottom/>
-            <wp:docPr id="5" name="Picture 5" descr="Graphical user interface&#10;&#10;Description automatically generated with medium confidence"/>
+            <wp:extent cx="9677400" cy="3574415"/>
+            <wp:effectExtent l="0" t="0" r="0" b="6985"/>
+            <wp:wrapSquare wrapText="bothSides"/>
+            <wp:docPr id="2" name="Picture 2"/>
             <wp:cNvGraphicFramePr>
               <a:graphicFrameLocks xmlns:a="http://schemas.openxmlformats.org/drawingml/2006/main" noChangeAspect="1"/>
             </wp:cNvGraphicFramePr>
@@ -1245,7 +1233,7 @@
               <a:graphicData uri="http://schemas.openxmlformats.org/drawingml/2006/picture">
                 <pic:pic xmlns:pic="http://schemas.openxmlformats.org/drawingml/2006/picture">
                   <pic:nvPicPr>
-                    <pic:cNvPr id="5" name="Picture 5" descr="Graphical user interface&#10;&#10;Description automatically generated with medium confidence"/>
+                    <pic:cNvPr id="0" name="Picture 1"/>
                     <pic:cNvPicPr>
                       <a:picLocks noChangeAspect="1" noChangeArrowheads="1"/>
                     </pic:cNvPicPr>
@@ -1266,7 +1254,7 @@
                   <pic:spPr bwMode="auto">
                     <a:xfrm>
                       <a:off x="0" y="0"/>
-                      <a:ext cx="10298163" cy="4448175"/>
+                      <a:ext cx="9677400" cy="3574415"/>
                     </a:xfrm>
                     <a:prstGeom prst="rect">
                       <a:avLst/>
@@ -1279,9 +1267,27 @@
                 </pic:pic>
               </a:graphicData>
             </a:graphic>
+            <wp14:sizeRelH relativeFrom="margin">
+              <wp14:pctWidth>0</wp14:pctWidth>
+            </wp14:sizeRelH>
+            <wp14:sizeRelV relativeFrom="margin">
+              <wp14:pctHeight>0</wp14:pctHeight>
+            </wp14:sizeRelV>
           </wp:anchor>
         </w:drawing>
       </w:r>
+    </w:p>
+    <w:p>
+      <w:pPr>
+        <w:sectPr>
+          <w:pgSz w:w="16838" w:h="11906" w:orient="landscape"/>
+          <w:pgMar w:top="1440" w:right="1440" w:bottom="1440" w:left="1440" w:header="709" w:footer="709" w:gutter="0"/>
+          <w:pgNumType w:start="0"/>
+          <w:cols w:space="708"/>
+          <w:titlePg/>
+          <w:docGrid w:linePitch="360"/>
+        </w:sectPr>
+      </w:pPr>
     </w:p>
     <w:p>
       <w:pPr>
@@ -1825,7 +1831,15 @@
         <w:t xml:space="preserve"> such as sinking the pall and checking for fouls were created using the collision </w:t>
       </w:r>
       <w:r>
-        <w:t xml:space="preserve">call-backs and collision triggers also apart of the </w:t>
+        <w:t xml:space="preserve">call-backs and collision triggers also </w:t>
+      </w:r>
+      <w:proofErr w:type="spellStart"/>
+      <w:r>
+        <w:t>apart</w:t>
+      </w:r>
+      <w:proofErr w:type="spellEnd"/>
+      <w:r>
+        <w:t xml:space="preserve"> of the </w:t>
       </w:r>
       <w:proofErr w:type="spellStart"/>
       <w:r>
@@ -1859,6 +1873,9 @@
         </w:rPr>
       </w:pPr>
       <w:r>
+        <w:rPr>
+          <w:noProof/>
+        </w:rPr>
         <w:drawing>
           <wp:anchor distT="0" distB="0" distL="114300" distR="114300" simplePos="0" relativeHeight="251664384" behindDoc="0" locked="0" layoutInCell="1" allowOverlap="1" wp14:anchorId="3CF985C8" wp14:editId="000DCC3C">
             <wp:simplePos x="0" y="0"/>
@@ -2271,7 +2288,7 @@
       <w:rPr>
         <w:noProof/>
       </w:rPr>
-      <w:t>21 February 2023</w:t>
+      <w:t>6 March 2023</w:t>
     </w:r>
     <w:ins w:id="3" w:author="Justin Green" w:date="2023-02-05T11:54:00Z">
       <w:r>
@@ -4240,12 +4257,7 @@
 </file>
 
 <file path=customXml/item3.xml><?xml version="1.0" encoding="utf-8"?>
-<?mso-contentType ?>
-<FormTemplates xmlns="http://schemas.microsoft.com/sharepoint/v3/contenttype/forms">
-  <Display>DocumentLibraryForm</Display>
-  <Edit>DocumentLibraryForm</Edit>
-  <New>DocumentLibraryForm</New>
-</FormTemplates>
+<b:Sources xmlns:b="http://schemas.openxmlformats.org/officeDocument/2006/bibliography" xmlns="http://schemas.openxmlformats.org/officeDocument/2006/bibliography" SelectedStyle="\APASixthEditionOfficeOnline.xsl" StyleName="APA" Version="6"/>
 </file>
 
 <file path=customXml/item4.xml><?xml version="1.0" encoding="utf-8"?>
@@ -4260,7 +4272,12 @@
 </file>
 
 <file path=customXml/item5.xml><?xml version="1.0" encoding="utf-8"?>
-<b:Sources xmlns:b="http://schemas.openxmlformats.org/officeDocument/2006/bibliography" xmlns="http://schemas.openxmlformats.org/officeDocument/2006/bibliography" SelectedStyle="\APASixthEditionOfficeOnline.xsl" StyleName="APA" Version="6"/>
+<?mso-contentType ?>
+<FormTemplates xmlns="http://schemas.microsoft.com/sharepoint/v3/contenttype/forms">
+  <Display>DocumentLibraryForm</Display>
+  <Edit>DocumentLibraryForm</Edit>
+  <New>DocumentLibraryForm</New>
+</FormTemplates>
 </file>
 
 <file path=customXml/itemProps1.xml><?xml version="1.0" encoding="utf-8"?>
@@ -4291,9 +4308,9 @@
 </file>
 
 <file path=customXml/itemProps3.xml><?xml version="1.0" encoding="utf-8"?>
-<ds:datastoreItem xmlns:ds="http://schemas.openxmlformats.org/officeDocument/2006/customXml" ds:itemID="{53FD8D4B-59F0-4498-832E-B9AF55F41E6A}">
+<ds:datastoreItem xmlns:ds="http://schemas.openxmlformats.org/officeDocument/2006/customXml" ds:itemID="{DADA3E35-FC7D-429A-B243-2BC9AF2BAFB9}">
   <ds:schemaRefs>
-    <ds:schemaRef ds:uri="http://schemas.microsoft.com/sharepoint/v3/contenttype/forms"/>
+    <ds:schemaRef ds:uri="http://schemas.openxmlformats.org/officeDocument/2006/bibliography"/>
   </ds:schemaRefs>
 </ds:datastoreItem>
 </file>
@@ -4310,9 +4327,9 @@
 </file>
 
 <file path=customXml/itemProps5.xml><?xml version="1.0" encoding="utf-8"?>
-<ds:datastoreItem xmlns:ds="http://schemas.openxmlformats.org/officeDocument/2006/customXml" ds:itemID="{DADA3E35-FC7D-429A-B243-2BC9AF2BAFB9}">
+<ds:datastoreItem xmlns:ds="http://schemas.openxmlformats.org/officeDocument/2006/customXml" ds:itemID="{53FD8D4B-59F0-4498-832E-B9AF55F41E6A}">
   <ds:schemaRefs>
-    <ds:schemaRef ds:uri="http://schemas.openxmlformats.org/officeDocument/2006/bibliography"/>
+    <ds:schemaRef ds:uri="http://schemas.microsoft.com/sharepoint/v3/contenttype/forms"/>
   </ds:schemaRefs>
 </ds:datastoreItem>
 </file>
</xml_diff>

<commit_message>
Refactor (ImportDoc) : fixed uml doc
</commit_message>
<xml_diff>
--- a/Important Docs - DELETE/CustomPhysicsDoc_JustinGreen.docx
+++ b/Important Docs - DELETE/CustomPhysicsDoc_JustinGreen.docx
@@ -1,6 +1,6 @@
 
 <file path=word/document.xml><?xml version="1.0" encoding="utf-8"?>
-<w:document xmlns:wpc="http://schemas.microsoft.com/office/word/2010/wordprocessingCanvas" xmlns:cx="http://schemas.microsoft.com/office/drawing/2014/chartex" xmlns:cx1="http://schemas.microsoft.com/office/drawing/2015/9/8/chartex" xmlns:cx2="http://schemas.microsoft.com/office/drawing/2015/10/21/chartex" xmlns:cx3="http://schemas.microsoft.com/office/drawing/2016/5/9/chartex" xmlns:cx4="http://schemas.microsoft.com/office/drawing/2016/5/10/chartex" xmlns:cx5="http://schemas.microsoft.com/office/drawing/2016/5/11/chartex" xmlns:cx6="http://schemas.microsoft.com/office/drawing/2016/5/12/chartex" xmlns:cx7="http://schemas.microsoft.com/office/drawing/2016/5/13/chartex" xmlns:cx8="http://schemas.microsoft.com/office/drawing/2016/5/14/chartex" xmlns:mc="http://schemas.openxmlformats.org/markup-compatibility/2006" xmlns:aink="http://schemas.microsoft.com/office/drawing/2016/ink" xmlns:am3d="http://schemas.microsoft.com/office/drawing/2017/model3d" xmlns:o="urn:schemas-microsoft-com:office:office" xmlns:oel="http://schemas.microsoft.com/office/2019/extlst" xmlns:r="http://schemas.openxmlformats.org/officeDocument/2006/relationships" xmlns:m="http://schemas.openxmlformats.org/officeDocument/2006/math" xmlns:v="urn:schemas-microsoft-com:vml" xmlns:wp14="http://schemas.microsoft.com/office/word/2010/wordprocessingDrawing" xmlns:wp="http://schemas.openxmlformats.org/drawingml/2006/wordprocessingDrawing" xmlns:w10="urn:schemas-microsoft-com:office:word" xmlns:w="http://schemas.openxmlformats.org/wordprocessingml/2006/main" xmlns:w14="http://schemas.microsoft.com/office/word/2010/wordml" xmlns:w15="http://schemas.microsoft.com/office/word/2012/wordml" xmlns:w16cex="http://schemas.microsoft.com/office/word/2018/wordml/cex" xmlns:w16cid="http://schemas.microsoft.com/office/word/2016/wordml/cid" xmlns:w16="http://schemas.microsoft.com/office/word/2018/wordml" xmlns:w16sdtdh="http://schemas.microsoft.com/office/word/2020/wordml/sdtdatahash" xmlns:w16se="http://schemas.microsoft.com/office/word/2015/wordml/symex" xmlns:wpg="http://schemas.microsoft.com/office/word/2010/wordprocessingGroup" xmlns:wpi="http://schemas.microsoft.com/office/word/2010/wordprocessingInk" xmlns:wne="http://schemas.microsoft.com/office/word/2006/wordml" xmlns:wps="http://schemas.microsoft.com/office/word/2010/wordprocessingShape" mc:Ignorable="w14 w15 w16se w16cid w16 w16cex w16sdtdh wp14">
+<w:document xmlns:wpc="http://schemas.microsoft.com/office/word/2010/wordprocessingCanvas" xmlns:cx="http://schemas.microsoft.com/office/drawing/2014/chartex" xmlns:cx1="http://schemas.microsoft.com/office/drawing/2015/9/8/chartex" xmlns:cx2="http://schemas.microsoft.com/office/drawing/2015/10/21/chartex" xmlns:cx3="http://schemas.microsoft.com/office/drawing/2016/5/9/chartex" xmlns:cx4="http://schemas.microsoft.com/office/drawing/2016/5/10/chartex" xmlns:cx5="http://schemas.microsoft.com/office/drawing/2016/5/11/chartex" xmlns:cx6="http://schemas.microsoft.com/office/drawing/2016/5/12/chartex" xmlns:cx7="http://schemas.microsoft.com/office/drawing/2016/5/13/chartex" xmlns:cx8="http://schemas.microsoft.com/office/drawing/2016/5/14/chartex" xmlns:mc="http://schemas.openxmlformats.org/markup-compatibility/2006" xmlns:aink="http://schemas.microsoft.com/office/drawing/2016/ink" xmlns:am3d="http://schemas.microsoft.com/office/drawing/2017/model3d" xmlns:o="urn:schemas-microsoft-com:office:office" xmlns:oel="http://schemas.microsoft.com/office/2019/extlst" xmlns:r="http://schemas.openxmlformats.org/officeDocument/2006/relationships" xmlns:m="http://schemas.openxmlformats.org/officeDocument/2006/math" xmlns:v="urn:schemas-microsoft-com:vml" xmlns:wp14="http://schemas.microsoft.com/office/word/2010/wordprocessingDrawing" xmlns:wp="http://schemas.openxmlformats.org/drawingml/2006/wordprocessingDrawing" xmlns:w10="urn:schemas-microsoft-com:office:word" xmlns:w="http://schemas.openxmlformats.org/wordprocessingml/2006/main" xmlns:w14="http://schemas.microsoft.com/office/word/2010/wordml" xmlns:w15="http://schemas.microsoft.com/office/word/2012/wordml" xmlns:w16cex="http://schemas.microsoft.com/office/word/2018/wordml/cex" xmlns:w16cid="http://schemas.microsoft.com/office/word/2016/wordml/cid" xmlns:w16="http://schemas.microsoft.com/office/word/2018/wordml" xmlns:w16du="http://schemas.microsoft.com/office/word/2023/wordml/word16du" xmlns:w16sdtdh="http://schemas.microsoft.com/office/word/2020/wordml/sdtdatahash" xmlns:w16se="http://schemas.microsoft.com/office/word/2015/wordml/symex" xmlns:wpg="http://schemas.microsoft.com/office/word/2010/wordprocessingGroup" xmlns:wpi="http://schemas.microsoft.com/office/word/2010/wordprocessingInk" xmlns:wne="http://schemas.microsoft.com/office/word/2006/wordml" xmlns:wps="http://schemas.microsoft.com/office/word/2010/wordprocessingShape" mc:Ignorable="w14 w15 w16se w16cid w16 w16cex w16sdtdh wp14">
   <w:body>
     <w:sdt>
       <w:sdtPr>
@@ -1214,18 +1214,10 @@
           <w:noProof/>
         </w:rPr>
         <w:drawing>
-          <wp:anchor distT="0" distB="0" distL="114300" distR="114300" simplePos="0" relativeHeight="251665408" behindDoc="0" locked="0" layoutInCell="1" allowOverlap="1" wp14:anchorId="5183FDB8" wp14:editId="2C876FDE">
-            <wp:simplePos x="0" y="0"/>
-            <wp:positionH relativeFrom="margin">
-              <wp:align>center</wp:align>
-            </wp:positionH>
-            <wp:positionV relativeFrom="margin">
-              <wp:align>center</wp:align>
-            </wp:positionV>
-            <wp:extent cx="9677400" cy="3574415"/>
-            <wp:effectExtent l="0" t="0" r="0" b="6985"/>
-            <wp:wrapSquare wrapText="bothSides"/>
-            <wp:docPr id="2" name="Picture 2"/>
+          <wp:inline distT="0" distB="0" distL="0" distR="0" wp14:anchorId="3073553D" wp14:editId="589790CF">
+            <wp:extent cx="8862060" cy="3825240"/>
+            <wp:effectExtent l="0" t="0" r="0" b="3810"/>
+            <wp:docPr id="1514018276" name="Picture 1"/>
             <wp:cNvGraphicFramePr>
               <a:graphicFrameLocks xmlns:a="http://schemas.openxmlformats.org/drawingml/2006/main" noChangeAspect="1"/>
             </wp:cNvGraphicFramePr>
@@ -1254,7 +1246,7 @@
                   <pic:spPr bwMode="auto">
                     <a:xfrm>
                       <a:off x="0" y="0"/>
-                      <a:ext cx="9677400" cy="3574415"/>
+                      <a:ext cx="8862060" cy="3825240"/>
                     </a:xfrm>
                     <a:prstGeom prst="rect">
                       <a:avLst/>
@@ -1267,13 +1259,7 @@
                 </pic:pic>
               </a:graphicData>
             </a:graphic>
-            <wp14:sizeRelH relativeFrom="margin">
-              <wp14:pctWidth>0</wp14:pctWidth>
-            </wp14:sizeRelH>
-            <wp14:sizeRelV relativeFrom="margin">
-              <wp14:pctHeight>0</wp14:pctHeight>
-            </wp14:sizeRelV>
-          </wp:anchor>
+          </wp:inline>
         </w:drawing>
       </w:r>
     </w:p>
@@ -1336,28 +1322,12 @@
       </w:r>
       <w:proofErr w:type="spellEnd"/>
       <w:r>
-        <w:t xml:space="preserve"> library uses no </w:t>
-      </w:r>
-      <w:proofErr w:type="gramStart"/>
-      <w:r>
-        <w:t>third party</w:t>
-      </w:r>
-      <w:proofErr w:type="gramEnd"/>
-      <w:r>
-        <w:t xml:space="preserve"> physics library and allows for simulations of static and dynamic rigid bodies, applied forces to dynamic rigid bodies and the expected interaction of static and dynamic rigid bodies.</w:t>
-      </w:r>
-    </w:p>
-    <w:p>
-      <w:r>
-        <w:t xml:space="preserve">This library implements rigid bodies to simulate common objects. These objects have basic attributes such as position, </w:t>
-      </w:r>
-      <w:proofErr w:type="gramStart"/>
-      <w:r>
-        <w:t>mass</w:t>
-      </w:r>
-      <w:proofErr w:type="gramEnd"/>
-      <w:r>
-        <w:t xml:space="preserve"> and velocity to more advance attributes like orientation, moment, and drag both linear and angular.  Static objects can also be simulated as kinematic bodies </w:t>
+        <w:t xml:space="preserve"> library uses no third party physics library and allows for simulations of static and dynamic rigid bodies, applied forces to dynamic rigid bodies and the expected interaction of static and dynamic rigid bodies.</w:t>
+      </w:r>
+    </w:p>
+    <w:p>
+      <w:r>
+        <w:t xml:space="preserve">This library implements rigid bodies to simulate common objects. These objects have basic attributes such as position, mass and velocity to more advance attributes like orientation, moment, and drag both linear and angular.  Static objects can also be simulated as kinematic bodies </w:t>
       </w:r>
       <w:r>
         <w:t>and are treated with infinite mass.</w:t>
@@ -1376,13 +1346,8 @@
       <w:r>
         <w:t xml:space="preserve">dynamic </w:t>
       </w:r>
-      <w:proofErr w:type="gramStart"/>
-      <w:r>
-        <w:t>boxes</w:t>
-      </w:r>
-      <w:proofErr w:type="gramEnd"/>
-      <w:r>
-        <w:t xml:space="preserve"> and </w:t>
+      <w:r>
+        <w:t xml:space="preserve">boxes and </w:t>
       </w:r>
       <w:r>
         <w:t xml:space="preserve">static </w:t>
@@ -1406,15 +1371,7 @@
         <w:t xml:space="preserve"> collision with planes by using </w:t>
       </w:r>
       <w:r>
-        <w:t xml:space="preserve">velocities and the </w:t>
-      </w:r>
-      <w:proofErr w:type="gramStart"/>
-      <w:r>
-        <w:t>plane’s</w:t>
-      </w:r>
-      <w:proofErr w:type="gramEnd"/>
-      <w:r>
-        <w:t xml:space="preserve"> normal.</w:t>
+        <w:t>velocities and the plane’s normal.</w:t>
       </w:r>
       <w:r>
         <w:t xml:space="preserve"> Sphere collision</w:t>
@@ -1617,15 +1574,7 @@
         <w:t>the implementation of three main concepts;</w:t>
       </w:r>
       <w:r>
-        <w:t xml:space="preserve"> the further force is applied from an </w:t>
-      </w:r>
-      <w:proofErr w:type="gramStart"/>
-      <w:r>
-        <w:t>objects</w:t>
-      </w:r>
-      <w:proofErr w:type="gramEnd"/>
-      <w:r>
-        <w:t xml:space="preserve"> axis of rotation</w:t>
+        <w:t xml:space="preserve"> the further force is applied from an objects axis of rotation</w:t>
       </w:r>
       <w:r>
         <w:t xml:space="preserve"> </w:t>
@@ -1691,15 +1640,7 @@
     </w:p>
     <w:p>
       <w:r>
-        <w:t xml:space="preserve">Performing collision checks against every object in a scene every frame can get quite costly, this is where quadtrees can become useful. Quadtrees are </w:t>
-      </w:r>
-      <w:proofErr w:type="gramStart"/>
-      <w:r>
-        <w:t>partition based</w:t>
-      </w:r>
-      <w:proofErr w:type="gramEnd"/>
-      <w:r>
-        <w:t xml:space="preserve"> data structures (sometimes referred to as </w:t>
+        <w:t xml:space="preserve">Performing collision checks against every object in a scene every frame can get quite costly, this is where quadtrees can become useful. Quadtrees are partition based data structures (sometimes referred to as </w:t>
       </w:r>
       <w:r>
         <w:t>bounding volume hierarchies</w:t>
@@ -1719,13 +1660,8 @@
         <w:t>Quadtrees specifically are subdivided into four smaller squares at each recursive step and can be implemented as a collision detection by storing objects within leaves of the quadtree. These objects are inserted into these leaves by checking if the object intersects with a node, then recurses until leaf level is reached, and are then added to the collection. C</w:t>
       </w:r>
       <w:r>
-        <w:t xml:space="preserve">ollision detection occurs when exacting the steps to insertion however the object is tested for collision against all objects the </w:t>
-      </w:r>
-      <w:proofErr w:type="gramStart"/>
-      <w:r>
-        <w:t>collection</w:t>
-      </w:r>
-      <w:proofErr w:type="gramEnd"/>
+        <w:t>ollision detection occurs when exacting the steps to insertion however the object is tested for collision against all objects the collection</w:t>
+      </w:r>
     </w:p>
     <w:p/>
     <w:p>
@@ -1803,15 +1739,7 @@
       </w:r>
       <w:proofErr w:type="spellEnd"/>
       <w:r>
-        <w:t xml:space="preserve"> primitives such as dynamic circles, static </w:t>
-      </w:r>
-      <w:proofErr w:type="gramStart"/>
-      <w:r>
-        <w:t>boxes</w:t>
-      </w:r>
-      <w:proofErr w:type="gramEnd"/>
-      <w:r>
-        <w:t xml:space="preserve"> and invisible planes as the boundaries. The pool balls where all made a child of the circle primitive, with the mass of real pool balls, and the pool table didn’t have gravity however friction of a table was simulated with linear and angular drag. </w:t>
+        <w:t xml:space="preserve"> primitives such as dynamic circles, static boxes and invisible planes as the boundaries. The pool balls where all made a child of the circle primitive, with the mass of real pool balls, and the pool table didn’t have gravity however friction of a table was simulated with linear and angular drag. </w:t>
       </w:r>
     </w:p>
     <w:p>
@@ -1946,15 +1874,7 @@
     </w:p>
     <w:p>
       <w:r>
-        <w:t xml:space="preserve">The only </w:t>
-      </w:r>
-      <w:proofErr w:type="gramStart"/>
-      <w:r>
-        <w:t>third party</w:t>
-      </w:r>
-      <w:proofErr w:type="gramEnd"/>
-      <w:r>
-        <w:t xml:space="preserve"> library which was used was in the making of </w:t>
+        <w:t xml:space="preserve">The only third party library which was used was in the making of </w:t>
       </w:r>
       <w:proofErr w:type="spellStart"/>
       <w:r>
@@ -2016,15 +1936,7 @@
     </w:p>
     <w:p>
       <w:r>
-        <w:t xml:space="preserve">ERICSON, C. (2005) Real-time collision detection. </w:t>
-      </w:r>
-      <w:proofErr w:type="gramStart"/>
-      <w:r>
-        <w:t>Amsterdam ;</w:t>
-      </w:r>
-      <w:proofErr w:type="gramEnd"/>
-      <w:r>
-        <w:t xml:space="preserve"> Boston ; </w:t>
+        <w:t xml:space="preserve">ERICSON, C. (2005) Real-time collision detection. Amsterdam ; Boston ; </w:t>
       </w:r>
       <w:proofErr w:type="spellStart"/>
       <w:r>
@@ -2063,7 +1975,7 @@
 </file>
 
 <file path=word/comments.xml><?xml version="1.0" encoding="utf-8"?>
-<w:comments xmlns:wpc="http://schemas.microsoft.com/office/word/2010/wordprocessingCanvas" xmlns:cx="http://schemas.microsoft.com/office/drawing/2014/chartex" xmlns:cx1="http://schemas.microsoft.com/office/drawing/2015/9/8/chartex" xmlns:cx2="http://schemas.microsoft.com/office/drawing/2015/10/21/chartex" xmlns:cx3="http://schemas.microsoft.com/office/drawing/2016/5/9/chartex" xmlns:cx4="http://schemas.microsoft.com/office/drawing/2016/5/10/chartex" xmlns:cx5="http://schemas.microsoft.com/office/drawing/2016/5/11/chartex" xmlns:cx6="http://schemas.microsoft.com/office/drawing/2016/5/12/chartex" xmlns:cx7="http://schemas.microsoft.com/office/drawing/2016/5/13/chartex" xmlns:cx8="http://schemas.microsoft.com/office/drawing/2016/5/14/chartex" xmlns:mc="http://schemas.openxmlformats.org/markup-compatibility/2006" xmlns:aink="http://schemas.microsoft.com/office/drawing/2016/ink" xmlns:am3d="http://schemas.microsoft.com/office/drawing/2017/model3d" xmlns:o="urn:schemas-microsoft-com:office:office" xmlns:oel="http://schemas.microsoft.com/office/2019/extlst" xmlns:r="http://schemas.openxmlformats.org/officeDocument/2006/relationships" xmlns:m="http://schemas.openxmlformats.org/officeDocument/2006/math" xmlns:v="urn:schemas-microsoft-com:vml" xmlns:wp14="http://schemas.microsoft.com/office/word/2010/wordprocessingDrawing" xmlns:wp="http://schemas.openxmlformats.org/drawingml/2006/wordprocessingDrawing" xmlns:w10="urn:schemas-microsoft-com:office:word" xmlns:w="http://schemas.openxmlformats.org/wordprocessingml/2006/main" xmlns:w14="http://schemas.microsoft.com/office/word/2010/wordml" xmlns:w15="http://schemas.microsoft.com/office/word/2012/wordml" xmlns:w16cex="http://schemas.microsoft.com/office/word/2018/wordml/cex" xmlns:w16cid="http://schemas.microsoft.com/office/word/2016/wordml/cid" xmlns:w16="http://schemas.microsoft.com/office/word/2018/wordml" xmlns:w16sdtdh="http://schemas.microsoft.com/office/word/2020/wordml/sdtdatahash" xmlns:w16se="http://schemas.microsoft.com/office/word/2015/wordml/symex" xmlns:wpg="http://schemas.microsoft.com/office/word/2010/wordprocessingGroup" xmlns:wpi="http://schemas.microsoft.com/office/word/2010/wordprocessingInk" xmlns:wne="http://schemas.microsoft.com/office/word/2006/wordml" xmlns:wps="http://schemas.microsoft.com/office/word/2010/wordprocessingShape" mc:Ignorable="w14 w15 w16se w16cid w16 w16cex w16sdtdh wp14">
+<w:comments xmlns:wpc="http://schemas.microsoft.com/office/word/2010/wordprocessingCanvas" xmlns:cx="http://schemas.microsoft.com/office/drawing/2014/chartex" xmlns:cx1="http://schemas.microsoft.com/office/drawing/2015/9/8/chartex" xmlns:cx2="http://schemas.microsoft.com/office/drawing/2015/10/21/chartex" xmlns:cx3="http://schemas.microsoft.com/office/drawing/2016/5/9/chartex" xmlns:cx4="http://schemas.microsoft.com/office/drawing/2016/5/10/chartex" xmlns:cx5="http://schemas.microsoft.com/office/drawing/2016/5/11/chartex" xmlns:cx6="http://schemas.microsoft.com/office/drawing/2016/5/12/chartex" xmlns:cx7="http://schemas.microsoft.com/office/drawing/2016/5/13/chartex" xmlns:cx8="http://schemas.microsoft.com/office/drawing/2016/5/14/chartex" xmlns:mc="http://schemas.openxmlformats.org/markup-compatibility/2006" xmlns:aink="http://schemas.microsoft.com/office/drawing/2016/ink" xmlns:am3d="http://schemas.microsoft.com/office/drawing/2017/model3d" xmlns:o="urn:schemas-microsoft-com:office:office" xmlns:oel="http://schemas.microsoft.com/office/2019/extlst" xmlns:r="http://schemas.openxmlformats.org/officeDocument/2006/relationships" xmlns:m="http://schemas.openxmlformats.org/officeDocument/2006/math" xmlns:v="urn:schemas-microsoft-com:vml" xmlns:wp14="http://schemas.microsoft.com/office/word/2010/wordprocessingDrawing" xmlns:wp="http://schemas.openxmlformats.org/drawingml/2006/wordprocessingDrawing" xmlns:w10="urn:schemas-microsoft-com:office:word" xmlns:w="http://schemas.openxmlformats.org/wordprocessingml/2006/main" xmlns:w14="http://schemas.microsoft.com/office/word/2010/wordml" xmlns:w15="http://schemas.microsoft.com/office/word/2012/wordml" xmlns:w16cex="http://schemas.microsoft.com/office/word/2018/wordml/cex" xmlns:w16cid="http://schemas.microsoft.com/office/word/2016/wordml/cid" xmlns:w16="http://schemas.microsoft.com/office/word/2018/wordml" xmlns:w16du="http://schemas.microsoft.com/office/word/2023/wordml/word16du" xmlns:w16sdtdh="http://schemas.microsoft.com/office/word/2020/wordml/sdtdatahash" xmlns:w16se="http://schemas.microsoft.com/office/word/2015/wordml/symex" xmlns:wpg="http://schemas.microsoft.com/office/word/2010/wordprocessingGroup" xmlns:wpi="http://schemas.microsoft.com/office/word/2010/wordprocessingInk" xmlns:wne="http://schemas.microsoft.com/office/word/2006/wordml" xmlns:wps="http://schemas.microsoft.com/office/word/2010/wordprocessingShape" mc:Ignorable="w14 w15 w16se w16cid w16 w16cex w16sdtdh wp14">
   <w:comment w:id="9" w:author="Justin Green" w:date="2023-02-20T15:01:00Z" w:initials="JG">
     <w:p>
       <w:pPr>
@@ -2197,7 +2109,7 @@
 </file>
 
 <file path=word/commentsExtended.xml><?xml version="1.0" encoding="utf-8"?>
-<w15:commentsEx xmlns:wpc="http://schemas.microsoft.com/office/word/2010/wordprocessingCanvas" xmlns:cx="http://schemas.microsoft.com/office/drawing/2014/chartex" xmlns:cx1="http://schemas.microsoft.com/office/drawing/2015/9/8/chartex" xmlns:cx2="http://schemas.microsoft.com/office/drawing/2015/10/21/chartex" xmlns:cx3="http://schemas.microsoft.com/office/drawing/2016/5/9/chartex" xmlns:cx4="http://schemas.microsoft.com/office/drawing/2016/5/10/chartex" xmlns:cx5="http://schemas.microsoft.com/office/drawing/2016/5/11/chartex" xmlns:cx6="http://schemas.microsoft.com/office/drawing/2016/5/12/chartex" xmlns:cx7="http://schemas.microsoft.com/office/drawing/2016/5/13/chartex" xmlns:cx8="http://schemas.microsoft.com/office/drawing/2016/5/14/chartex" xmlns:mc="http://schemas.openxmlformats.org/markup-compatibility/2006" xmlns:aink="http://schemas.microsoft.com/office/drawing/2016/ink" xmlns:am3d="http://schemas.microsoft.com/office/drawing/2017/model3d" xmlns:o="urn:schemas-microsoft-com:office:office" xmlns:oel="http://schemas.microsoft.com/office/2019/extlst" xmlns:r="http://schemas.openxmlformats.org/officeDocument/2006/relationships" xmlns:m="http://schemas.openxmlformats.org/officeDocument/2006/math" xmlns:v="urn:schemas-microsoft-com:vml" xmlns:wp14="http://schemas.microsoft.com/office/word/2010/wordprocessingDrawing" xmlns:wp="http://schemas.openxmlformats.org/drawingml/2006/wordprocessingDrawing" xmlns:w10="urn:schemas-microsoft-com:office:word" xmlns:w="http://schemas.openxmlformats.org/wordprocessingml/2006/main" xmlns:w14="http://schemas.microsoft.com/office/word/2010/wordml" xmlns:w15="http://schemas.microsoft.com/office/word/2012/wordml" xmlns:w16cex="http://schemas.microsoft.com/office/word/2018/wordml/cex" xmlns:w16cid="http://schemas.microsoft.com/office/word/2016/wordml/cid" xmlns:w16="http://schemas.microsoft.com/office/word/2018/wordml" xmlns:w16sdtdh="http://schemas.microsoft.com/office/word/2020/wordml/sdtdatahash" xmlns:w16se="http://schemas.microsoft.com/office/word/2015/wordml/symex" xmlns:wpg="http://schemas.microsoft.com/office/word/2010/wordprocessingGroup" xmlns:wpi="http://schemas.microsoft.com/office/word/2010/wordprocessingInk" xmlns:wne="http://schemas.microsoft.com/office/word/2006/wordml" xmlns:wps="http://schemas.microsoft.com/office/word/2010/wordprocessingShape" mc:Ignorable="w14 w15 w16se w16cid w16 w16cex w16sdtdh wp14">
+<w15:commentsEx xmlns:wpc="http://schemas.microsoft.com/office/word/2010/wordprocessingCanvas" xmlns:cx="http://schemas.microsoft.com/office/drawing/2014/chartex" xmlns:cx1="http://schemas.microsoft.com/office/drawing/2015/9/8/chartex" xmlns:cx2="http://schemas.microsoft.com/office/drawing/2015/10/21/chartex" xmlns:cx3="http://schemas.microsoft.com/office/drawing/2016/5/9/chartex" xmlns:cx4="http://schemas.microsoft.com/office/drawing/2016/5/10/chartex" xmlns:cx5="http://schemas.microsoft.com/office/drawing/2016/5/11/chartex" xmlns:cx6="http://schemas.microsoft.com/office/drawing/2016/5/12/chartex" xmlns:cx7="http://schemas.microsoft.com/office/drawing/2016/5/13/chartex" xmlns:cx8="http://schemas.microsoft.com/office/drawing/2016/5/14/chartex" xmlns:mc="http://schemas.openxmlformats.org/markup-compatibility/2006" xmlns:aink="http://schemas.microsoft.com/office/drawing/2016/ink" xmlns:am3d="http://schemas.microsoft.com/office/drawing/2017/model3d" xmlns:o="urn:schemas-microsoft-com:office:office" xmlns:oel="http://schemas.microsoft.com/office/2019/extlst" xmlns:r="http://schemas.openxmlformats.org/officeDocument/2006/relationships" xmlns:m="http://schemas.openxmlformats.org/officeDocument/2006/math" xmlns:v="urn:schemas-microsoft-com:vml" xmlns:wp14="http://schemas.microsoft.com/office/word/2010/wordprocessingDrawing" xmlns:wp="http://schemas.openxmlformats.org/drawingml/2006/wordprocessingDrawing" xmlns:w10="urn:schemas-microsoft-com:office:word" xmlns:w="http://schemas.openxmlformats.org/wordprocessingml/2006/main" xmlns:w14="http://schemas.microsoft.com/office/word/2010/wordml" xmlns:w15="http://schemas.microsoft.com/office/word/2012/wordml" xmlns:w16cex="http://schemas.microsoft.com/office/word/2018/wordml/cex" xmlns:w16cid="http://schemas.microsoft.com/office/word/2016/wordml/cid" xmlns:w16="http://schemas.microsoft.com/office/word/2018/wordml" xmlns:w16du="http://schemas.microsoft.com/office/word/2023/wordml/word16du" xmlns:w16sdtdh="http://schemas.microsoft.com/office/word/2020/wordml/sdtdatahash" xmlns:w16se="http://schemas.microsoft.com/office/word/2015/wordml/symex" xmlns:wpg="http://schemas.microsoft.com/office/word/2010/wordprocessingGroup" xmlns:wpi="http://schemas.microsoft.com/office/word/2010/wordprocessingInk" xmlns:wne="http://schemas.microsoft.com/office/word/2006/wordml" xmlns:wps="http://schemas.microsoft.com/office/word/2010/wordprocessingShape" mc:Ignorable="w14 w15 w16se w16cid w16 w16cex w16sdtdh wp14">
   <w15:commentEx w15:paraId="1F4D31FD" w15:done="0"/>
   <w15:commentEx w15:paraId="6F9559F4" w15:done="0"/>
   <w15:commentEx w15:paraId="42B91B9C" w15:done="0"/>
@@ -2205,7 +2117,7 @@
 </file>
 
 <file path=word/commentsExtensible.xml><?xml version="1.0" encoding="utf-8"?>
-<w16cex:commentsExtensible xmlns:wpc="http://schemas.microsoft.com/office/word/2010/wordprocessingCanvas" xmlns:cx="http://schemas.microsoft.com/office/drawing/2014/chartex" xmlns:cx1="http://schemas.microsoft.com/office/drawing/2015/9/8/chartex" xmlns:cx2="http://schemas.microsoft.com/office/drawing/2015/10/21/chartex" xmlns:cx3="http://schemas.microsoft.com/office/drawing/2016/5/9/chartex" xmlns:cx4="http://schemas.microsoft.com/office/drawing/2016/5/10/chartex" xmlns:cx5="http://schemas.microsoft.com/office/drawing/2016/5/11/chartex" xmlns:cx6="http://schemas.microsoft.com/office/drawing/2016/5/12/chartex" xmlns:cx7="http://schemas.microsoft.com/office/drawing/2016/5/13/chartex" xmlns:cx8="http://schemas.microsoft.com/office/drawing/2016/5/14/chartex" xmlns:mc="http://schemas.openxmlformats.org/markup-compatibility/2006" xmlns:aink="http://schemas.microsoft.com/office/drawing/2016/ink" xmlns:am3d="http://schemas.microsoft.com/office/drawing/2017/model3d" xmlns:o="urn:schemas-microsoft-com:office:office" xmlns:oel="http://schemas.microsoft.com/office/2019/extlst" xmlns:r="http://schemas.openxmlformats.org/officeDocument/2006/relationships" xmlns:m="http://schemas.openxmlformats.org/officeDocument/2006/math" xmlns:v="urn:schemas-microsoft-com:vml" xmlns:wp14="http://schemas.microsoft.com/office/word/2010/wordprocessingDrawing" xmlns:wp="http://schemas.openxmlformats.org/drawingml/2006/wordprocessingDrawing" xmlns:w10="urn:schemas-microsoft-com:office:word" xmlns:w="http://schemas.openxmlformats.org/wordprocessingml/2006/main" xmlns:w14="http://schemas.microsoft.com/office/word/2010/wordml" xmlns:w15="http://schemas.microsoft.com/office/word/2012/wordml" xmlns:w16cex="http://schemas.microsoft.com/office/word/2018/wordml/cex" xmlns:w16cid="http://schemas.microsoft.com/office/word/2016/wordml/cid" xmlns:w16="http://schemas.microsoft.com/office/word/2018/wordml" xmlns:w16sdtdh="http://schemas.microsoft.com/office/word/2020/wordml/sdtdatahash" xmlns:w16se="http://schemas.microsoft.com/office/word/2015/wordml/symex" xmlns:wpg="http://schemas.microsoft.com/office/word/2010/wordprocessingGroup" xmlns:wpi="http://schemas.microsoft.com/office/word/2010/wordprocessingInk" xmlns:wne="http://schemas.microsoft.com/office/word/2006/wordml" xmlns:wps="http://schemas.microsoft.com/office/word/2010/wordprocessingShape" mc:Ignorable="w14 w15 w16se w16cid w16 w16cex w16sdtdh wp14">
+<w16cex:commentsExtensible xmlns:wpc="http://schemas.microsoft.com/office/word/2010/wordprocessingCanvas" xmlns:cx="http://schemas.microsoft.com/office/drawing/2014/chartex" xmlns:cx1="http://schemas.microsoft.com/office/drawing/2015/9/8/chartex" xmlns:cx2="http://schemas.microsoft.com/office/drawing/2015/10/21/chartex" xmlns:cx3="http://schemas.microsoft.com/office/drawing/2016/5/9/chartex" xmlns:cx4="http://schemas.microsoft.com/office/drawing/2016/5/10/chartex" xmlns:cx5="http://schemas.microsoft.com/office/drawing/2016/5/11/chartex" xmlns:cx6="http://schemas.microsoft.com/office/drawing/2016/5/12/chartex" xmlns:cx7="http://schemas.microsoft.com/office/drawing/2016/5/13/chartex" xmlns:cx8="http://schemas.microsoft.com/office/drawing/2016/5/14/chartex" xmlns:mc="http://schemas.openxmlformats.org/markup-compatibility/2006" xmlns:aink="http://schemas.microsoft.com/office/drawing/2016/ink" xmlns:am3d="http://schemas.microsoft.com/office/drawing/2017/model3d" xmlns:o="urn:schemas-microsoft-com:office:office" xmlns:oel="http://schemas.microsoft.com/office/2019/extlst" xmlns:r="http://schemas.openxmlformats.org/officeDocument/2006/relationships" xmlns:m="http://schemas.openxmlformats.org/officeDocument/2006/math" xmlns:v="urn:schemas-microsoft-com:vml" xmlns:wp14="http://schemas.microsoft.com/office/word/2010/wordprocessingDrawing" xmlns:wp="http://schemas.openxmlformats.org/drawingml/2006/wordprocessingDrawing" xmlns:w10="urn:schemas-microsoft-com:office:word" xmlns:w="http://schemas.openxmlformats.org/wordprocessingml/2006/main" xmlns:w14="http://schemas.microsoft.com/office/word/2010/wordml" xmlns:w15="http://schemas.microsoft.com/office/word/2012/wordml" xmlns:w16cex="http://schemas.microsoft.com/office/word/2018/wordml/cex" xmlns:w16cid="http://schemas.microsoft.com/office/word/2016/wordml/cid" xmlns:w16="http://schemas.microsoft.com/office/word/2018/wordml" xmlns:w16du="http://schemas.microsoft.com/office/word/2023/wordml/word16du" xmlns:w16sdtdh="http://schemas.microsoft.com/office/word/2020/wordml/sdtdatahash" xmlns:w16se="http://schemas.microsoft.com/office/word/2015/wordml/symex" xmlns:wpg="http://schemas.microsoft.com/office/word/2010/wordprocessingGroup" xmlns:wpi="http://schemas.microsoft.com/office/word/2010/wordprocessingInk" xmlns:wne="http://schemas.microsoft.com/office/word/2006/wordml" xmlns:wps="http://schemas.microsoft.com/office/word/2010/wordprocessingShape" mc:Ignorable="w14 w15 w16se w16cid w16 w16cex w16sdtdh wp14">
   <w16cex:commentExtensible w16cex:durableId="279E09B2" w16cex:dateUtc="2023-02-20T04:01:00Z"/>
   <w16cex:commentExtensible w16cex:durableId="279E0BB1" w16cex:dateUtc="2023-02-20T04:09:00Z"/>
   <w16cex:commentExtensible w16cex:durableId="279EF083" w16cex:dateUtc="2023-02-20T20:25:00Z"/>
@@ -2213,7 +2125,7 @@
 </file>
 
 <file path=word/commentsIds.xml><?xml version="1.0" encoding="utf-8"?>
-<w16cid:commentsIds xmlns:wpc="http://schemas.microsoft.com/office/word/2010/wordprocessingCanvas" xmlns:cx="http://schemas.microsoft.com/office/drawing/2014/chartex" xmlns:cx1="http://schemas.microsoft.com/office/drawing/2015/9/8/chartex" xmlns:cx2="http://schemas.microsoft.com/office/drawing/2015/10/21/chartex" xmlns:cx3="http://schemas.microsoft.com/office/drawing/2016/5/9/chartex" xmlns:cx4="http://schemas.microsoft.com/office/drawing/2016/5/10/chartex" xmlns:cx5="http://schemas.microsoft.com/office/drawing/2016/5/11/chartex" xmlns:cx6="http://schemas.microsoft.com/office/drawing/2016/5/12/chartex" xmlns:cx7="http://schemas.microsoft.com/office/drawing/2016/5/13/chartex" xmlns:cx8="http://schemas.microsoft.com/office/drawing/2016/5/14/chartex" xmlns:mc="http://schemas.openxmlformats.org/markup-compatibility/2006" xmlns:aink="http://schemas.microsoft.com/office/drawing/2016/ink" xmlns:am3d="http://schemas.microsoft.com/office/drawing/2017/model3d" xmlns:o="urn:schemas-microsoft-com:office:office" xmlns:oel="http://schemas.microsoft.com/office/2019/extlst" xmlns:r="http://schemas.openxmlformats.org/officeDocument/2006/relationships" xmlns:m="http://schemas.openxmlformats.org/officeDocument/2006/math" xmlns:v="urn:schemas-microsoft-com:vml" xmlns:wp14="http://schemas.microsoft.com/office/word/2010/wordprocessingDrawing" xmlns:wp="http://schemas.openxmlformats.org/drawingml/2006/wordprocessingDrawing" xmlns:w10="urn:schemas-microsoft-com:office:word" xmlns:w="http://schemas.openxmlformats.org/wordprocessingml/2006/main" xmlns:w14="http://schemas.microsoft.com/office/word/2010/wordml" xmlns:w15="http://schemas.microsoft.com/office/word/2012/wordml" xmlns:w16cex="http://schemas.microsoft.com/office/word/2018/wordml/cex" xmlns:w16cid="http://schemas.microsoft.com/office/word/2016/wordml/cid" xmlns:w16="http://schemas.microsoft.com/office/word/2018/wordml" xmlns:w16sdtdh="http://schemas.microsoft.com/office/word/2020/wordml/sdtdatahash" xmlns:w16se="http://schemas.microsoft.com/office/word/2015/wordml/symex" xmlns:wpg="http://schemas.microsoft.com/office/word/2010/wordprocessingGroup" xmlns:wpi="http://schemas.microsoft.com/office/word/2010/wordprocessingInk" xmlns:wne="http://schemas.microsoft.com/office/word/2006/wordml" xmlns:wps="http://schemas.microsoft.com/office/word/2010/wordprocessingShape" mc:Ignorable="w14 w15 w16se w16cid w16 w16cex w16sdtdh wp14">
+<w16cid:commentsIds xmlns:wpc="http://schemas.microsoft.com/office/word/2010/wordprocessingCanvas" xmlns:cx="http://schemas.microsoft.com/office/drawing/2014/chartex" xmlns:cx1="http://schemas.microsoft.com/office/drawing/2015/9/8/chartex" xmlns:cx2="http://schemas.microsoft.com/office/drawing/2015/10/21/chartex" xmlns:cx3="http://schemas.microsoft.com/office/drawing/2016/5/9/chartex" xmlns:cx4="http://schemas.microsoft.com/office/drawing/2016/5/10/chartex" xmlns:cx5="http://schemas.microsoft.com/office/drawing/2016/5/11/chartex" xmlns:cx6="http://schemas.microsoft.com/office/drawing/2016/5/12/chartex" xmlns:cx7="http://schemas.microsoft.com/office/drawing/2016/5/13/chartex" xmlns:cx8="http://schemas.microsoft.com/office/drawing/2016/5/14/chartex" xmlns:mc="http://schemas.openxmlformats.org/markup-compatibility/2006" xmlns:aink="http://schemas.microsoft.com/office/drawing/2016/ink" xmlns:am3d="http://schemas.microsoft.com/office/drawing/2017/model3d" xmlns:o="urn:schemas-microsoft-com:office:office" xmlns:oel="http://schemas.microsoft.com/office/2019/extlst" xmlns:r="http://schemas.openxmlformats.org/officeDocument/2006/relationships" xmlns:m="http://schemas.openxmlformats.org/officeDocument/2006/math" xmlns:v="urn:schemas-microsoft-com:vml" xmlns:wp14="http://schemas.microsoft.com/office/word/2010/wordprocessingDrawing" xmlns:wp="http://schemas.openxmlformats.org/drawingml/2006/wordprocessingDrawing" xmlns:w10="urn:schemas-microsoft-com:office:word" xmlns:w="http://schemas.openxmlformats.org/wordprocessingml/2006/main" xmlns:w14="http://schemas.microsoft.com/office/word/2010/wordml" xmlns:w15="http://schemas.microsoft.com/office/word/2012/wordml" xmlns:w16cex="http://schemas.microsoft.com/office/word/2018/wordml/cex" xmlns:w16cid="http://schemas.microsoft.com/office/word/2016/wordml/cid" xmlns:w16="http://schemas.microsoft.com/office/word/2018/wordml" xmlns:w16du="http://schemas.microsoft.com/office/word/2023/wordml/word16du" xmlns:w16sdtdh="http://schemas.microsoft.com/office/word/2020/wordml/sdtdatahash" xmlns:w16se="http://schemas.microsoft.com/office/word/2015/wordml/symex" xmlns:wpg="http://schemas.microsoft.com/office/word/2010/wordprocessingGroup" xmlns:wpi="http://schemas.microsoft.com/office/word/2010/wordprocessingInk" xmlns:wne="http://schemas.microsoft.com/office/word/2006/wordml" xmlns:wps="http://schemas.microsoft.com/office/word/2010/wordprocessingShape" mc:Ignorable="w14 w15 w16se w16cid w16 w16cex w16sdtdh wp14">
   <w16cid:commentId w16cid:paraId="1F4D31FD" w16cid:durableId="279E09B2"/>
   <w16cid:commentId w16cid:paraId="6F9559F4" w16cid:durableId="279E0BB1"/>
   <w16cid:commentId w16cid:paraId="42B91B9C" w16cid:durableId="279EF083"/>
@@ -2221,7 +2133,7 @@
 </file>
 
 <file path=word/endnotes.xml><?xml version="1.0" encoding="utf-8"?>
-<w:endnotes xmlns:wpc="http://schemas.microsoft.com/office/word/2010/wordprocessingCanvas" xmlns:cx="http://schemas.microsoft.com/office/drawing/2014/chartex" xmlns:cx1="http://schemas.microsoft.com/office/drawing/2015/9/8/chartex" xmlns:cx2="http://schemas.microsoft.com/office/drawing/2015/10/21/chartex" xmlns:cx3="http://schemas.microsoft.com/office/drawing/2016/5/9/chartex" xmlns:cx4="http://schemas.microsoft.com/office/drawing/2016/5/10/chartex" xmlns:cx5="http://schemas.microsoft.com/office/drawing/2016/5/11/chartex" xmlns:cx6="http://schemas.microsoft.com/office/drawing/2016/5/12/chartex" xmlns:cx7="http://schemas.microsoft.com/office/drawing/2016/5/13/chartex" xmlns:cx8="http://schemas.microsoft.com/office/drawing/2016/5/14/chartex" xmlns:mc="http://schemas.openxmlformats.org/markup-compatibility/2006" xmlns:aink="http://schemas.microsoft.com/office/drawing/2016/ink" xmlns:am3d="http://schemas.microsoft.com/office/drawing/2017/model3d" xmlns:o="urn:schemas-microsoft-com:office:office" xmlns:oel="http://schemas.microsoft.com/office/2019/extlst" xmlns:r="http://schemas.openxmlformats.org/officeDocument/2006/relationships" xmlns:m="http://schemas.openxmlformats.org/officeDocument/2006/math" xmlns:v="urn:schemas-microsoft-com:vml" xmlns:wp14="http://schemas.microsoft.com/office/word/2010/wordprocessingDrawing" xmlns:wp="http://schemas.openxmlformats.org/drawingml/2006/wordprocessingDrawing" xmlns:w10="urn:schemas-microsoft-com:office:word" xmlns:w="http://schemas.openxmlformats.org/wordprocessingml/2006/main" xmlns:w14="http://schemas.microsoft.com/office/word/2010/wordml" xmlns:w15="http://schemas.microsoft.com/office/word/2012/wordml" xmlns:w16cex="http://schemas.microsoft.com/office/word/2018/wordml/cex" xmlns:w16cid="http://schemas.microsoft.com/office/word/2016/wordml/cid" xmlns:w16="http://schemas.microsoft.com/office/word/2018/wordml" xmlns:w16sdtdh="http://schemas.microsoft.com/office/word/2020/wordml/sdtdatahash" xmlns:w16se="http://schemas.microsoft.com/office/word/2015/wordml/symex" xmlns:wpg="http://schemas.microsoft.com/office/word/2010/wordprocessingGroup" xmlns:wpi="http://schemas.microsoft.com/office/word/2010/wordprocessingInk" xmlns:wne="http://schemas.microsoft.com/office/word/2006/wordml" xmlns:wps="http://schemas.microsoft.com/office/word/2010/wordprocessingShape" mc:Ignorable="w14 w15 w16se w16cid w16 w16cex w16sdtdh wp14">
+<w:endnotes xmlns:wpc="http://schemas.microsoft.com/office/word/2010/wordprocessingCanvas" xmlns:cx="http://schemas.microsoft.com/office/drawing/2014/chartex" xmlns:cx1="http://schemas.microsoft.com/office/drawing/2015/9/8/chartex" xmlns:cx2="http://schemas.microsoft.com/office/drawing/2015/10/21/chartex" xmlns:cx3="http://schemas.microsoft.com/office/drawing/2016/5/9/chartex" xmlns:cx4="http://schemas.microsoft.com/office/drawing/2016/5/10/chartex" xmlns:cx5="http://schemas.microsoft.com/office/drawing/2016/5/11/chartex" xmlns:cx6="http://schemas.microsoft.com/office/drawing/2016/5/12/chartex" xmlns:cx7="http://schemas.microsoft.com/office/drawing/2016/5/13/chartex" xmlns:cx8="http://schemas.microsoft.com/office/drawing/2016/5/14/chartex" xmlns:mc="http://schemas.openxmlformats.org/markup-compatibility/2006" xmlns:aink="http://schemas.microsoft.com/office/drawing/2016/ink" xmlns:am3d="http://schemas.microsoft.com/office/drawing/2017/model3d" xmlns:o="urn:schemas-microsoft-com:office:office" xmlns:oel="http://schemas.microsoft.com/office/2019/extlst" xmlns:r="http://schemas.openxmlformats.org/officeDocument/2006/relationships" xmlns:m="http://schemas.openxmlformats.org/officeDocument/2006/math" xmlns:v="urn:schemas-microsoft-com:vml" xmlns:wp14="http://schemas.microsoft.com/office/word/2010/wordprocessingDrawing" xmlns:wp="http://schemas.openxmlformats.org/drawingml/2006/wordprocessingDrawing" xmlns:w10="urn:schemas-microsoft-com:office:word" xmlns:w="http://schemas.openxmlformats.org/wordprocessingml/2006/main" xmlns:w14="http://schemas.microsoft.com/office/word/2010/wordml" xmlns:w15="http://schemas.microsoft.com/office/word/2012/wordml" xmlns:w16cex="http://schemas.microsoft.com/office/word/2018/wordml/cex" xmlns:w16cid="http://schemas.microsoft.com/office/word/2016/wordml/cid" xmlns:w16="http://schemas.microsoft.com/office/word/2018/wordml" xmlns:w16du="http://schemas.microsoft.com/office/word/2023/wordml/word16du" xmlns:w16sdtdh="http://schemas.microsoft.com/office/word/2020/wordml/sdtdatahash" xmlns:w16se="http://schemas.microsoft.com/office/word/2015/wordml/symex" xmlns:wpg="http://schemas.microsoft.com/office/word/2010/wordprocessingGroup" xmlns:wpi="http://schemas.microsoft.com/office/word/2010/wordprocessingInk" xmlns:wne="http://schemas.microsoft.com/office/word/2006/wordml" xmlns:wps="http://schemas.microsoft.com/office/word/2010/wordprocessingShape" mc:Ignorable="w14 w15 w16se w16cid w16 w16cex w16sdtdh wp14">
   <w:endnote w:type="separator" w:id="-1">
     <w:p>
       <w:pPr>
@@ -2246,7 +2158,7 @@
 </file>
 
 <file path=word/footer1.xml><?xml version="1.0" encoding="utf-8"?>
-<w:ftr xmlns:wpc="http://schemas.microsoft.com/office/word/2010/wordprocessingCanvas" xmlns:cx="http://schemas.microsoft.com/office/drawing/2014/chartex" xmlns:cx1="http://schemas.microsoft.com/office/drawing/2015/9/8/chartex" xmlns:cx2="http://schemas.microsoft.com/office/drawing/2015/10/21/chartex" xmlns:cx3="http://schemas.microsoft.com/office/drawing/2016/5/9/chartex" xmlns:cx4="http://schemas.microsoft.com/office/drawing/2016/5/10/chartex" xmlns:cx5="http://schemas.microsoft.com/office/drawing/2016/5/11/chartex" xmlns:cx6="http://schemas.microsoft.com/office/drawing/2016/5/12/chartex" xmlns:cx7="http://schemas.microsoft.com/office/drawing/2016/5/13/chartex" xmlns:cx8="http://schemas.microsoft.com/office/drawing/2016/5/14/chartex" xmlns:mc="http://schemas.openxmlformats.org/markup-compatibility/2006" xmlns:aink="http://schemas.microsoft.com/office/drawing/2016/ink" xmlns:am3d="http://schemas.microsoft.com/office/drawing/2017/model3d" xmlns:o="urn:schemas-microsoft-com:office:office" xmlns:oel="http://schemas.microsoft.com/office/2019/extlst" xmlns:r="http://schemas.openxmlformats.org/officeDocument/2006/relationships" xmlns:m="http://schemas.openxmlformats.org/officeDocument/2006/math" xmlns:v="urn:schemas-microsoft-com:vml" xmlns:wp14="http://schemas.microsoft.com/office/word/2010/wordprocessingDrawing" xmlns:wp="http://schemas.openxmlformats.org/drawingml/2006/wordprocessingDrawing" xmlns:w10="urn:schemas-microsoft-com:office:word" xmlns:w="http://schemas.openxmlformats.org/wordprocessingml/2006/main" xmlns:w14="http://schemas.microsoft.com/office/word/2010/wordml" xmlns:w15="http://schemas.microsoft.com/office/word/2012/wordml" xmlns:w16cex="http://schemas.microsoft.com/office/word/2018/wordml/cex" xmlns:w16cid="http://schemas.microsoft.com/office/word/2016/wordml/cid" xmlns:w16="http://schemas.microsoft.com/office/word/2018/wordml" xmlns:w16sdtdh="http://schemas.microsoft.com/office/word/2020/wordml/sdtdatahash" xmlns:w16se="http://schemas.microsoft.com/office/word/2015/wordml/symex" xmlns:wpg="http://schemas.microsoft.com/office/word/2010/wordprocessingGroup" xmlns:wpi="http://schemas.microsoft.com/office/word/2010/wordprocessingInk" xmlns:wne="http://schemas.microsoft.com/office/word/2006/wordml" xmlns:wps="http://schemas.microsoft.com/office/word/2010/wordprocessingShape" mc:Ignorable="w14 w15 w16se w16cid w16 w16cex w16sdtdh wp14">
+<w:ftr xmlns:wpc="http://schemas.microsoft.com/office/word/2010/wordprocessingCanvas" xmlns:cx="http://schemas.microsoft.com/office/drawing/2014/chartex" xmlns:cx1="http://schemas.microsoft.com/office/drawing/2015/9/8/chartex" xmlns:cx2="http://schemas.microsoft.com/office/drawing/2015/10/21/chartex" xmlns:cx3="http://schemas.microsoft.com/office/drawing/2016/5/9/chartex" xmlns:cx4="http://schemas.microsoft.com/office/drawing/2016/5/10/chartex" xmlns:cx5="http://schemas.microsoft.com/office/drawing/2016/5/11/chartex" xmlns:cx6="http://schemas.microsoft.com/office/drawing/2016/5/12/chartex" xmlns:cx7="http://schemas.microsoft.com/office/drawing/2016/5/13/chartex" xmlns:cx8="http://schemas.microsoft.com/office/drawing/2016/5/14/chartex" xmlns:mc="http://schemas.openxmlformats.org/markup-compatibility/2006" xmlns:aink="http://schemas.microsoft.com/office/drawing/2016/ink" xmlns:am3d="http://schemas.microsoft.com/office/drawing/2017/model3d" xmlns:o="urn:schemas-microsoft-com:office:office" xmlns:oel="http://schemas.microsoft.com/office/2019/extlst" xmlns:r="http://schemas.openxmlformats.org/officeDocument/2006/relationships" xmlns:m="http://schemas.openxmlformats.org/officeDocument/2006/math" xmlns:v="urn:schemas-microsoft-com:vml" xmlns:wp14="http://schemas.microsoft.com/office/word/2010/wordprocessingDrawing" xmlns:wp="http://schemas.openxmlformats.org/drawingml/2006/wordprocessingDrawing" xmlns:w10="urn:schemas-microsoft-com:office:word" xmlns:w="http://schemas.openxmlformats.org/wordprocessingml/2006/main" xmlns:w14="http://schemas.microsoft.com/office/word/2010/wordml" xmlns:w15="http://schemas.microsoft.com/office/word/2012/wordml" xmlns:w16cex="http://schemas.microsoft.com/office/word/2018/wordml/cex" xmlns:w16cid="http://schemas.microsoft.com/office/word/2016/wordml/cid" xmlns:w16="http://schemas.microsoft.com/office/word/2018/wordml" xmlns:w16du="http://schemas.microsoft.com/office/word/2023/wordml/word16du" xmlns:w16sdtdh="http://schemas.microsoft.com/office/word/2020/wordml/sdtdatahash" xmlns:w16se="http://schemas.microsoft.com/office/word/2015/wordml/symex" xmlns:wpg="http://schemas.microsoft.com/office/word/2010/wordprocessingGroup" xmlns:wpi="http://schemas.microsoft.com/office/word/2010/wordprocessingInk" xmlns:wne="http://schemas.microsoft.com/office/word/2006/wordml" xmlns:wps="http://schemas.microsoft.com/office/word/2010/wordprocessingShape" mc:Ignorable="w14 w15 w16se w16cid w16 w16cex w16sdtdh wp14">
   <w:p>
     <w:pPr>
       <w:pStyle w:val="Footer"/>
@@ -2288,7 +2200,7 @@
       <w:rPr>
         <w:noProof/>
       </w:rPr>
-      <w:t>6 March 2023</w:t>
+      <w:t>16 May 2023</w:t>
     </w:r>
     <w:ins w:id="3" w:author="Justin Green" w:date="2023-02-05T11:54:00Z">
       <w:r>
@@ -2311,7 +2223,7 @@
 </file>
 
 <file path=word/footnotes.xml><?xml version="1.0" encoding="utf-8"?>
-<w:footnotes xmlns:wpc="http://schemas.microsoft.com/office/word/2010/wordprocessingCanvas" xmlns:cx="http://schemas.microsoft.com/office/drawing/2014/chartex" xmlns:cx1="http://schemas.microsoft.com/office/drawing/2015/9/8/chartex" xmlns:cx2="http://schemas.microsoft.com/office/drawing/2015/10/21/chartex" xmlns:cx3="http://schemas.microsoft.com/office/drawing/2016/5/9/chartex" xmlns:cx4="http://schemas.microsoft.com/office/drawing/2016/5/10/chartex" xmlns:cx5="http://schemas.microsoft.com/office/drawing/2016/5/11/chartex" xmlns:cx6="http://schemas.microsoft.com/office/drawing/2016/5/12/chartex" xmlns:cx7="http://schemas.microsoft.com/office/drawing/2016/5/13/chartex" xmlns:cx8="http://schemas.microsoft.com/office/drawing/2016/5/14/chartex" xmlns:mc="http://schemas.openxmlformats.org/markup-compatibility/2006" xmlns:aink="http://schemas.microsoft.com/office/drawing/2016/ink" xmlns:am3d="http://schemas.microsoft.com/office/drawing/2017/model3d" xmlns:o="urn:schemas-microsoft-com:office:office" xmlns:oel="http://schemas.microsoft.com/office/2019/extlst" xmlns:r="http://schemas.openxmlformats.org/officeDocument/2006/relationships" xmlns:m="http://schemas.openxmlformats.org/officeDocument/2006/math" xmlns:v="urn:schemas-microsoft-com:vml" xmlns:wp14="http://schemas.microsoft.com/office/word/2010/wordprocessingDrawing" xmlns:wp="http://schemas.openxmlformats.org/drawingml/2006/wordprocessingDrawing" xmlns:w10="urn:schemas-microsoft-com:office:word" xmlns:w="http://schemas.openxmlformats.org/wordprocessingml/2006/main" xmlns:w14="http://schemas.microsoft.com/office/word/2010/wordml" xmlns:w15="http://schemas.microsoft.com/office/word/2012/wordml" xmlns:w16cex="http://schemas.microsoft.com/office/word/2018/wordml/cex" xmlns:w16cid="http://schemas.microsoft.com/office/word/2016/wordml/cid" xmlns:w16="http://schemas.microsoft.com/office/word/2018/wordml" xmlns:w16sdtdh="http://schemas.microsoft.com/office/word/2020/wordml/sdtdatahash" xmlns:w16se="http://schemas.microsoft.com/office/word/2015/wordml/symex" xmlns:wpg="http://schemas.microsoft.com/office/word/2010/wordprocessingGroup" xmlns:wpi="http://schemas.microsoft.com/office/word/2010/wordprocessingInk" xmlns:wne="http://schemas.microsoft.com/office/word/2006/wordml" xmlns:wps="http://schemas.microsoft.com/office/word/2010/wordprocessingShape" mc:Ignorable="w14 w15 w16se w16cid w16 w16cex w16sdtdh wp14">
+<w:footnotes xmlns:wpc="http://schemas.microsoft.com/office/word/2010/wordprocessingCanvas" xmlns:cx="http://schemas.microsoft.com/office/drawing/2014/chartex" xmlns:cx1="http://schemas.microsoft.com/office/drawing/2015/9/8/chartex" xmlns:cx2="http://schemas.microsoft.com/office/drawing/2015/10/21/chartex" xmlns:cx3="http://schemas.microsoft.com/office/drawing/2016/5/9/chartex" xmlns:cx4="http://schemas.microsoft.com/office/drawing/2016/5/10/chartex" xmlns:cx5="http://schemas.microsoft.com/office/drawing/2016/5/11/chartex" xmlns:cx6="http://schemas.microsoft.com/office/drawing/2016/5/12/chartex" xmlns:cx7="http://schemas.microsoft.com/office/drawing/2016/5/13/chartex" xmlns:cx8="http://schemas.microsoft.com/office/drawing/2016/5/14/chartex" xmlns:mc="http://schemas.openxmlformats.org/markup-compatibility/2006" xmlns:aink="http://schemas.microsoft.com/office/drawing/2016/ink" xmlns:am3d="http://schemas.microsoft.com/office/drawing/2017/model3d" xmlns:o="urn:schemas-microsoft-com:office:office" xmlns:oel="http://schemas.microsoft.com/office/2019/extlst" xmlns:r="http://schemas.openxmlformats.org/officeDocument/2006/relationships" xmlns:m="http://schemas.openxmlformats.org/officeDocument/2006/math" xmlns:v="urn:schemas-microsoft-com:vml" xmlns:wp14="http://schemas.microsoft.com/office/word/2010/wordprocessingDrawing" xmlns:wp="http://schemas.openxmlformats.org/drawingml/2006/wordprocessingDrawing" xmlns:w10="urn:schemas-microsoft-com:office:word" xmlns:w="http://schemas.openxmlformats.org/wordprocessingml/2006/main" xmlns:w14="http://schemas.microsoft.com/office/word/2010/wordml" xmlns:w15="http://schemas.microsoft.com/office/word/2012/wordml" xmlns:w16cex="http://schemas.microsoft.com/office/word/2018/wordml/cex" xmlns:w16cid="http://schemas.microsoft.com/office/word/2016/wordml/cid" xmlns:w16="http://schemas.microsoft.com/office/word/2018/wordml" xmlns:w16du="http://schemas.microsoft.com/office/word/2023/wordml/word16du" xmlns:w16sdtdh="http://schemas.microsoft.com/office/word/2020/wordml/sdtdatahash" xmlns:w16se="http://schemas.microsoft.com/office/word/2015/wordml/symex" xmlns:wpg="http://schemas.microsoft.com/office/word/2010/wordprocessingGroup" xmlns:wpi="http://schemas.microsoft.com/office/word/2010/wordprocessingInk" xmlns:wne="http://schemas.microsoft.com/office/word/2006/wordml" xmlns:wps="http://schemas.microsoft.com/office/word/2010/wordprocessingShape" mc:Ignorable="w14 w15 w16se w16cid w16 w16cex w16sdtdh wp14">
   <w:footnote w:type="separator" w:id="-1">
     <w:p>
       <w:pPr>
@@ -2336,7 +2248,7 @@
 </file>
 
 <file path=word/numbering.xml><?xml version="1.0" encoding="utf-8"?>
-<w:numbering xmlns:wpc="http://schemas.microsoft.com/office/word/2010/wordprocessingCanvas" xmlns:cx="http://schemas.microsoft.com/office/drawing/2014/chartex" xmlns:cx1="http://schemas.microsoft.com/office/drawing/2015/9/8/chartex" xmlns:cx2="http://schemas.microsoft.com/office/drawing/2015/10/21/chartex" xmlns:cx3="http://schemas.microsoft.com/office/drawing/2016/5/9/chartex" xmlns:cx4="http://schemas.microsoft.com/office/drawing/2016/5/10/chartex" xmlns:cx5="http://schemas.microsoft.com/office/drawing/2016/5/11/chartex" xmlns:cx6="http://schemas.microsoft.com/office/drawing/2016/5/12/chartex" xmlns:cx7="http://schemas.microsoft.com/office/drawing/2016/5/13/chartex" xmlns:cx8="http://schemas.microsoft.com/office/drawing/2016/5/14/chartex" xmlns:mc="http://schemas.openxmlformats.org/markup-compatibility/2006" xmlns:aink="http://schemas.microsoft.com/office/drawing/2016/ink" xmlns:am3d="http://schemas.microsoft.com/office/drawing/2017/model3d" xmlns:o="urn:schemas-microsoft-com:office:office" xmlns:oel="http://schemas.microsoft.com/office/2019/extlst" xmlns:r="http://schemas.openxmlformats.org/officeDocument/2006/relationships" xmlns:m="http://schemas.openxmlformats.org/officeDocument/2006/math" xmlns:v="urn:schemas-microsoft-com:vml" xmlns:wp14="http://schemas.microsoft.com/office/word/2010/wordprocessingDrawing" xmlns:wp="http://schemas.openxmlformats.org/drawingml/2006/wordprocessingDrawing" xmlns:w10="urn:schemas-microsoft-com:office:word" xmlns:w="http://schemas.openxmlformats.org/wordprocessingml/2006/main" xmlns:w14="http://schemas.microsoft.com/office/word/2010/wordml" xmlns:w15="http://schemas.microsoft.com/office/word/2012/wordml" xmlns:w16cex="http://schemas.microsoft.com/office/word/2018/wordml/cex" xmlns:w16cid="http://schemas.microsoft.com/office/word/2016/wordml/cid" xmlns:w16="http://schemas.microsoft.com/office/word/2018/wordml" xmlns:w16sdtdh="http://schemas.microsoft.com/office/word/2020/wordml/sdtdatahash" xmlns:w16se="http://schemas.microsoft.com/office/word/2015/wordml/symex" xmlns:wpg="http://schemas.microsoft.com/office/word/2010/wordprocessingGroup" xmlns:wpi="http://schemas.microsoft.com/office/word/2010/wordprocessingInk" xmlns:wne="http://schemas.microsoft.com/office/word/2006/wordml" xmlns:wps="http://schemas.microsoft.com/office/word/2010/wordprocessingShape" mc:Ignorable="w14 w15 w16se w16cid w16 w16cex w16sdtdh wp14">
+<w:numbering xmlns:wpc="http://schemas.microsoft.com/office/word/2010/wordprocessingCanvas" xmlns:cx="http://schemas.microsoft.com/office/drawing/2014/chartex" xmlns:cx1="http://schemas.microsoft.com/office/drawing/2015/9/8/chartex" xmlns:cx2="http://schemas.microsoft.com/office/drawing/2015/10/21/chartex" xmlns:cx3="http://schemas.microsoft.com/office/drawing/2016/5/9/chartex" xmlns:cx4="http://schemas.microsoft.com/office/drawing/2016/5/10/chartex" xmlns:cx5="http://schemas.microsoft.com/office/drawing/2016/5/11/chartex" xmlns:cx6="http://schemas.microsoft.com/office/drawing/2016/5/12/chartex" xmlns:cx7="http://schemas.microsoft.com/office/drawing/2016/5/13/chartex" xmlns:cx8="http://schemas.microsoft.com/office/drawing/2016/5/14/chartex" xmlns:mc="http://schemas.openxmlformats.org/markup-compatibility/2006" xmlns:aink="http://schemas.microsoft.com/office/drawing/2016/ink" xmlns:am3d="http://schemas.microsoft.com/office/drawing/2017/model3d" xmlns:o="urn:schemas-microsoft-com:office:office" xmlns:oel="http://schemas.microsoft.com/office/2019/extlst" xmlns:r="http://schemas.openxmlformats.org/officeDocument/2006/relationships" xmlns:m="http://schemas.openxmlformats.org/officeDocument/2006/math" xmlns:v="urn:schemas-microsoft-com:vml" xmlns:wp14="http://schemas.microsoft.com/office/word/2010/wordprocessingDrawing" xmlns:wp="http://schemas.openxmlformats.org/drawingml/2006/wordprocessingDrawing" xmlns:w10="urn:schemas-microsoft-com:office:word" xmlns:w="http://schemas.openxmlformats.org/wordprocessingml/2006/main" xmlns:w14="http://schemas.microsoft.com/office/word/2010/wordml" xmlns:w15="http://schemas.microsoft.com/office/word/2012/wordml" xmlns:w16cex="http://schemas.microsoft.com/office/word/2018/wordml/cex" xmlns:w16cid="http://schemas.microsoft.com/office/word/2016/wordml/cid" xmlns:w16="http://schemas.microsoft.com/office/word/2018/wordml" xmlns:w16du="http://schemas.microsoft.com/office/word/2023/wordml/word16du" xmlns:w16sdtdh="http://schemas.microsoft.com/office/word/2020/wordml/sdtdatahash" xmlns:w16se="http://schemas.microsoft.com/office/word/2015/wordml/symex" xmlns:wpg="http://schemas.microsoft.com/office/word/2010/wordprocessingGroup" xmlns:wpi="http://schemas.microsoft.com/office/word/2010/wordprocessingInk" xmlns:wne="http://schemas.microsoft.com/office/word/2006/wordml" xmlns:wps="http://schemas.microsoft.com/office/word/2010/wordprocessingShape" mc:Ignorable="w14 w15 w16se w16cid w16 w16cex w16sdtdh wp14">
   <w:abstractNum w:abstractNumId="0" w15:restartNumberingAfterBreak="0">
     <w:nsid w:val="053F0435"/>
     <w:multiLevelType w:val="hybridMultilevel"/>
@@ -2955,7 +2867,7 @@
 </file>
 
 <file path=word/people.xml><?xml version="1.0" encoding="utf-8"?>
-<w15:people xmlns:wpc="http://schemas.microsoft.com/office/word/2010/wordprocessingCanvas" xmlns:cx="http://schemas.microsoft.com/office/drawing/2014/chartex" xmlns:cx1="http://schemas.microsoft.com/office/drawing/2015/9/8/chartex" xmlns:cx2="http://schemas.microsoft.com/office/drawing/2015/10/21/chartex" xmlns:cx3="http://schemas.microsoft.com/office/drawing/2016/5/9/chartex" xmlns:cx4="http://schemas.microsoft.com/office/drawing/2016/5/10/chartex" xmlns:cx5="http://schemas.microsoft.com/office/drawing/2016/5/11/chartex" xmlns:cx6="http://schemas.microsoft.com/office/drawing/2016/5/12/chartex" xmlns:cx7="http://schemas.microsoft.com/office/drawing/2016/5/13/chartex" xmlns:cx8="http://schemas.microsoft.com/office/drawing/2016/5/14/chartex" xmlns:mc="http://schemas.openxmlformats.org/markup-compatibility/2006" xmlns:aink="http://schemas.microsoft.com/office/drawing/2016/ink" xmlns:am3d="http://schemas.microsoft.com/office/drawing/2017/model3d" xmlns:o="urn:schemas-microsoft-com:office:office" xmlns:oel="http://schemas.microsoft.com/office/2019/extlst" xmlns:r="http://schemas.openxmlformats.org/officeDocument/2006/relationships" xmlns:m="http://schemas.openxmlformats.org/officeDocument/2006/math" xmlns:v="urn:schemas-microsoft-com:vml" xmlns:wp14="http://schemas.microsoft.com/office/word/2010/wordprocessingDrawing" xmlns:wp="http://schemas.openxmlformats.org/drawingml/2006/wordprocessingDrawing" xmlns:w10="urn:schemas-microsoft-com:office:word" xmlns:w="http://schemas.openxmlformats.org/wordprocessingml/2006/main" xmlns:w14="http://schemas.microsoft.com/office/word/2010/wordml" xmlns:w15="http://schemas.microsoft.com/office/word/2012/wordml" xmlns:w16cex="http://schemas.microsoft.com/office/word/2018/wordml/cex" xmlns:w16cid="http://schemas.microsoft.com/office/word/2016/wordml/cid" xmlns:w16="http://schemas.microsoft.com/office/word/2018/wordml" xmlns:w16sdtdh="http://schemas.microsoft.com/office/word/2020/wordml/sdtdatahash" xmlns:w16se="http://schemas.microsoft.com/office/word/2015/wordml/symex" xmlns:wpg="http://schemas.microsoft.com/office/word/2010/wordprocessingGroup" xmlns:wpi="http://schemas.microsoft.com/office/word/2010/wordprocessingInk" xmlns:wne="http://schemas.microsoft.com/office/word/2006/wordml" xmlns:wps="http://schemas.microsoft.com/office/word/2010/wordprocessingShape" mc:Ignorable="w14 w15 w16se w16cid w16 w16cex w16sdtdh wp14">
+<w15:people xmlns:wpc="http://schemas.microsoft.com/office/word/2010/wordprocessingCanvas" xmlns:cx="http://schemas.microsoft.com/office/drawing/2014/chartex" xmlns:cx1="http://schemas.microsoft.com/office/drawing/2015/9/8/chartex" xmlns:cx2="http://schemas.microsoft.com/office/drawing/2015/10/21/chartex" xmlns:cx3="http://schemas.microsoft.com/office/drawing/2016/5/9/chartex" xmlns:cx4="http://schemas.microsoft.com/office/drawing/2016/5/10/chartex" xmlns:cx5="http://schemas.microsoft.com/office/drawing/2016/5/11/chartex" xmlns:cx6="http://schemas.microsoft.com/office/drawing/2016/5/12/chartex" xmlns:cx7="http://schemas.microsoft.com/office/drawing/2016/5/13/chartex" xmlns:cx8="http://schemas.microsoft.com/office/drawing/2016/5/14/chartex" xmlns:mc="http://schemas.openxmlformats.org/markup-compatibility/2006" xmlns:aink="http://schemas.microsoft.com/office/drawing/2016/ink" xmlns:am3d="http://schemas.microsoft.com/office/drawing/2017/model3d" xmlns:o="urn:schemas-microsoft-com:office:office" xmlns:oel="http://schemas.microsoft.com/office/2019/extlst" xmlns:r="http://schemas.openxmlformats.org/officeDocument/2006/relationships" xmlns:m="http://schemas.openxmlformats.org/officeDocument/2006/math" xmlns:v="urn:schemas-microsoft-com:vml" xmlns:wp14="http://schemas.microsoft.com/office/word/2010/wordprocessingDrawing" xmlns:wp="http://schemas.openxmlformats.org/drawingml/2006/wordprocessingDrawing" xmlns:w10="urn:schemas-microsoft-com:office:word" xmlns:w="http://schemas.openxmlformats.org/wordprocessingml/2006/main" xmlns:w14="http://schemas.microsoft.com/office/word/2010/wordml" xmlns:w15="http://schemas.microsoft.com/office/word/2012/wordml" xmlns:w16cex="http://schemas.microsoft.com/office/word/2018/wordml/cex" xmlns:w16cid="http://schemas.microsoft.com/office/word/2016/wordml/cid" xmlns:w16="http://schemas.microsoft.com/office/word/2018/wordml" xmlns:w16du="http://schemas.microsoft.com/office/word/2023/wordml/word16du" xmlns:w16sdtdh="http://schemas.microsoft.com/office/word/2020/wordml/sdtdatahash" xmlns:w16se="http://schemas.microsoft.com/office/word/2015/wordml/symex" xmlns:wpg="http://schemas.microsoft.com/office/word/2010/wordprocessingGroup" xmlns:wpi="http://schemas.microsoft.com/office/word/2010/wordprocessingInk" xmlns:wne="http://schemas.microsoft.com/office/word/2006/wordml" xmlns:wps="http://schemas.microsoft.com/office/word/2010/wordprocessingShape" mc:Ignorable="w14 w15 w16se w16cid w16 w16cex w16sdtdh wp14">
   <w15:person w15:author="Justin Green">
     <w15:presenceInfo w15:providerId="AD" w15:userId="S::s213902@students.aie.edu.au::0f02bc73-06c1-4eab-a556-d3e431ca1366"/>
   </w15:person>
@@ -4257,7 +4169,12 @@
 </file>
 
 <file path=customXml/item3.xml><?xml version="1.0" encoding="utf-8"?>
-<b:Sources xmlns:b="http://schemas.openxmlformats.org/officeDocument/2006/bibliography" xmlns="http://schemas.openxmlformats.org/officeDocument/2006/bibliography" SelectedStyle="\APASixthEditionOfficeOnline.xsl" StyleName="APA" Version="6"/>
+<?mso-contentType ?>
+<FormTemplates xmlns="http://schemas.microsoft.com/sharepoint/v3/contenttype/forms">
+  <Display>DocumentLibraryForm</Display>
+  <Edit>DocumentLibraryForm</Edit>
+  <New>DocumentLibraryForm</New>
+</FormTemplates>
 </file>
 
 <file path=customXml/item4.xml><?xml version="1.0" encoding="utf-8"?>
@@ -4272,12 +4189,7 @@
 </file>
 
 <file path=customXml/item5.xml><?xml version="1.0" encoding="utf-8"?>
-<?mso-contentType ?>
-<FormTemplates xmlns="http://schemas.microsoft.com/sharepoint/v3/contenttype/forms">
-  <Display>DocumentLibraryForm</Display>
-  <Edit>DocumentLibraryForm</Edit>
-  <New>DocumentLibraryForm</New>
-</FormTemplates>
+<b:Sources xmlns:b="http://schemas.openxmlformats.org/officeDocument/2006/bibliography" xmlns="http://schemas.openxmlformats.org/officeDocument/2006/bibliography" SelectedStyle="\APASixthEditionOfficeOnline.xsl" StyleName="APA" Version="6"/>
 </file>
 
 <file path=customXml/itemProps1.xml><?xml version="1.0" encoding="utf-8"?>
@@ -4308,9 +4220,9 @@
 </file>
 
 <file path=customXml/itemProps3.xml><?xml version="1.0" encoding="utf-8"?>
-<ds:datastoreItem xmlns:ds="http://schemas.openxmlformats.org/officeDocument/2006/customXml" ds:itemID="{DADA3E35-FC7D-429A-B243-2BC9AF2BAFB9}">
+<ds:datastoreItem xmlns:ds="http://schemas.openxmlformats.org/officeDocument/2006/customXml" ds:itemID="{53FD8D4B-59F0-4498-832E-B9AF55F41E6A}">
   <ds:schemaRefs>
-    <ds:schemaRef ds:uri="http://schemas.openxmlformats.org/officeDocument/2006/bibliography"/>
+    <ds:schemaRef ds:uri="http://schemas.microsoft.com/sharepoint/v3/contenttype/forms"/>
   </ds:schemaRefs>
 </ds:datastoreItem>
 </file>
@@ -4327,9 +4239,9 @@
 </file>
 
 <file path=customXml/itemProps5.xml><?xml version="1.0" encoding="utf-8"?>
-<ds:datastoreItem xmlns:ds="http://schemas.openxmlformats.org/officeDocument/2006/customXml" ds:itemID="{53FD8D4B-59F0-4498-832E-B9AF55F41E6A}">
+<ds:datastoreItem xmlns:ds="http://schemas.openxmlformats.org/officeDocument/2006/customXml" ds:itemID="{DADA3E35-FC7D-429A-B243-2BC9AF2BAFB9}">
   <ds:schemaRefs>
-    <ds:schemaRef ds:uri="http://schemas.microsoft.com/sharepoint/v3/contenttype/forms"/>
+    <ds:schemaRef ds:uri="http://schemas.openxmlformats.org/officeDocument/2006/bibliography"/>
   </ds:schemaRefs>
 </ds:datastoreItem>
 </file>
</xml_diff>